<commit_message>
committing the TOC proposed
</commit_message>
<xml_diff>
--- a/Sample Tech Documentation_SindhuFeb21.docx
+++ b/Sample Tech Documentation_SindhuFeb21.docx
@@ -37,19 +37,303 @@
         <w:pStyle w:val="Heading1"/>
         <w:spacing w:line="273" w:lineRule="auto"/>
         <w:rPr>
+          <w:ins w:id="2" w:author="Srikumar Sadasivam" w:date="2022-02-21T12:38:00Z"/>
           <w:rFonts w:ascii="Source Sans Pro SemiBold" w:eastAsia="Source Sans Pro SemiBold" w:hAnsi="Source Sans Pro SemiBold" w:cs="Source Sans Pro SemiBold"/>
           <w:color w:val="0077B5"/>
         </w:rPr>
       </w:pPr>
-      <w:bookmarkStart w:id="2" w:name="_islv727qq5qs" w:colFirst="0" w:colLast="0"/>
-      <w:bookmarkEnd w:id="2"/>
-      <w:r>
+      <w:bookmarkStart w:id="3" w:name="_islv727qq5qs" w:colFirst="0" w:colLast="0"/>
+      <w:bookmarkEnd w:id="3"/>
+      <w:ins w:id="4" w:author="Srikumar Sadasivam" w:date="2022-02-21T12:37:00Z">
+        <w:r>
+          <w:rPr>
+            <w:rFonts w:ascii="Source Sans Pro SemiBold" w:eastAsia="Source Sans Pro SemiBold" w:hAnsi="Source Sans Pro SemiBold" w:cs="Source Sans Pro SemiBold"/>
+            <w:color w:val="0077B5"/>
+          </w:rPr>
+          <w:t>TO</w:t>
+        </w:r>
+      </w:ins>
+      <w:ins w:id="5" w:author="Srikumar Sadasivam" w:date="2022-02-21T12:38:00Z">
+        <w:r>
+          <w:rPr>
+            <w:rFonts w:ascii="Source Sans Pro SemiBold" w:eastAsia="Source Sans Pro SemiBold" w:hAnsi="Source Sans Pro SemiBold" w:cs="Source Sans Pro SemiBold"/>
+            <w:color w:val="0077B5"/>
+          </w:rPr>
+          <w:t>C:</w:t>
+        </w:r>
+      </w:ins>
+    </w:p>
+    <w:p>
+      <w:pPr>
+        <w:pStyle w:val="ListParagraph"/>
+        <w:numPr>
+          <w:ilvl w:val="0"/>
+          <w:numId w:val="4"/>
+        </w:numPr>
+        <w:rPr>
+          <w:ins w:id="6" w:author="Srikumar Sadasivam" w:date="2022-02-21T12:38:00Z"/>
+        </w:rPr>
+      </w:pPr>
+      <w:ins w:id="7" w:author="Srikumar Sadasivam" w:date="2022-02-21T12:38:00Z">
+        <w:r>
+          <w:t>Introduction</w:t>
+        </w:r>
+      </w:ins>
+    </w:p>
+    <w:p>
+      <w:pPr>
+        <w:pStyle w:val="ListParagraph"/>
+        <w:numPr>
+          <w:ilvl w:val="0"/>
+          <w:numId w:val="4"/>
+        </w:numPr>
+        <w:rPr>
+          <w:ins w:id="8" w:author="Srikumar Sadasivam" w:date="2022-02-21T12:38:00Z"/>
+        </w:rPr>
+      </w:pPr>
+      <w:ins w:id="9" w:author="Srikumar Sadasivam" w:date="2022-02-21T12:38:00Z">
+        <w:r>
+          <w:t>Problem Statement explaining core issues of users</w:t>
+        </w:r>
+      </w:ins>
+    </w:p>
+    <w:p>
+      <w:pPr>
+        <w:pStyle w:val="ListParagraph"/>
+        <w:numPr>
+          <w:ilvl w:val="0"/>
+          <w:numId w:val="4"/>
+        </w:numPr>
+        <w:rPr>
+          <w:ins w:id="10" w:author="Srikumar Sadasivam" w:date="2022-02-21T12:39:00Z"/>
+        </w:rPr>
+      </w:pPr>
+      <w:ins w:id="11" w:author="Srikumar Sadasivam" w:date="2022-02-21T12:38:00Z">
+        <w:r>
+          <w:t>Audience analysis and use cases. For example, ne</w:t>
+        </w:r>
+      </w:ins>
+      <w:ins w:id="12" w:author="Srikumar Sadasivam" w:date="2022-02-21T12:39:00Z">
+        <w:r>
+          <w:t>w user scenario and advanced user scenario</w:t>
+        </w:r>
+      </w:ins>
+      <w:ins w:id="13" w:author="Srikumar Sadasivam" w:date="2022-02-21T12:42:00Z">
+        <w:r>
+          <w:t xml:space="preserve">. Can include a visual representation of information </w:t>
+        </w:r>
+      </w:ins>
+    </w:p>
+    <w:p>
+      <w:pPr>
+        <w:pStyle w:val="ListParagraph"/>
+        <w:numPr>
+          <w:ilvl w:val="0"/>
+          <w:numId w:val="4"/>
+        </w:numPr>
+        <w:rPr>
+          <w:ins w:id="14" w:author="Srikumar Sadasivam" w:date="2022-02-21T12:39:00Z"/>
+        </w:rPr>
+      </w:pPr>
+      <w:ins w:id="15" w:author="Srikumar Sadasivam" w:date="2022-02-21T12:39:00Z">
+        <w:r>
+          <w:t xml:space="preserve">Approach or </w:t>
+        </w:r>
+        <w:proofErr w:type="gramStart"/>
+        <w:r>
+          <w:t>How</w:t>
+        </w:r>
+        <w:proofErr w:type="gramEnd"/>
+        <w:r>
+          <w:t xml:space="preserve"> to resolve the problem?</w:t>
+        </w:r>
+      </w:ins>
+      <w:ins w:id="16" w:author="Srikumar Sadasivam" w:date="2022-02-21T12:42:00Z">
+        <w:r>
+          <w:t xml:space="preserve"> Can include problem specific workflows</w:t>
+        </w:r>
+      </w:ins>
+    </w:p>
+    <w:p>
+      <w:pPr>
+        <w:pStyle w:val="ListParagraph"/>
+        <w:numPr>
+          <w:ilvl w:val="0"/>
+          <w:numId w:val="4"/>
+        </w:numPr>
+        <w:rPr>
+          <w:ins w:id="17" w:author="Srikumar Sadasivam" w:date="2022-02-21T12:39:00Z"/>
+        </w:rPr>
+      </w:pPr>
+      <w:ins w:id="18" w:author="Srikumar Sadasivam" w:date="2022-02-21T12:39:00Z">
+        <w:r>
+          <w:t xml:space="preserve">APIs </w:t>
+        </w:r>
+      </w:ins>
+    </w:p>
+    <w:p>
+      <w:pPr>
+        <w:pStyle w:val="ListParagraph"/>
+        <w:numPr>
+          <w:ilvl w:val="1"/>
+          <w:numId w:val="4"/>
+        </w:numPr>
+        <w:rPr>
+          <w:ins w:id="19" w:author="Srikumar Sadasivam" w:date="2022-02-21T12:40:00Z"/>
+        </w:rPr>
+      </w:pPr>
+      <w:ins w:id="20" w:author="Srikumar Sadasivam" w:date="2022-02-21T12:39:00Z">
+        <w:r>
+          <w:t>Explain the API usage</w:t>
+        </w:r>
+      </w:ins>
+    </w:p>
+    <w:p>
+      <w:pPr>
+        <w:pStyle w:val="ListParagraph"/>
+        <w:numPr>
+          <w:ilvl w:val="1"/>
+          <w:numId w:val="4"/>
+        </w:numPr>
+        <w:rPr>
+          <w:ins w:id="21" w:author="Srikumar Sadasivam" w:date="2022-02-21T12:40:00Z"/>
+        </w:rPr>
+      </w:pPr>
+      <w:ins w:id="22" w:author="Srikumar Sadasivam" w:date="2022-02-21T12:40:00Z">
+        <w:r>
+          <w:t>Include the steps to execute</w:t>
+        </w:r>
+      </w:ins>
+    </w:p>
+    <w:p>
+      <w:pPr>
+        <w:pStyle w:val="ListParagraph"/>
+        <w:numPr>
+          <w:ilvl w:val="1"/>
+          <w:numId w:val="4"/>
+        </w:numPr>
+        <w:rPr>
+          <w:ins w:id="23" w:author="Srikumar Sadasivam" w:date="2022-02-21T12:40:00Z"/>
+        </w:rPr>
+      </w:pPr>
+      <w:ins w:id="24" w:author="Srikumar Sadasivam" w:date="2022-02-21T12:40:00Z">
+        <w:r>
+          <w:t>Explain the method</w:t>
+        </w:r>
+      </w:ins>
+    </w:p>
+    <w:p>
+      <w:pPr>
+        <w:pStyle w:val="ListParagraph"/>
+        <w:numPr>
+          <w:ilvl w:val="1"/>
+          <w:numId w:val="4"/>
+        </w:numPr>
+        <w:rPr>
+          <w:ins w:id="25" w:author="Srikumar Sadasivam" w:date="2022-02-21T12:40:00Z"/>
+        </w:rPr>
+      </w:pPr>
+      <w:ins w:id="26" w:author="Srikumar Sadasivam" w:date="2022-02-21T12:40:00Z">
+        <w:r>
+          <w:t xml:space="preserve">Tabulate the parameters </w:t>
+        </w:r>
+      </w:ins>
+      <w:ins w:id="27" w:author="Srikumar Sadasivam" w:date="2022-02-21T12:41:00Z">
+        <w:r>
+          <w:t>and examples</w:t>
+        </w:r>
+      </w:ins>
+    </w:p>
+    <w:p>
+      <w:pPr>
+        <w:pStyle w:val="ListParagraph"/>
+        <w:numPr>
+          <w:ilvl w:val="1"/>
+          <w:numId w:val="4"/>
+        </w:numPr>
+        <w:rPr>
+          <w:ins w:id="28" w:author="Srikumar Sadasivam" w:date="2022-02-21T12:41:00Z"/>
+        </w:rPr>
+      </w:pPr>
+      <w:ins w:id="29" w:author="Srikumar Sadasivam" w:date="2022-02-21T12:41:00Z">
+        <w:r>
+          <w:t>Document the response and show samples</w:t>
+        </w:r>
+      </w:ins>
+    </w:p>
+    <w:p>
+      <w:pPr>
+        <w:pStyle w:val="ListParagraph"/>
+        <w:numPr>
+          <w:ilvl w:val="0"/>
+          <w:numId w:val="4"/>
+        </w:numPr>
+        <w:rPr>
+          <w:ins w:id="30" w:author="Srikumar Sadasivam" w:date="2022-02-21T12:37:00Z"/>
+          <w:rPrChange w:id="31" w:author="Srikumar Sadasivam" w:date="2022-02-21T12:38:00Z">
+            <w:rPr>
+              <w:ins w:id="32" w:author="Srikumar Sadasivam" w:date="2022-02-21T12:37:00Z"/>
+              <w:rFonts w:ascii="Source Sans Pro SemiBold" w:eastAsia="Source Sans Pro SemiBold" w:hAnsi="Source Sans Pro SemiBold" w:cs="Source Sans Pro SemiBold"/>
+              <w:color w:val="0077B5"/>
+            </w:rPr>
+          </w:rPrChange>
+        </w:rPr>
+        <w:pPrChange w:id="33" w:author="Srikumar Sadasivam" w:date="2022-02-21T12:41:00Z">
+          <w:pPr>
+            <w:pStyle w:val="Heading1"/>
+            <w:spacing w:line="273" w:lineRule="auto"/>
+          </w:pPr>
+        </w:pPrChange>
+      </w:pPr>
+      <w:ins w:id="34" w:author="Srikumar Sadasivam" w:date="2022-02-21T12:41:00Z">
+        <w:r>
+          <w:t xml:space="preserve">Reference materials if any </w:t>
+        </w:r>
+      </w:ins>
+    </w:p>
+    <w:p>
+      <w:pPr>
+        <w:pStyle w:val="Heading1"/>
+        <w:spacing w:line="273" w:lineRule="auto"/>
         <w:rPr>
           <w:rFonts w:ascii="Source Sans Pro SemiBold" w:eastAsia="Source Sans Pro SemiBold" w:hAnsi="Source Sans Pro SemiBold" w:cs="Source Sans Pro SemiBold"/>
           <w:color w:val="0077B5"/>
         </w:rPr>
+      </w:pPr>
+      <w:r>
+        <w:rPr>
+          <w:rFonts w:ascii="Source Sans Pro SemiBold" w:eastAsia="Source Sans Pro SemiBold" w:hAnsi="Source Sans Pro SemiBold" w:cs="Source Sans Pro SemiBold"/>
+          <w:color w:val="0077B5"/>
+        </w:rPr>
         <w:t>Abstract</w:t>
       </w:r>
+      <w:ins w:id="35" w:author="Srikumar Sadasivam" w:date="2022-02-21T12:27:00Z">
+        <w:r>
+          <w:rPr>
+            <w:rFonts w:ascii="Source Sans Pro SemiBold" w:eastAsia="Source Sans Pro SemiBold" w:hAnsi="Source Sans Pro SemiBold" w:cs="Source Sans Pro SemiBold"/>
+            <w:color w:val="0077B5"/>
+          </w:rPr>
+          <w:t xml:space="preserve"> – Start with p</w:t>
+        </w:r>
+      </w:ins>
+      <w:ins w:id="36" w:author="Srikumar Sadasivam" w:date="2022-02-21T12:28:00Z">
+        <w:r>
+          <w:rPr>
+            <w:rFonts w:ascii="Source Sans Pro SemiBold" w:eastAsia="Source Sans Pro SemiBold" w:hAnsi="Source Sans Pro SemiBold" w:cs="Source Sans Pro SemiBold"/>
+            <w:color w:val="0077B5"/>
+          </w:rPr>
+          <w:t>rob</w:t>
+        </w:r>
+      </w:ins>
+      <w:ins w:id="37" w:author="Srikumar Sadasivam" w:date="2022-02-21T12:36:00Z">
+        <w:r>
+          <w:rPr>
+            <w:rFonts w:ascii="Source Sans Pro SemiBold" w:eastAsia="Source Sans Pro SemiBold" w:hAnsi="Source Sans Pro SemiBold" w:cs="Source Sans Pro SemiBold"/>
+            <w:color w:val="0077B5"/>
+          </w:rPr>
+          <w:t xml:space="preserve">lem statement </w:t>
+        </w:r>
+      </w:ins>
     </w:p>
     <w:p>
       <w:pPr>
@@ -63,7 +347,13 @@
         <w:rPr>
           <w:rFonts w:ascii="Source Sans Pro" w:eastAsia="Source Sans Pro" w:hAnsi="Source Sans Pro" w:cs="Source Sans Pro"/>
         </w:rPr>
-        <w:t xml:space="preserve">Given an access/refresh token, valid partners should have a way to </w:t>
+        <w:t>G</w:t>
+      </w:r>
+      <w:r>
+        <w:rPr>
+          <w:rFonts w:ascii="Source Sans Pro" w:eastAsia="Source Sans Pro" w:hAnsi="Source Sans Pro" w:cs="Source Sans Pro"/>
+        </w:rPr>
+        <w:t xml:space="preserve">iven an access/refresh token, valid partners should have a way to </w:t>
       </w:r>
       <w:proofErr w:type="gramStart"/>
       <w:r>
@@ -127,8 +417,8 @@
           <w:color w:val="0077B5"/>
         </w:rPr>
       </w:pPr>
-      <w:bookmarkStart w:id="3" w:name="_v30wa0b4684q" w:colFirst="0" w:colLast="0"/>
-      <w:bookmarkEnd w:id="3"/>
+      <w:bookmarkStart w:id="38" w:name="_v30wa0b4684q" w:colFirst="0" w:colLast="0"/>
+      <w:bookmarkEnd w:id="38"/>
       <w:r>
         <w:rPr>
           <w:rFonts w:ascii="Source Sans Pro SemiBold" w:eastAsia="Source Sans Pro SemiBold" w:hAnsi="Source Sans Pro SemiBold" w:cs="Source Sans Pro SemiBold"/>
@@ -272,8 +562,8 @@
           <w:color w:val="0077B5"/>
         </w:rPr>
       </w:pPr>
-      <w:bookmarkStart w:id="4" w:name="_od48xlqywpwr" w:colFirst="0" w:colLast="0"/>
-      <w:bookmarkEnd w:id="4"/>
+      <w:bookmarkStart w:id="39" w:name="_od48xlqywpwr" w:colFirst="0" w:colLast="0"/>
+      <w:bookmarkEnd w:id="39"/>
       <w:r>
         <w:rPr>
           <w:rFonts w:ascii="Source Sans Pro SemiBold" w:eastAsia="Source Sans Pro SemiBold" w:hAnsi="Source Sans Pro SemiBold" w:cs="Source Sans Pro SemiBold"/>
@@ -298,7 +588,14 @@
         <w:rPr>
           <w:rFonts w:ascii="Source Sans Pro" w:eastAsia="Source Sans Pro" w:hAnsi="Source Sans Pro" w:cs="Source Sans Pro"/>
         </w:rPr>
-        <w:t xml:space="preserve"> TTL etc. This is a challenge when calls are failing due to permission issues and the partner doesn’t know what scopes are associated with the token they’re using. It’s also been a challenge during the permissions migration and partners don’t know which to</w:t>
+        <w:t xml:space="preserve"> TTL etc. This is a challenge when calls are failing due to permission issues and the </w:t>
+      </w:r>
+      <w:r>
+        <w:rPr>
+          <w:rFonts w:ascii="Source Sans Pro" w:eastAsia="Source Sans Pro" w:hAnsi="Source Sans Pro" w:cs="Source Sans Pro"/>
+        </w:rPr>
+        <w:lastRenderedPageBreak/>
+        <w:t>partner doesn’t know what scopes are associated with the token they’re using. It’s also been a challenge during the permissions migration and partners don’t know which to</w:t>
       </w:r>
       <w:r>
         <w:rPr>
@@ -330,8 +627,8 @@
           <w:color w:val="0077B5"/>
         </w:rPr>
       </w:pPr>
-      <w:bookmarkStart w:id="5" w:name="_2n3h7fb8vj0k" w:colFirst="0" w:colLast="0"/>
-      <w:bookmarkEnd w:id="5"/>
+      <w:bookmarkStart w:id="40" w:name="_2n3h7fb8vj0k" w:colFirst="0" w:colLast="0"/>
+      <w:bookmarkEnd w:id="40"/>
       <w:r>
         <w:rPr>
           <w:rFonts w:ascii="Source Sans Pro SemiBold" w:eastAsia="Source Sans Pro SemiBold" w:hAnsi="Source Sans Pro SemiBold" w:cs="Source Sans Pro SemiBold"/>
@@ -474,14 +771,7 @@
         <w:rPr>
           <w:rFonts w:ascii="Source Sans Pro" w:eastAsia="Source Sans Pro" w:hAnsi="Source Sans Pro" w:cs="Source Sans Pro"/>
         </w:rPr>
-        <w:t xml:space="preserve">] or a separate OAuth </w:t>
-      </w:r>
-      <w:r>
-        <w:rPr>
-          <w:rFonts w:ascii="Source Sans Pro" w:eastAsia="Source Sans Pro" w:hAnsi="Source Sans Pro" w:cs="Source Sans Pro"/>
-        </w:rPr>
-        <w:lastRenderedPageBreak/>
-        <w:t xml:space="preserve">2.0 access token such as the bearer token, approach 1 below is using client authentication and approach 2 is using separate </w:t>
+        <w:t xml:space="preserve">] or a separate OAuth 2.0 access token such as the bearer token, approach 1 below is using client authentication and approach 2 is using separate </w:t>
       </w:r>
       <w:proofErr w:type="spellStart"/>
       <w:r>
@@ -1091,6 +1381,7 @@
         <w:rPr>
           <w:rFonts w:ascii="Source Sans Pro" w:eastAsia="Source Sans Pro" w:hAnsi="Source Sans Pro" w:cs="Source Sans Pro"/>
         </w:rPr>
+        <w:lastRenderedPageBreak/>
         <w:t xml:space="preserve">Pros: </w:t>
       </w:r>
     </w:p>
@@ -1348,7 +1639,6 @@
         <w:rPr>
           <w:rFonts w:ascii="Source Sans Pro" w:eastAsia="Source Sans Pro" w:hAnsi="Source Sans Pro" w:cs="Source Sans Pro"/>
         </w:rPr>
-        <w:lastRenderedPageBreak/>
         <w:t>PersonUrn</w:t>
       </w:r>
       <w:proofErr w:type="spellEnd"/>
@@ -2263,6 +2553,7 @@
           <w:color w:val="171717"/>
           <w:highlight w:val="white"/>
         </w:rPr>
+        <w:lastRenderedPageBreak/>
         <w:t>Sample request</w:t>
       </w:r>
     </w:p>
@@ -2554,7 +2845,6 @@
                 <w:color w:val="171717"/>
                 <w:highlight w:val="white"/>
               </w:rPr>
-              <w:lastRenderedPageBreak/>
               <w:t>Parameter</w:t>
             </w:r>
           </w:p>
@@ -3577,7 +3867,16 @@
                 <w:color w:val="171717"/>
                 <w:highlight w:val="white"/>
               </w:rPr>
-              <w:t>Integer timestamp, measured in the number of seconds</w:t>
+              <w:t xml:space="preserve">Integer timestamp, measured </w:t>
+            </w:r>
+            <w:r>
+              <w:rPr>
+                <w:rFonts w:ascii="Source Sans Pro" w:eastAsia="Source Sans Pro" w:hAnsi="Source Sans Pro" w:cs="Source Sans Pro"/>
+                <w:color w:val="171717"/>
+                <w:highlight w:val="white"/>
+              </w:rPr>
+              <w:lastRenderedPageBreak/>
+              <w:t>in the number of seconds</w:t>
             </w:r>
           </w:p>
           <w:p>
@@ -3638,6 +3937,7 @@
                 <w:color w:val="171717"/>
                 <w:highlight w:val="white"/>
               </w:rPr>
+              <w:lastRenderedPageBreak/>
               <w:t>No</w:t>
             </w:r>
           </w:p>
@@ -3709,18 +4009,7 @@
           <w:szCs w:val="21"/>
           <w:highlight w:val="white"/>
         </w:rPr>
-        <w:t>curli -d 'token=AQWLmNqvW4JCbEePhbGpLhr7OesejxQC9YhxisJvIY2t6Pv8zCjGksak3NaLt4gBgU1dyV8SdX5X2fA1ebcJ7eVdvwX7Ii_m3pSr_2OveUf4NpAr5vnkeNJXa7av6KBn4IKQhJ7ao0YqI91g6miZ3puQBksYFoTtckOBVvH4z-</w:t>
-      </w:r>
-      <w:r>
-        <w:rPr>
-          <w:rFonts w:ascii="Source Sans Pro" w:eastAsia="Source Sans Pro" w:hAnsi="Source Sans Pro" w:cs="Source Sans Pro"/>
-          <w:color w:val="1D1C1D"/>
-          <w:sz w:val="21"/>
-          <w:szCs w:val="21"/>
-          <w:highlight w:val="white"/>
-        </w:rPr>
-        <w:lastRenderedPageBreak/>
-        <w:t>T_C4it5kcVsGTKcvZn5aQ9JdNABKTLhSeoFu6Q52cRWWaT_jbdHU6E4jjazjNQUKOZiKA6</w:t>
+        <w:t>curli -d 'token=AQWLmNqvW4JCbEePhbGpLhr7OesejxQC9YhxisJvIY2t6Pv8zCjGksak3NaLt4gBgU1dyV8SdX5X2fA1ebcJ7eVdvwX7Ii_m3pSr_2OveUf4NpAr5vnkeNJXa7av6KBn4IKQhJ7ao0YqI91g6miZ3puQBksYFoTtckOBVvH4z-T_C4it5kcVsGTKcvZn5aQ9JdNABKTLhSeoFu6Q52cRWWaT_jbdHU6E4jjazjNQUKOZiKA6</w:t>
       </w:r>
       <w:r>
         <w:rPr>
@@ -4648,6 +4937,7 @@
           <w:szCs w:val="21"/>
           <w:highlight w:val="white"/>
         </w:rPr>
+        <w:lastRenderedPageBreak/>
         <w:t xml:space="preserve">    "</w:t>
       </w:r>
       <w:proofErr w:type="spellStart"/>
@@ -5040,7 +5330,6 @@
           <w:szCs w:val="21"/>
           <w:highlight w:val="white"/>
         </w:rPr>
-        <w:lastRenderedPageBreak/>
         <w:t>}</w:t>
       </w:r>
     </w:p>
@@ -5507,8 +5796,8 @@
           <w:color w:val="0077B5"/>
         </w:rPr>
       </w:pPr>
-      <w:bookmarkStart w:id="6" w:name="_7iz617fxpx2d" w:colFirst="0" w:colLast="0"/>
-      <w:bookmarkEnd w:id="6"/>
+      <w:bookmarkStart w:id="41" w:name="_7iz617fxpx2d" w:colFirst="0" w:colLast="0"/>
+      <w:bookmarkEnd w:id="41"/>
       <w:r>
         <w:rPr>
           <w:rFonts w:ascii="Source Sans Pro SemiBold" w:eastAsia="Source Sans Pro SemiBold" w:hAnsi="Source Sans Pro SemiBold" w:cs="Source Sans Pro SemiBold"/>
@@ -5700,6 +5989,95 @@
     </w:lvl>
   </w:abstractNum>
   <w:abstractNum w:abstractNumId="1" w15:restartNumberingAfterBreak="0">
+    <w:nsid w:val="636E2DF1"/>
+    <w:multiLevelType w:val="hybridMultilevel"/>
+    <w:tmpl w:val="556A1918"/>
+    <w:lvl w:ilvl="0" w:tplc="4009000F">
+      <w:start w:val="1"/>
+      <w:numFmt w:val="decimal"/>
+      <w:lvlText w:val="%1."/>
+      <w:lvlJc w:val="left"/>
+      <w:pPr>
+        <w:ind w:left="720" w:hanging="360"/>
+      </w:pPr>
+      <w:rPr>
+        <w:rFonts w:hint="default"/>
+      </w:rPr>
+    </w:lvl>
+    <w:lvl w:ilvl="1" w:tplc="40090019">
+      <w:start w:val="1"/>
+      <w:numFmt w:val="lowerLetter"/>
+      <w:lvlText w:val="%2."/>
+      <w:lvlJc w:val="left"/>
+      <w:pPr>
+        <w:ind w:left="1440" w:hanging="360"/>
+      </w:pPr>
+    </w:lvl>
+    <w:lvl w:ilvl="2" w:tplc="4009001B" w:tentative="1">
+      <w:start w:val="1"/>
+      <w:numFmt w:val="lowerRoman"/>
+      <w:lvlText w:val="%3."/>
+      <w:lvlJc w:val="right"/>
+      <w:pPr>
+        <w:ind w:left="2160" w:hanging="180"/>
+      </w:pPr>
+    </w:lvl>
+    <w:lvl w:ilvl="3" w:tplc="4009000F" w:tentative="1">
+      <w:start w:val="1"/>
+      <w:numFmt w:val="decimal"/>
+      <w:lvlText w:val="%4."/>
+      <w:lvlJc w:val="left"/>
+      <w:pPr>
+        <w:ind w:left="2880" w:hanging="360"/>
+      </w:pPr>
+    </w:lvl>
+    <w:lvl w:ilvl="4" w:tplc="40090019" w:tentative="1">
+      <w:start w:val="1"/>
+      <w:numFmt w:val="lowerLetter"/>
+      <w:lvlText w:val="%5."/>
+      <w:lvlJc w:val="left"/>
+      <w:pPr>
+        <w:ind w:left="3600" w:hanging="360"/>
+      </w:pPr>
+    </w:lvl>
+    <w:lvl w:ilvl="5" w:tplc="4009001B" w:tentative="1">
+      <w:start w:val="1"/>
+      <w:numFmt w:val="lowerRoman"/>
+      <w:lvlText w:val="%6."/>
+      <w:lvlJc w:val="right"/>
+      <w:pPr>
+        <w:ind w:left="4320" w:hanging="180"/>
+      </w:pPr>
+    </w:lvl>
+    <w:lvl w:ilvl="6" w:tplc="4009000F" w:tentative="1">
+      <w:start w:val="1"/>
+      <w:numFmt w:val="decimal"/>
+      <w:lvlText w:val="%7."/>
+      <w:lvlJc w:val="left"/>
+      <w:pPr>
+        <w:ind w:left="5040" w:hanging="360"/>
+      </w:pPr>
+    </w:lvl>
+    <w:lvl w:ilvl="7" w:tplc="40090019" w:tentative="1">
+      <w:start w:val="1"/>
+      <w:numFmt w:val="lowerLetter"/>
+      <w:lvlText w:val="%8."/>
+      <w:lvlJc w:val="left"/>
+      <w:pPr>
+        <w:ind w:left="5760" w:hanging="360"/>
+      </w:pPr>
+    </w:lvl>
+    <w:lvl w:ilvl="8" w:tplc="4009001B" w:tentative="1">
+      <w:start w:val="1"/>
+      <w:numFmt w:val="lowerRoman"/>
+      <w:lvlText w:val="%9."/>
+      <w:lvlJc w:val="right"/>
+      <w:pPr>
+        <w:ind w:left="6480" w:hanging="180"/>
+      </w:pPr>
+    </w:lvl>
+  </w:abstractNum>
+  <w:abstractNum w:abstractNumId="2" w15:restartNumberingAfterBreak="0">
     <w:nsid w:val="65123071"/>
     <w:multiLevelType w:val="multilevel"/>
     <w:tmpl w:val="58449ED4"/>
@@ -5812,7 +6190,7 @@
       </w:rPr>
     </w:lvl>
   </w:abstractNum>
-  <w:abstractNum w:abstractNumId="2" w15:restartNumberingAfterBreak="0">
+  <w:abstractNum w:abstractNumId="3" w15:restartNumberingAfterBreak="0">
     <w:nsid w:val="65483FCA"/>
     <w:multiLevelType w:val="multilevel"/>
     <w:tmpl w:val="F8A477E8"/>
@@ -5929,12 +6307,23 @@
     <w:abstractNumId w:val="0"/>
   </w:num>
   <w:num w:numId="2">
+    <w:abstractNumId w:val="2"/>
+  </w:num>
+  <w:num w:numId="3">
+    <w:abstractNumId w:val="3"/>
+  </w:num>
+  <w:num w:numId="4">
     <w:abstractNumId w:val="1"/>
   </w:num>
-  <w:num w:numId="3">
-    <w:abstractNumId w:val="2"/>
-  </w:num>
 </w:numbering>
+</file>
+
+<file path=word/people.xml><?xml version="1.0" encoding="utf-8"?>
+<w15:people xmlns:wpc="http://schemas.microsoft.com/office/word/2010/wordprocessingCanvas" xmlns:cx="http://schemas.microsoft.com/office/drawing/2014/chartex" xmlns:cx1="http://schemas.microsoft.com/office/drawing/2015/9/8/chartex" xmlns:cx2="http://schemas.microsoft.com/office/drawing/2015/10/21/chartex" xmlns:cx3="http://schemas.microsoft.com/office/drawing/2016/5/9/chartex" xmlns:cx4="http://schemas.microsoft.com/office/drawing/2016/5/10/chartex" xmlns:cx5="http://schemas.microsoft.com/office/drawing/2016/5/11/chartex" xmlns:cx6="http://schemas.microsoft.com/office/drawing/2016/5/12/chartex" xmlns:cx7="http://schemas.microsoft.com/office/drawing/2016/5/13/chartex" xmlns:cx8="http://schemas.microsoft.com/office/drawing/2016/5/14/chartex" xmlns:mc="http://schemas.openxmlformats.org/markup-compatibility/2006" xmlns:aink="http://schemas.microsoft.com/office/drawing/2016/ink" xmlns:am3d="http://schemas.microsoft.com/office/drawing/2017/model3d" xmlns:o="urn:schemas-microsoft-com:office:office" xmlns:r="http://schemas.openxmlformats.org/officeDocument/2006/relationships" xmlns:m="http://schemas.openxmlformats.org/officeDocument/2006/math" xmlns:v="urn:schemas-microsoft-com:vml" xmlns:wp14="http://schemas.microsoft.com/office/word/2010/wordprocessingDrawing" xmlns:wp="http://schemas.openxmlformats.org/drawingml/2006/wordprocessingDrawing" xmlns:w10="urn:schemas-microsoft-com:office:word" xmlns:w="http://schemas.openxmlformats.org/wordprocessingml/2006/main" xmlns:w14="http://schemas.microsoft.com/office/word/2010/wordml" xmlns:w15="http://schemas.microsoft.com/office/word/2012/wordml" xmlns:w16cex="http://schemas.microsoft.com/office/word/2018/wordml/cex" xmlns:w16cid="http://schemas.microsoft.com/office/word/2016/wordml/cid" xmlns:w16="http://schemas.microsoft.com/office/word/2018/wordml" xmlns:w16sdtdh="http://schemas.microsoft.com/office/word/2020/wordml/sdtdatahash" xmlns:w16se="http://schemas.microsoft.com/office/word/2015/wordml/symex" xmlns:wpg="http://schemas.microsoft.com/office/word/2010/wordprocessingGroup" xmlns:wpi="http://schemas.microsoft.com/office/word/2010/wordprocessingInk" xmlns:wne="http://schemas.microsoft.com/office/word/2006/wordml" xmlns:wps="http://schemas.microsoft.com/office/word/2010/wordprocessingShape" mc:Ignorable="w14 w15 w16se w16cid w16 w16cex w16sdtdh wp14">
+  <w15:person w15:author="Srikumar Sadasivam">
+    <w15:presenceInfo w15:providerId="Windows Live" w15:userId="5aacfaf40101a343"/>
+  </w15:person>
+</w15:people>
 </file>
 
 <file path=word/styles.xml><?xml version="1.0" encoding="utf-8"?>
@@ -6548,6 +6937,95 @@
       </w:tblCellMar>
     </w:tblPr>
   </w:style>
+  <w:style w:type="character" w:styleId="CommentReference">
+    <w:name w:val="annotation reference"/>
+    <w:basedOn w:val="DefaultParagraphFont"/>
+    <w:uiPriority w:val="99"/>
+    <w:semiHidden/>
+    <w:unhideWhenUsed/>
+    <w:rsid w:val="0073515B"/>
+    <w:rPr>
+      <w:sz w:val="16"/>
+      <w:szCs w:val="16"/>
+    </w:rPr>
+  </w:style>
+  <w:style w:type="paragraph" w:styleId="CommentText">
+    <w:name w:val="annotation text"/>
+    <w:basedOn w:val="Normal"/>
+    <w:link w:val="CommentTextChar"/>
+    <w:uiPriority w:val="99"/>
+    <w:semiHidden/>
+    <w:unhideWhenUsed/>
+    <w:rsid w:val="0073515B"/>
+    <w:pPr>
+      <w:spacing w:line="240" w:lineRule="auto"/>
+    </w:pPr>
+    <w:rPr>
+      <w:sz w:val="20"/>
+      <w:szCs w:val="20"/>
+    </w:rPr>
+  </w:style>
+  <w:style w:type="character" w:customStyle="1" w:styleId="CommentTextChar">
+    <w:name w:val="Comment Text Char"/>
+    <w:basedOn w:val="DefaultParagraphFont"/>
+    <w:link w:val="CommentText"/>
+    <w:uiPriority w:val="99"/>
+    <w:semiHidden/>
+    <w:rsid w:val="0073515B"/>
+    <w:rPr>
+      <w:sz w:val="20"/>
+      <w:szCs w:val="20"/>
+    </w:rPr>
+  </w:style>
+  <w:style w:type="paragraph" w:styleId="CommentSubject">
+    <w:name w:val="annotation subject"/>
+    <w:basedOn w:val="CommentText"/>
+    <w:next w:val="CommentText"/>
+    <w:link w:val="CommentSubjectChar"/>
+    <w:uiPriority w:val="99"/>
+    <w:semiHidden/>
+    <w:unhideWhenUsed/>
+    <w:rsid w:val="0073515B"/>
+    <w:rPr>
+      <w:b/>
+      <w:bCs/>
+    </w:rPr>
+  </w:style>
+  <w:style w:type="character" w:customStyle="1" w:styleId="CommentSubjectChar">
+    <w:name w:val="Comment Subject Char"/>
+    <w:basedOn w:val="CommentTextChar"/>
+    <w:link w:val="CommentSubject"/>
+    <w:uiPriority w:val="99"/>
+    <w:semiHidden/>
+    <w:rsid w:val="0073515B"/>
+    <w:rPr>
+      <w:b/>
+      <w:bCs/>
+      <w:sz w:val="20"/>
+      <w:szCs w:val="20"/>
+    </w:rPr>
+  </w:style>
+  <w:style w:type="paragraph" w:styleId="Revision">
+    <w:name w:val="Revision"/>
+    <w:hidden/>
+    <w:uiPriority w:val="99"/>
+    <w:semiHidden/>
+    <w:rsid w:val="0073515B"/>
+    <w:pPr>
+      <w:spacing w:line="240" w:lineRule="auto"/>
+    </w:pPr>
+  </w:style>
+  <w:style w:type="paragraph" w:styleId="ListParagraph">
+    <w:name w:val="List Paragraph"/>
+    <w:basedOn w:val="Normal"/>
+    <w:uiPriority w:val="34"/>
+    <w:qFormat/>
+    <w:rsid w:val="00EA41E7"/>
+    <w:pPr>
+      <w:ind w:left="720"/>
+      <w:contextualSpacing/>
+    </w:pPr>
+  </w:style>
 </w:styles>
 </file>
 

</xml_diff>

<commit_message>
updated the content in the file
</commit_message>
<xml_diff>
--- a/Sample Tech Documentation_SindhuFeb21.docx
+++ b/Sample Tech Documentation_SindhuFeb21.docx
@@ -8,13 +8,13 @@
         <w:spacing w:line="273" w:lineRule="auto"/>
         <w:jc w:val="center"/>
         <w:rPr>
-          <w:ins w:id="0" w:author="Srikumar Sadasivam" w:date="2022-02-22T15:01:00Z"/>
+          <w:ins w:id="0" w:author="Srikumar Sadasivam" w:date="2022-02-22T15:13:00Z"/>
           <w:rFonts w:eastAsia="Source Sans Pro SemiBold"/>
         </w:rPr>
       </w:pPr>
       <w:bookmarkStart w:id="1" w:name="_hmogsghmufas" w:colFirst="0" w:colLast="0"/>
       <w:bookmarkEnd w:id="1"/>
-      <w:ins w:id="2" w:author="Srikumar Sadasivam" w:date="2022-02-22T15:01:00Z">
+      <w:ins w:id="2" w:author="Srikumar Sadasivam" w:date="2022-02-22T15:13:00Z">
         <w:r>
           <w:t>Token Introspection</w:t>
         </w:r>
@@ -26,11 +26,11 @@
         <w:spacing w:line="273" w:lineRule="auto"/>
         <w:jc w:val="center"/>
         <w:rPr>
-          <w:ins w:id="3" w:author="Srikumar Sadasivam" w:date="2022-02-22T15:01:00Z"/>
+          <w:ins w:id="3" w:author="Srikumar Sadasivam" w:date="2022-02-22T15:13:00Z"/>
           <w:rFonts w:eastAsia="Source Sans Pro"/>
         </w:rPr>
       </w:pPr>
-      <w:ins w:id="4" w:author="Srikumar Sadasivam" w:date="2022-02-22T15:01:00Z">
+      <w:ins w:id="4" w:author="Srikumar Sadasivam" w:date="2022-02-22T15:13:00Z">
         <w:r>
           <w:t>02</w:t>
         </w:r>
@@ -39,7 +39,7 @@
         </w:r>
       </w:ins>
     </w:p>
-    <w:customXmlInsRangeStart w:id="5" w:author="Srikumar Sadasivam" w:date="2022-02-22T15:01:00Z"/>
+    <w:customXmlInsRangeStart w:id="5" w:author="Srikumar Sadasivam" w:date="2022-02-22T15:13:00Z"/>
     <w:sdt>
       <w:sdtPr>
         <w:rPr>
@@ -68,10 +68,10 @@
           <w:pPr>
             <w:pStyle w:val="TOCHeading"/>
             <w:rPr>
-              <w:ins w:id="6" w:author="Srikumar Sadasivam" w:date="2022-02-22T15:01:00Z"/>
+              <w:ins w:id="6" w:author="Srikumar Sadasivam" w:date="2022-02-22T15:13:00Z"/>
             </w:rPr>
           </w:pPr>
-          <w:ins w:id="7" w:author="Srikumar Sadasivam" w:date="2022-02-22T15:01:00Z">
+          <w:ins w:id="7" w:author="Srikumar Sadasivam" w:date="2022-02-22T15:13:00Z">
             <w:r>
               <w:t>Contents</w:t>
             </w:r>
@@ -81,13 +81,13 @@
           <w:pPr>
             <w:pStyle w:val="TOC1"/>
             <w:rPr>
-              <w:ins w:id="8" w:author="Srikumar Sadasivam" w:date="2022-02-22T15:01:00Z"/>
+              <w:ins w:id="8" w:author="Srikumar Sadasivam" w:date="2022-02-22T15:13:00Z"/>
               <w:rFonts w:asciiTheme="minorHAnsi" w:eastAsiaTheme="minorEastAsia" w:hAnsiTheme="minorHAnsi" w:cstheme="minorBidi"/>
               <w:noProof/>
               <w:lang w:val="en-US" w:eastAsia="en-US"/>
             </w:rPr>
           </w:pPr>
-          <w:ins w:id="9" w:author="Srikumar Sadasivam" w:date="2022-02-22T15:01:00Z">
+          <w:ins w:id="9" w:author="Srikumar Sadasivam" w:date="2022-02-22T15:13:00Z">
             <w:r>
               <w:fldChar w:fldCharType="begin"/>
             </w:r>
@@ -200,13 +200,13 @@
           <w:pPr>
             <w:pStyle w:val="TOC1"/>
             <w:rPr>
-              <w:ins w:id="10" w:author="Srikumar Sadasivam" w:date="2022-02-22T15:01:00Z"/>
+              <w:ins w:id="10" w:author="Srikumar Sadasivam" w:date="2022-02-22T15:13:00Z"/>
               <w:rFonts w:asciiTheme="minorHAnsi" w:eastAsiaTheme="minorEastAsia" w:hAnsiTheme="minorHAnsi" w:cstheme="minorBidi"/>
               <w:noProof/>
               <w:lang w:val="en-US" w:eastAsia="en-US"/>
             </w:rPr>
           </w:pPr>
-          <w:ins w:id="11" w:author="Srikumar Sadasivam" w:date="2022-02-22T15:01:00Z">
+          <w:ins w:id="11" w:author="Srikumar Sadasivam" w:date="2022-02-22T15:13:00Z">
             <w:r>
               <w:rPr>
                 <w:rStyle w:val="Hyperlink"/>
@@ -310,13 +310,13 @@
           <w:pPr>
             <w:pStyle w:val="TOC1"/>
             <w:rPr>
-              <w:ins w:id="12" w:author="Srikumar Sadasivam" w:date="2022-02-22T15:01:00Z"/>
+              <w:ins w:id="12" w:author="Srikumar Sadasivam" w:date="2022-02-22T15:13:00Z"/>
               <w:rFonts w:asciiTheme="minorHAnsi" w:eastAsiaTheme="minorEastAsia" w:hAnsiTheme="minorHAnsi" w:cstheme="minorBidi"/>
               <w:noProof/>
               <w:lang w:val="en-US" w:eastAsia="en-US"/>
             </w:rPr>
           </w:pPr>
-          <w:ins w:id="13" w:author="Srikumar Sadasivam" w:date="2022-02-22T15:01:00Z">
+          <w:ins w:id="13" w:author="Srikumar Sadasivam" w:date="2022-02-22T15:13:00Z">
             <w:r>
               <w:rPr>
                 <w:rStyle w:val="Hyperlink"/>
@@ -423,13 +423,13 @@
               <w:tab w:val="right" w:leader="dot" w:pos="9350"/>
             </w:tabs>
             <w:rPr>
-              <w:ins w:id="14" w:author="Srikumar Sadasivam" w:date="2022-02-22T15:01:00Z"/>
+              <w:ins w:id="14" w:author="Srikumar Sadasivam" w:date="2022-02-22T15:13:00Z"/>
               <w:rFonts w:asciiTheme="minorHAnsi" w:eastAsiaTheme="minorEastAsia" w:hAnsiTheme="minorHAnsi" w:cstheme="minorBidi"/>
               <w:noProof/>
               <w:lang w:val="en-US" w:eastAsia="en-US"/>
             </w:rPr>
           </w:pPr>
-          <w:ins w:id="15" w:author="Srikumar Sadasivam" w:date="2022-02-22T15:01:00Z">
+          <w:ins w:id="15" w:author="Srikumar Sadasivam" w:date="2022-02-22T15:13:00Z">
             <w:r>
               <w:rPr>
                 <w:rStyle w:val="Hyperlink"/>
@@ -535,13 +535,13 @@
               <w:tab w:val="right" w:leader="dot" w:pos="9350"/>
             </w:tabs>
             <w:rPr>
-              <w:ins w:id="16" w:author="Srikumar Sadasivam" w:date="2022-02-22T15:01:00Z"/>
+              <w:ins w:id="16" w:author="Srikumar Sadasivam" w:date="2022-02-22T15:13:00Z"/>
               <w:rFonts w:asciiTheme="minorHAnsi" w:eastAsiaTheme="minorEastAsia" w:hAnsiTheme="minorHAnsi" w:cstheme="minorBidi"/>
               <w:noProof/>
               <w:lang w:val="en-US" w:eastAsia="en-US"/>
             </w:rPr>
           </w:pPr>
-          <w:ins w:id="17" w:author="Srikumar Sadasivam" w:date="2022-02-22T15:01:00Z">
+          <w:ins w:id="17" w:author="Srikumar Sadasivam" w:date="2022-02-22T15:13:00Z">
             <w:r>
               <w:rPr>
                 <w:rStyle w:val="Hyperlink"/>
@@ -648,13 +648,13 @@
               <w:tab w:val="right" w:leader="dot" w:pos="9350"/>
             </w:tabs>
             <w:rPr>
-              <w:ins w:id="18" w:author="Srikumar Sadasivam" w:date="2022-02-22T15:01:00Z"/>
+              <w:ins w:id="18" w:author="Srikumar Sadasivam" w:date="2022-02-22T15:13:00Z"/>
               <w:rFonts w:asciiTheme="minorHAnsi" w:eastAsiaTheme="minorEastAsia" w:hAnsiTheme="minorHAnsi" w:cstheme="minorBidi"/>
               <w:noProof/>
               <w:lang w:val="en-US" w:eastAsia="en-US"/>
             </w:rPr>
           </w:pPr>
-          <w:ins w:id="19" w:author="Srikumar Sadasivam" w:date="2022-02-22T15:01:00Z">
+          <w:ins w:id="19" w:author="Srikumar Sadasivam" w:date="2022-02-22T15:13:00Z">
             <w:r>
               <w:rPr>
                 <w:rStyle w:val="Hyperlink"/>
@@ -760,13 +760,13 @@
               <w:tab w:val="right" w:leader="dot" w:pos="9350"/>
             </w:tabs>
             <w:rPr>
-              <w:ins w:id="20" w:author="Srikumar Sadasivam" w:date="2022-02-22T15:01:00Z"/>
+              <w:ins w:id="20" w:author="Srikumar Sadasivam" w:date="2022-02-22T15:13:00Z"/>
               <w:rFonts w:asciiTheme="minorHAnsi" w:eastAsiaTheme="minorEastAsia" w:hAnsiTheme="minorHAnsi" w:cstheme="minorBidi"/>
               <w:noProof/>
               <w:lang w:val="en-US" w:eastAsia="en-US"/>
             </w:rPr>
           </w:pPr>
-          <w:ins w:id="21" w:author="Srikumar Sadasivam" w:date="2022-02-22T15:01:00Z">
+          <w:ins w:id="21" w:author="Srikumar Sadasivam" w:date="2022-02-22T15:13:00Z">
             <w:r>
               <w:rPr>
                 <w:rStyle w:val="Hyperlink"/>
@@ -872,13 +872,13 @@
               <w:tab w:val="right" w:leader="dot" w:pos="9350"/>
             </w:tabs>
             <w:rPr>
-              <w:ins w:id="22" w:author="Srikumar Sadasivam" w:date="2022-02-22T15:01:00Z"/>
+              <w:ins w:id="22" w:author="Srikumar Sadasivam" w:date="2022-02-22T15:13:00Z"/>
               <w:rFonts w:asciiTheme="minorHAnsi" w:eastAsiaTheme="minorEastAsia" w:hAnsiTheme="minorHAnsi" w:cstheme="minorBidi"/>
               <w:noProof/>
               <w:lang w:val="en-US" w:eastAsia="en-US"/>
             </w:rPr>
           </w:pPr>
-          <w:ins w:id="23" w:author="Srikumar Sadasivam" w:date="2022-02-22T15:01:00Z">
+          <w:ins w:id="23" w:author="Srikumar Sadasivam" w:date="2022-02-22T15:13:00Z">
             <w:r>
               <w:rPr>
                 <w:rStyle w:val="Hyperlink"/>
@@ -985,13 +985,13 @@
               <w:tab w:val="right" w:leader="dot" w:pos="9350"/>
             </w:tabs>
             <w:rPr>
-              <w:ins w:id="24" w:author="Srikumar Sadasivam" w:date="2022-02-22T15:01:00Z"/>
+              <w:ins w:id="24" w:author="Srikumar Sadasivam" w:date="2022-02-22T15:13:00Z"/>
               <w:rFonts w:asciiTheme="minorHAnsi" w:eastAsiaTheme="minorEastAsia" w:hAnsiTheme="minorHAnsi" w:cstheme="minorBidi"/>
               <w:noProof/>
               <w:lang w:val="en-US" w:eastAsia="en-US"/>
             </w:rPr>
           </w:pPr>
-          <w:ins w:id="25" w:author="Srikumar Sadasivam" w:date="2022-02-22T15:01:00Z">
+          <w:ins w:id="25" w:author="Srikumar Sadasivam" w:date="2022-02-22T15:13:00Z">
             <w:r>
               <w:rPr>
                 <w:rStyle w:val="Hyperlink"/>
@@ -1098,13 +1098,13 @@
               <w:tab w:val="right" w:leader="dot" w:pos="9350"/>
             </w:tabs>
             <w:rPr>
-              <w:ins w:id="26" w:author="Srikumar Sadasivam" w:date="2022-02-22T15:01:00Z"/>
+              <w:ins w:id="26" w:author="Srikumar Sadasivam" w:date="2022-02-22T15:13:00Z"/>
               <w:rFonts w:asciiTheme="minorHAnsi" w:eastAsiaTheme="minorEastAsia" w:hAnsiTheme="minorHAnsi" w:cstheme="minorBidi"/>
               <w:noProof/>
               <w:lang w:val="en-US" w:eastAsia="en-US"/>
             </w:rPr>
           </w:pPr>
-          <w:ins w:id="27" w:author="Srikumar Sadasivam" w:date="2022-02-22T15:01:00Z">
+          <w:ins w:id="27" w:author="Srikumar Sadasivam" w:date="2022-02-22T15:13:00Z">
             <w:r>
               <w:rPr>
                 <w:rStyle w:val="Hyperlink"/>
@@ -1211,13 +1211,13 @@
               <w:tab w:val="right" w:leader="dot" w:pos="9350"/>
             </w:tabs>
             <w:rPr>
-              <w:ins w:id="28" w:author="Srikumar Sadasivam" w:date="2022-02-22T15:01:00Z"/>
+              <w:ins w:id="28" w:author="Srikumar Sadasivam" w:date="2022-02-22T15:13:00Z"/>
               <w:rFonts w:asciiTheme="minorHAnsi" w:eastAsiaTheme="minorEastAsia" w:hAnsiTheme="minorHAnsi" w:cstheme="minorBidi"/>
               <w:noProof/>
               <w:lang w:val="en-US" w:eastAsia="en-US"/>
             </w:rPr>
           </w:pPr>
-          <w:ins w:id="29" w:author="Srikumar Sadasivam" w:date="2022-02-22T15:01:00Z">
+          <w:ins w:id="29" w:author="Srikumar Sadasivam" w:date="2022-02-22T15:13:00Z">
             <w:r>
               <w:rPr>
                 <w:rStyle w:val="Hyperlink"/>
@@ -1321,13 +1321,13 @@
           <w:pPr>
             <w:pStyle w:val="TOC1"/>
             <w:rPr>
-              <w:ins w:id="30" w:author="Srikumar Sadasivam" w:date="2022-02-22T15:01:00Z"/>
+              <w:ins w:id="30" w:author="Srikumar Sadasivam" w:date="2022-02-22T15:13:00Z"/>
               <w:rFonts w:asciiTheme="minorHAnsi" w:eastAsiaTheme="minorEastAsia" w:hAnsiTheme="minorHAnsi" w:cstheme="minorBidi"/>
               <w:noProof/>
               <w:lang w:val="en-US" w:eastAsia="en-US"/>
             </w:rPr>
           </w:pPr>
-          <w:ins w:id="31" w:author="Srikumar Sadasivam" w:date="2022-02-22T15:01:00Z">
+          <w:ins w:id="31" w:author="Srikumar Sadasivam" w:date="2022-02-22T15:13:00Z">
             <w:r>
               <w:rPr>
                 <w:rStyle w:val="Hyperlink"/>
@@ -1430,10 +1430,10 @@
         <w:p>
           <w:pPr>
             <w:rPr>
-              <w:ins w:id="32" w:author="Srikumar Sadasivam" w:date="2022-02-22T15:01:00Z"/>
+              <w:ins w:id="32" w:author="Srikumar Sadasivam" w:date="2022-02-22T15:13:00Z"/>
             </w:rPr>
           </w:pPr>
-          <w:ins w:id="33" w:author="Srikumar Sadasivam" w:date="2022-02-22T15:01:00Z">
+          <w:ins w:id="33" w:author="Srikumar Sadasivam" w:date="2022-02-22T15:13:00Z">
             <w:r>
               <w:rPr>
                 <w:b/>
@@ -1444,7 +1444,7 @@
             </w:r>
           </w:ins>
         </w:p>
-        <w:customXmlInsRangeStart w:id="34" w:author="Srikumar Sadasivam" w:date="2022-02-22T15:01:00Z"/>
+        <w:customXmlInsRangeStart w:id="34" w:author="Srikumar Sadasivam" w:date="2022-02-22T15:13:00Z"/>
       </w:sdtContent>
     </w:sdt>
     <w:customXmlInsRangeEnd w:id="34"/>
@@ -1453,13 +1453,13 @@
         <w:pStyle w:val="Heading1"/>
         <w:spacing w:line="273" w:lineRule="auto"/>
         <w:rPr>
-          <w:ins w:id="35" w:author="Srikumar Sadasivam" w:date="2022-02-22T15:01:00Z"/>
+          <w:ins w:id="35" w:author="Srikumar Sadasivam" w:date="2022-02-22T15:13:00Z"/>
           <w:rFonts w:eastAsia="Source Sans Pro SemiBold"/>
           <w:color w:val="0077B5"/>
         </w:rPr>
       </w:pPr>
       <w:bookmarkStart w:id="36" w:name="_Toc96422563"/>
-      <w:ins w:id="37" w:author="Srikumar Sadasivam" w:date="2022-02-22T15:01:00Z">
+      <w:ins w:id="37" w:author="Srikumar Sadasivam" w:date="2022-02-22T15:13:00Z">
         <w:r>
           <w:rPr>
             <w:rFonts w:eastAsia="Source Sans Pro SemiBold"/>
@@ -1473,10 +1473,10 @@
     <w:p>
       <w:pPr>
         <w:rPr>
-          <w:ins w:id="38" w:author="Srikumar Sadasivam" w:date="2022-02-22T15:01:00Z"/>
-        </w:rPr>
-      </w:pPr>
-      <w:ins w:id="39" w:author="Srikumar Sadasivam" w:date="2022-02-22T15:01:00Z">
+          <w:ins w:id="38" w:author="Srikumar Sadasivam" w:date="2022-02-22T15:13:00Z"/>
+        </w:rPr>
+      </w:pPr>
+      <w:ins w:id="39" w:author="Srikumar Sadasivam" w:date="2022-02-22T15:13:00Z">
         <w:r>
           <w:t>This document captures the steps to fetch metadata of an access/refresh token.</w:t>
         </w:r>
@@ -1485,21 +1485,21 @@
     <w:p>
       <w:pPr>
         <w:rPr>
-          <w:ins w:id="40" w:author="Srikumar Sadasivam" w:date="2022-02-22T15:01:00Z"/>
-        </w:rPr>
-      </w:pPr>
-    </w:p>
-    <w:p>
-      <w:pPr>
-        <w:rPr>
-          <w:ins w:id="41" w:author="Srikumar Sadasivam" w:date="2022-02-22T15:01:00Z"/>
+          <w:ins w:id="40" w:author="Srikumar Sadasivam" w:date="2022-02-22T15:13:00Z"/>
+        </w:rPr>
+      </w:pPr>
+    </w:p>
+    <w:p>
+      <w:pPr>
+        <w:rPr>
+          <w:ins w:id="41" w:author="Srikumar Sadasivam" w:date="2022-02-22T15:13:00Z"/>
           <w:rFonts w:eastAsia="Source Sans Pro SemiBold"/>
           <w:color w:val="0077B5"/>
           <w:sz w:val="40"/>
           <w:szCs w:val="40"/>
         </w:rPr>
       </w:pPr>
-      <w:ins w:id="42" w:author="Srikumar Sadasivam" w:date="2022-02-22T15:01:00Z">
+      <w:ins w:id="42" w:author="Srikumar Sadasivam" w:date="2022-02-22T15:13:00Z">
         <w:r>
           <w:rPr>
             <w:rFonts w:eastAsia="Source Sans Pro SemiBold"/>
@@ -1514,10 +1514,10 @@
     <w:p>
       <w:pPr>
         <w:rPr>
-          <w:ins w:id="43" w:author="Srikumar Sadasivam" w:date="2022-02-22T15:01:00Z"/>
-        </w:rPr>
-      </w:pPr>
-      <w:ins w:id="44" w:author="Srikumar Sadasivam" w:date="2022-02-22T15:01:00Z">
+          <w:ins w:id="43" w:author="Srikumar Sadasivam" w:date="2022-02-22T15:13:00Z"/>
+        </w:rPr>
+      </w:pPr>
+      <w:ins w:id="44" w:author="Srikumar Sadasivam" w:date="2022-02-22T15:13:00Z">
         <w:r>
           <w:t>Partner engineering team.</w:t>
         </w:r>
@@ -1526,21 +1526,21 @@
     <w:p>
       <w:pPr>
         <w:rPr>
-          <w:ins w:id="45" w:author="Srikumar Sadasivam" w:date="2022-02-22T15:01:00Z"/>
-        </w:rPr>
-      </w:pPr>
-    </w:p>
-    <w:p>
-      <w:pPr>
-        <w:rPr>
-          <w:ins w:id="46" w:author="Srikumar Sadasivam" w:date="2022-02-22T15:01:00Z"/>
+          <w:ins w:id="45" w:author="Srikumar Sadasivam" w:date="2022-02-22T15:13:00Z"/>
+        </w:rPr>
+      </w:pPr>
+    </w:p>
+    <w:p>
+      <w:pPr>
+        <w:rPr>
+          <w:ins w:id="46" w:author="Srikumar Sadasivam" w:date="2022-02-22T15:13:00Z"/>
           <w:rFonts w:eastAsia="Source Sans Pro SemiBold"/>
           <w:color w:val="0077B5"/>
           <w:sz w:val="40"/>
           <w:szCs w:val="40"/>
         </w:rPr>
       </w:pPr>
-      <w:ins w:id="47" w:author="Srikumar Sadasivam" w:date="2022-02-22T15:01:00Z">
+      <w:ins w:id="47" w:author="Srikumar Sadasivam" w:date="2022-02-22T15:13:00Z">
         <w:r>
           <w:rPr>
             <w:rFonts w:eastAsia="Source Sans Pro SemiBold"/>
@@ -1555,11 +1555,11 @@
     <w:p>
       <w:pPr>
         <w:rPr>
-          <w:ins w:id="48" w:author="Srikumar Sadasivam" w:date="2022-02-22T15:01:00Z"/>
+          <w:ins w:id="48" w:author="Srikumar Sadasivam" w:date="2022-02-22T15:13:00Z"/>
           <w:rFonts w:eastAsia="Source Sans Pro"/>
         </w:rPr>
       </w:pPr>
-      <w:ins w:id="49" w:author="Srikumar Sadasivam" w:date="2022-02-22T15:01:00Z">
+      <w:ins w:id="49" w:author="Srikumar Sadasivam" w:date="2022-02-22T15:13:00Z">
         <w:r>
           <w:rPr>
             <w:rFonts w:eastAsia="Source Sans Pro"/>
@@ -1576,11 +1576,11 @@
           <w:numId w:val="5"/>
         </w:numPr>
         <w:rPr>
-          <w:ins w:id="50" w:author="Srikumar Sadasivam" w:date="2022-02-22T15:01:00Z"/>
+          <w:ins w:id="50" w:author="Srikumar Sadasivam" w:date="2022-02-22T15:13:00Z"/>
           <w:rFonts w:eastAsia="Source Sans Pro"/>
         </w:rPr>
       </w:pPr>
-      <w:ins w:id="51" w:author="Srikumar Sadasivam" w:date="2022-02-22T15:01:00Z">
+      <w:ins w:id="51" w:author="Srikumar Sadasivam" w:date="2022-02-22T15:13:00Z">
         <w:r>
           <w:rPr>
             <w:rFonts w:eastAsia="Source Sans Pro"/>
@@ -1597,10 +1597,10 @@
           <w:numId w:val="5"/>
         </w:numPr>
         <w:rPr>
-          <w:ins w:id="52" w:author="Srikumar Sadasivam" w:date="2022-02-22T15:01:00Z"/>
-        </w:rPr>
-      </w:pPr>
-      <w:ins w:id="53" w:author="Srikumar Sadasivam" w:date="2022-02-22T15:01:00Z">
+          <w:ins w:id="52" w:author="Srikumar Sadasivam" w:date="2022-02-22T15:13:00Z"/>
+        </w:rPr>
+      </w:pPr>
+      <w:ins w:id="53" w:author="Srikumar Sadasivam" w:date="2022-02-22T15:13:00Z">
         <w:r>
           <w:rPr>
             <w:rFonts w:eastAsia="Source Sans Pro"/>
@@ -1617,10 +1617,10 @@
           <w:numId w:val="5"/>
         </w:numPr>
         <w:rPr>
-          <w:ins w:id="54" w:author="Srikumar Sadasivam" w:date="2022-02-22T15:01:00Z"/>
-        </w:rPr>
-      </w:pPr>
-      <w:ins w:id="55" w:author="Srikumar Sadasivam" w:date="2022-02-22T15:01:00Z">
+          <w:ins w:id="54" w:author="Srikumar Sadasivam" w:date="2022-02-22T15:13:00Z"/>
+        </w:rPr>
+      </w:pPr>
+      <w:ins w:id="55" w:author="Srikumar Sadasivam" w:date="2022-02-22T15:13:00Z">
         <w:r>
           <w:rPr>
             <w:rFonts w:eastAsia="Source Sans Pro"/>
@@ -1632,7 +1632,7 @@
     <w:p>
       <w:pPr>
         <w:rPr>
-          <w:ins w:id="56" w:author="Srikumar Sadasivam" w:date="2022-02-22T15:01:00Z"/>
+          <w:ins w:id="56" w:author="Srikumar Sadasivam" w:date="2022-02-22T15:13:00Z"/>
         </w:rPr>
       </w:pPr>
     </w:p>
@@ -1640,11 +1640,11 @@
       <w:pPr>
         <w:spacing w:before="120" w:line="273" w:lineRule="auto"/>
         <w:rPr>
-          <w:ins w:id="57" w:author="Srikumar Sadasivam" w:date="2022-02-22T15:01:00Z"/>
+          <w:ins w:id="57" w:author="Srikumar Sadasivam" w:date="2022-02-22T15:13:00Z"/>
           <w:rFonts w:eastAsia="Source Sans Pro"/>
         </w:rPr>
       </w:pPr>
-      <w:ins w:id="58" w:author="Srikumar Sadasivam" w:date="2022-02-22T15:01:00Z">
+      <w:ins w:id="58" w:author="Srikumar Sadasivam" w:date="2022-02-22T15:13:00Z">
         <w:r>
           <w:rPr>
             <w:b/>
@@ -1678,21 +1678,21 @@
     <w:p>
       <w:pPr>
         <w:rPr>
-          <w:ins w:id="59" w:author="Srikumar Sadasivam" w:date="2022-02-22T15:01:00Z"/>
-        </w:rPr>
-      </w:pPr>
-    </w:p>
-    <w:p>
-      <w:pPr>
-        <w:rPr>
-          <w:ins w:id="60" w:author="Srikumar Sadasivam" w:date="2022-02-22T15:01:00Z"/>
+          <w:ins w:id="59" w:author="Srikumar Sadasivam" w:date="2022-02-22T15:13:00Z"/>
+        </w:rPr>
+      </w:pPr>
+    </w:p>
+    <w:p>
+      <w:pPr>
+        <w:rPr>
+          <w:ins w:id="60" w:author="Srikumar Sadasivam" w:date="2022-02-22T15:13:00Z"/>
           <w:rFonts w:eastAsia="Source Sans Pro SemiBold"/>
           <w:color w:val="0077B5"/>
           <w:sz w:val="40"/>
           <w:szCs w:val="40"/>
         </w:rPr>
       </w:pPr>
-      <w:ins w:id="61" w:author="Srikumar Sadasivam" w:date="2022-02-22T15:01:00Z">
+      <w:ins w:id="61" w:author="Srikumar Sadasivam" w:date="2022-02-22T15:13:00Z">
         <w:r>
           <w:rPr>
             <w:rFonts w:eastAsia="Source Sans Pro SemiBold"/>
@@ -1714,11 +1714,11 @@
         </w:numPr>
         <w:spacing w:before="120" w:line="273" w:lineRule="auto"/>
         <w:rPr>
-          <w:ins w:id="62" w:author="Srikumar Sadasivam" w:date="2022-02-22T15:01:00Z"/>
+          <w:ins w:id="62" w:author="Srikumar Sadasivam" w:date="2022-02-22T15:13:00Z"/>
           <w:rFonts w:eastAsia="Source Sans Pro"/>
         </w:rPr>
       </w:pPr>
-      <w:ins w:id="63" w:author="Srikumar Sadasivam" w:date="2022-02-22T15:01:00Z">
+      <w:ins w:id="63" w:author="Srikumar Sadasivam" w:date="2022-02-22T15:13:00Z">
         <w:r>
           <w:rPr>
             <w:rFonts w:eastAsia="Source Sans Pro"/>
@@ -1736,10 +1736,10 @@
         </w:numPr>
         <w:spacing w:before="120" w:line="273" w:lineRule="auto"/>
         <w:rPr>
-          <w:ins w:id="64" w:author="Srikumar Sadasivam" w:date="2022-02-22T15:01:00Z"/>
-        </w:rPr>
-      </w:pPr>
-      <w:ins w:id="65" w:author="Srikumar Sadasivam" w:date="2022-02-22T15:01:00Z">
+          <w:ins w:id="64" w:author="Srikumar Sadasivam" w:date="2022-02-22T15:13:00Z"/>
+        </w:rPr>
+      </w:pPr>
+      <w:ins w:id="65" w:author="Srikumar Sadasivam" w:date="2022-02-22T15:13:00Z">
         <w:r>
           <w:rPr>
             <w:rFonts w:eastAsia="Source Sans Pro"/>
@@ -1757,10 +1757,10 @@
         </w:numPr>
         <w:spacing w:before="120" w:line="273" w:lineRule="auto"/>
         <w:rPr>
-          <w:ins w:id="66" w:author="Srikumar Sadasivam" w:date="2022-02-22T15:01:00Z"/>
-        </w:rPr>
-      </w:pPr>
-      <w:ins w:id="67" w:author="Srikumar Sadasivam" w:date="2022-02-22T15:01:00Z">
+          <w:ins w:id="66" w:author="Srikumar Sadasivam" w:date="2022-02-22T15:13:00Z"/>
+        </w:rPr>
+      </w:pPr>
+      <w:ins w:id="67" w:author="Srikumar Sadasivam" w:date="2022-02-22T15:13:00Z">
         <w:r>
           <w:rPr>
             <w:rFonts w:eastAsia="Source Sans Pro"/>
@@ -1774,13 +1774,13 @@
         <w:pStyle w:val="Heading1"/>
         <w:spacing w:line="273" w:lineRule="auto"/>
         <w:rPr>
-          <w:ins w:id="68" w:author="Srikumar Sadasivam" w:date="2022-02-22T15:01:00Z"/>
+          <w:ins w:id="68" w:author="Srikumar Sadasivam" w:date="2022-02-22T15:13:00Z"/>
           <w:rFonts w:eastAsia="Source Sans Pro SemiBold"/>
           <w:color w:val="0077B5"/>
         </w:rPr>
       </w:pPr>
       <w:bookmarkStart w:id="69" w:name="_Toc96422564"/>
-      <w:ins w:id="70" w:author="Srikumar Sadasivam" w:date="2022-02-22T15:01:00Z">
+      <w:ins w:id="70" w:author="Srikumar Sadasivam" w:date="2022-02-22T15:13:00Z">
         <w:r>
           <w:rPr>
             <w:rFonts w:eastAsia="Source Sans Pro SemiBold"/>
@@ -1794,10 +1794,10 @@
     <w:p>
       <w:pPr>
         <w:rPr>
-          <w:ins w:id="71" w:author="Srikumar Sadasivam" w:date="2022-02-22T15:01:00Z"/>
-        </w:rPr>
-      </w:pPr>
-      <w:ins w:id="72" w:author="Srikumar Sadasivam" w:date="2022-02-22T15:01:00Z">
+          <w:ins w:id="71" w:author="Srikumar Sadasivam" w:date="2022-02-22T15:13:00Z"/>
+        </w:rPr>
+      </w:pPr>
+      <w:ins w:id="72" w:author="Srikumar Sadasivam" w:date="2022-02-22T15:13:00Z">
         <w:r>
           <w:t>The given access or refresh token for which you want to fetch the metadata.</w:t>
         </w:r>
@@ -1811,13 +1811,13 @@
         <w:pStyle w:val="Heading1"/>
         <w:spacing w:line="273" w:lineRule="auto"/>
         <w:rPr>
-          <w:ins w:id="73" w:author="Srikumar Sadasivam" w:date="2022-02-22T15:01:00Z"/>
+          <w:ins w:id="73" w:author="Srikumar Sadasivam" w:date="2022-02-22T15:13:00Z"/>
           <w:rFonts w:eastAsia="Source Sans Pro SemiBold"/>
           <w:color w:val="0077B5"/>
         </w:rPr>
       </w:pPr>
       <w:bookmarkStart w:id="74" w:name="_Toc96422565"/>
-      <w:ins w:id="75" w:author="Srikumar Sadasivam" w:date="2022-02-22T15:01:00Z">
+      <w:ins w:id="75" w:author="Srikumar Sadasivam" w:date="2022-02-22T15:13:00Z">
         <w:r>
           <w:rPr>
             <w:rFonts w:eastAsia="Source Sans Pro SemiBold"/>
@@ -1831,12 +1831,12 @@
     <w:p>
       <w:pPr>
         <w:rPr>
-          <w:ins w:id="76" w:author="Srikumar Sadasivam" w:date="2022-02-22T15:01:00Z"/>
+          <w:ins w:id="76" w:author="Srikumar Sadasivam" w:date="2022-02-22T15:13:00Z"/>
           <w:rFonts w:eastAsia="Source Sans Pro"/>
           <w:highlight w:val="white"/>
         </w:rPr>
       </w:pPr>
-      <w:ins w:id="77" w:author="Srikumar Sadasivam" w:date="2022-02-22T15:01:00Z">
+      <w:ins w:id="77" w:author="Srikumar Sadasivam" w:date="2022-02-22T15:13:00Z">
         <w:r>
           <w:rPr>
             <w:rFonts w:eastAsia="Source Sans Pro"/>
@@ -1894,7 +1894,7 @@
     <w:p>
       <w:pPr>
         <w:rPr>
-          <w:ins w:id="78" w:author="Srikumar Sadasivam" w:date="2022-02-22T15:01:00Z"/>
+          <w:ins w:id="78" w:author="Srikumar Sadasivam" w:date="2022-02-22T15:13:00Z"/>
           <w:rFonts w:eastAsia="Source Sans Pro"/>
           <w:highlight w:val="white"/>
         </w:rPr>
@@ -1903,11 +1903,11 @@
     <w:p>
       <w:pPr>
         <w:rPr>
-          <w:ins w:id="79" w:author="Srikumar Sadasivam" w:date="2022-02-22T15:01:00Z"/>
+          <w:ins w:id="79" w:author="Srikumar Sadasivam" w:date="2022-02-22T15:13:00Z"/>
           <w:rFonts w:eastAsia="Source Sans Pro"/>
         </w:rPr>
       </w:pPr>
-      <w:ins w:id="80" w:author="Srikumar Sadasivam" w:date="2022-02-22T15:01:00Z">
+      <w:ins w:id="80" w:author="Srikumar Sadasivam" w:date="2022-02-22T15:13:00Z">
         <w:r>
           <w:rPr>
             <w:rFonts w:eastAsia="Source Sans Pro"/>
@@ -1943,11 +1943,11 @@
       <w:pPr>
         <w:pStyle w:val="Heading2"/>
         <w:rPr>
-          <w:ins w:id="81" w:author="Srikumar Sadasivam" w:date="2022-02-22T15:01:00Z"/>
+          <w:ins w:id="81" w:author="Srikumar Sadasivam" w:date="2022-02-22T15:13:00Z"/>
         </w:rPr>
       </w:pPr>
       <w:bookmarkStart w:id="82" w:name="_Toc96422566"/>
-      <w:ins w:id="83" w:author="Srikumar Sadasivam" w:date="2022-02-22T15:01:00Z">
+      <w:ins w:id="83" w:author="Srikumar Sadasivam" w:date="2022-02-22T15:13:00Z">
         <w:r>
           <w:t>Authorization</w:t>
         </w:r>
@@ -1960,7 +1960,7 @@
     <w:p>
       <w:pPr>
         <w:rPr>
-          <w:ins w:id="84" w:author="Srikumar Sadasivam" w:date="2022-02-22T15:01:00Z"/>
+          <w:ins w:id="84" w:author="Srikumar Sadasivam" w:date="2022-02-22T15:13:00Z"/>
           <w:rFonts w:eastAsia="Source Sans Pro"/>
           <w:b/>
           <w:bCs/>
@@ -1970,11 +1970,11 @@
     <w:p>
       <w:pPr>
         <w:rPr>
-          <w:ins w:id="85" w:author="Srikumar Sadasivam" w:date="2022-02-22T15:01:00Z"/>
+          <w:ins w:id="85" w:author="Srikumar Sadasivam" w:date="2022-02-22T15:13:00Z"/>
           <w:rFonts w:eastAsia="Source Sans Pro"/>
         </w:rPr>
       </w:pPr>
-      <w:ins w:id="86" w:author="Srikumar Sadasivam" w:date="2022-02-22T15:01:00Z">
+      <w:ins w:id="86" w:author="Srikumar Sadasivam" w:date="2022-02-22T15:13:00Z">
         <w:r>
           <w:rPr>
             <w:rFonts w:eastAsia="Source Sans Pro"/>
@@ -2003,11 +2003,11 @@
           <w:numId w:val="7"/>
         </w:numPr>
         <w:rPr>
-          <w:ins w:id="87" w:author="Srikumar Sadasivam" w:date="2022-02-22T15:01:00Z"/>
+          <w:ins w:id="87" w:author="Srikumar Sadasivam" w:date="2022-02-22T15:13:00Z"/>
           <w:rFonts w:eastAsia="Source Sans Pro"/>
         </w:rPr>
       </w:pPr>
-      <w:ins w:id="88" w:author="Srikumar Sadasivam" w:date="2022-02-22T15:01:00Z">
+      <w:ins w:id="88" w:author="Srikumar Sadasivam" w:date="2022-02-22T15:13:00Z">
         <w:r>
           <w:rPr>
             <w:rFonts w:eastAsia="Source Sans Pro"/>
@@ -2055,11 +2055,11 @@
           <w:numId w:val="7"/>
         </w:numPr>
         <w:rPr>
-          <w:ins w:id="89" w:author="Srikumar Sadasivam" w:date="2022-02-22T15:01:00Z"/>
+          <w:ins w:id="89" w:author="Srikumar Sadasivam" w:date="2022-02-22T15:13:00Z"/>
           <w:rFonts w:eastAsia="Source Sans Pro"/>
         </w:rPr>
       </w:pPr>
-      <w:ins w:id="90" w:author="Srikumar Sadasivam" w:date="2022-02-22T15:01:00Z">
+      <w:ins w:id="90" w:author="Srikumar Sadasivam" w:date="2022-02-22T15:13:00Z">
         <w:r>
           <w:rPr>
             <w:rFonts w:eastAsia="Source Sans Pro"/>
@@ -2071,7 +2071,7 @@
     <w:p>
       <w:pPr>
         <w:rPr>
-          <w:ins w:id="91" w:author="Srikumar Sadasivam" w:date="2022-02-22T15:01:00Z"/>
+          <w:ins w:id="91" w:author="Srikumar Sadasivam" w:date="2022-02-22T15:13:00Z"/>
           <w:rFonts w:eastAsia="Source Sans Pro"/>
         </w:rPr>
       </w:pPr>
@@ -2079,11 +2079,11 @@
     <w:p>
       <w:pPr>
         <w:rPr>
-          <w:ins w:id="92" w:author="Srikumar Sadasivam" w:date="2022-02-22T15:01:00Z"/>
+          <w:ins w:id="92" w:author="Srikumar Sadasivam" w:date="2022-02-22T15:13:00Z"/>
           <w:rFonts w:eastAsia="Source Sans Pro"/>
         </w:rPr>
       </w:pPr>
-      <w:ins w:id="93" w:author="Srikumar Sadasivam" w:date="2022-02-22T15:01:00Z">
+      <w:ins w:id="93" w:author="Srikumar Sadasivam" w:date="2022-02-22T15:13:00Z">
         <w:r>
           <w:rPr>
             <w:rFonts w:eastAsia="Source Sans Pro"/>
@@ -2110,12 +2110,12 @@
       <w:pPr>
         <w:pStyle w:val="Heading2"/>
         <w:rPr>
-          <w:ins w:id="94" w:author="Srikumar Sadasivam" w:date="2022-02-22T15:01:00Z"/>
+          <w:ins w:id="94" w:author="Srikumar Sadasivam" w:date="2022-02-22T15:13:00Z"/>
           <w:highlight w:val="white"/>
         </w:rPr>
       </w:pPr>
       <w:bookmarkStart w:id="95" w:name="_Toc96422567"/>
-      <w:ins w:id="96" w:author="Srikumar Sadasivam" w:date="2022-02-22T15:01:00Z">
+      <w:ins w:id="96" w:author="Srikumar Sadasivam" w:date="2022-02-22T15:13:00Z">
         <w:r>
           <w:rPr>
             <w:highlight w:val="white"/>
@@ -2142,10 +2142,10 @@
     <w:p>
       <w:pPr>
         <w:rPr>
-          <w:ins w:id="97" w:author="Srikumar Sadasivam" w:date="2022-02-22T15:01:00Z"/>
-        </w:rPr>
-      </w:pPr>
-      <w:ins w:id="98" w:author="Srikumar Sadasivam" w:date="2022-02-22T15:01:00Z">
+          <w:ins w:id="97" w:author="Srikumar Sadasivam" w:date="2022-02-22T15:13:00Z"/>
+        </w:rPr>
+      </w:pPr>
+      <w:ins w:id="98" w:author="Srikumar Sadasivam" w:date="2022-02-22T15:13:00Z">
         <w:r>
           <w:t>This approach includes adding token introspection endpoint in oauth2 authorization server</w:t>
         </w:r>
@@ -2158,17 +2158,17 @@
       <w:pPr>
         <w:jc w:val="center"/>
         <w:rPr>
-          <w:ins w:id="99" w:author="Srikumar Sadasivam" w:date="2022-02-22T15:01:00Z"/>
-        </w:rPr>
-      </w:pPr>
-      <w:ins w:id="100" w:author="Srikumar Sadasivam" w:date="2022-02-22T15:01:00Z">
+          <w:ins w:id="99" w:author="Srikumar Sadasivam" w:date="2022-02-22T15:13:00Z"/>
+        </w:rPr>
+      </w:pPr>
+      <w:ins w:id="100" w:author="Srikumar Sadasivam" w:date="2022-02-22T15:13:00Z">
         <w:r>
           <w:rPr>
             <w:noProof/>
           </w:rPr>
           <w:lastRenderedPageBreak/>
           <w:drawing>
-            <wp:inline distT="0" distB="0" distL="0" distR="0" wp14:anchorId="28109F84" wp14:editId="20C440FB">
+            <wp:inline distT="0" distB="0" distL="0" distR="0" wp14:anchorId="61DF33E4" wp14:editId="4AD6A84A">
               <wp:extent cx="3336842" cy="4623206"/>
               <wp:effectExtent l="0" t="0" r="0" b="6350"/>
               <wp:docPr id="1" name="Picture 1" descr="Diagram, text&#10;&#10;Description automatically generated"/>
@@ -2208,14 +2208,14 @@
     <w:p>
       <w:pPr>
         <w:rPr>
-          <w:ins w:id="101" w:author="Srikumar Sadasivam" w:date="2022-02-22T15:01:00Z"/>
-        </w:rPr>
-      </w:pPr>
-    </w:p>
-    <w:p>
-      <w:pPr>
-        <w:rPr>
-          <w:ins w:id="102" w:author="Srikumar Sadasivam" w:date="2022-02-22T15:01:00Z"/>
+          <w:ins w:id="101" w:author="Srikumar Sadasivam" w:date="2022-02-22T15:13:00Z"/>
+        </w:rPr>
+      </w:pPr>
+    </w:p>
+    <w:p>
+      <w:pPr>
+        <w:rPr>
+          <w:ins w:id="102" w:author="Srikumar Sadasivam" w:date="2022-02-22T15:13:00Z"/>
         </w:rPr>
       </w:pPr>
     </w:p>
@@ -2227,10 +2227,10 @@
           <w:numId w:val="9"/>
         </w:numPr>
         <w:rPr>
-          <w:ins w:id="103" w:author="Srikumar Sadasivam" w:date="2022-02-22T15:01:00Z"/>
-        </w:rPr>
-      </w:pPr>
-      <w:ins w:id="104" w:author="Srikumar Sadasivam" w:date="2022-02-22T15:01:00Z">
+          <w:ins w:id="103" w:author="Srikumar Sadasivam" w:date="2022-02-22T15:13:00Z"/>
+        </w:rPr>
+      </w:pPr>
+      <w:ins w:id="104" w:author="Srikumar Sadasivam" w:date="2022-02-22T15:13:00Z">
         <w:r>
           <w:t>Client</w:t>
         </w:r>
@@ -2274,10 +2274,10 @@
           <w:numId w:val="9"/>
         </w:numPr>
         <w:rPr>
-          <w:ins w:id="105" w:author="Srikumar Sadasivam" w:date="2022-02-22T15:01:00Z"/>
-        </w:rPr>
-      </w:pPr>
-      <w:ins w:id="106" w:author="Srikumar Sadasivam" w:date="2022-02-22T15:01:00Z">
+          <w:ins w:id="105" w:author="Srikumar Sadasivam" w:date="2022-02-22T15:13:00Z"/>
+        </w:rPr>
+      </w:pPr>
+      <w:ins w:id="106" w:author="Srikumar Sadasivam" w:date="2022-02-22T15:13:00Z">
         <w:r>
           <w:t xml:space="preserve">Implement post endpoint in </w:t>
         </w:r>
@@ -2302,10 +2302,10 @@
           <w:numId w:val="9"/>
         </w:numPr>
         <w:rPr>
-          <w:ins w:id="107" w:author="Srikumar Sadasivam" w:date="2022-02-22T15:01:00Z"/>
-        </w:rPr>
-      </w:pPr>
-      <w:ins w:id="108" w:author="Srikumar Sadasivam" w:date="2022-02-22T15:01:00Z">
+          <w:ins w:id="107" w:author="Srikumar Sadasivam" w:date="2022-02-22T15:13:00Z"/>
+        </w:rPr>
+      </w:pPr>
+      <w:ins w:id="108" w:author="Srikumar Sadasivam" w:date="2022-02-22T15:13:00Z">
         <w:r>
           <w:t xml:space="preserve">Partner </w:t>
         </w:r>
@@ -2349,11 +2349,11 @@
           <w:numId w:val="9"/>
         </w:numPr>
         <w:rPr>
-          <w:ins w:id="109" w:author="Srikumar Sadasivam" w:date="2022-02-22T15:01:00Z"/>
+          <w:ins w:id="109" w:author="Srikumar Sadasivam" w:date="2022-02-22T15:13:00Z"/>
         </w:rPr>
       </w:pPr>
       <w:proofErr w:type="spellStart"/>
-      <w:ins w:id="110" w:author="Srikumar Sadasivam" w:date="2022-02-22T15:01:00Z">
+      <w:ins w:id="110" w:author="Srikumar Sadasivam" w:date="2022-02-22T15:13:00Z">
         <w:r>
           <w:t>Oauth</w:t>
         </w:r>
@@ -2377,10 +2377,10 @@
           <w:numId w:val="9"/>
         </w:numPr>
         <w:rPr>
-          <w:ins w:id="111" w:author="Srikumar Sadasivam" w:date="2022-02-22T15:01:00Z"/>
-        </w:rPr>
-      </w:pPr>
-      <w:ins w:id="112" w:author="Srikumar Sadasivam" w:date="2022-02-22T15:01:00Z">
+          <w:ins w:id="111" w:author="Srikumar Sadasivam" w:date="2022-02-22T15:13:00Z"/>
+        </w:rPr>
+      </w:pPr>
+      <w:ins w:id="112" w:author="Srikumar Sadasivam" w:date="2022-02-22T15:13:00Z">
         <w:r>
           <w:t xml:space="preserve">Implementation can open the access token and validate with passed in </w:t>
         </w:r>
@@ -2424,11 +2424,11 @@
           <w:numId w:val="9"/>
         </w:numPr>
         <w:rPr>
-          <w:ins w:id="113" w:author="Srikumar Sadasivam" w:date="2022-02-22T15:01:00Z"/>
+          <w:ins w:id="113" w:author="Srikumar Sadasivam" w:date="2022-02-22T15:13:00Z"/>
         </w:rPr>
       </w:pPr>
       <w:proofErr w:type="spellStart"/>
-      <w:ins w:id="114" w:author="Srikumar Sadasivam" w:date="2022-02-22T15:01:00Z">
+      <w:ins w:id="114" w:author="Srikumar Sadasivam" w:date="2022-02-22T15:13:00Z">
         <w:r>
           <w:t>Oauth</w:t>
         </w:r>
@@ -2451,7 +2451,7 @@
       <w:pPr>
         <w:pStyle w:val="ListParagraph"/>
         <w:rPr>
-          <w:ins w:id="115" w:author="Srikumar Sadasivam" w:date="2022-02-22T15:01:00Z"/>
+          <w:ins w:id="115" w:author="Srikumar Sadasivam" w:date="2022-02-22T15:13:00Z"/>
         </w:rPr>
       </w:pPr>
     </w:p>
@@ -2459,11 +2459,11 @@
       <w:pPr>
         <w:pStyle w:val="Heading2"/>
         <w:rPr>
-          <w:ins w:id="116" w:author="Srikumar Sadasivam" w:date="2022-02-22T15:01:00Z"/>
+          <w:ins w:id="116" w:author="Srikumar Sadasivam" w:date="2022-02-22T15:13:00Z"/>
         </w:rPr>
       </w:pPr>
       <w:bookmarkStart w:id="117" w:name="_Toc96422568"/>
-      <w:ins w:id="118" w:author="Srikumar Sadasivam" w:date="2022-02-22T15:01:00Z">
+      <w:ins w:id="118" w:author="Srikumar Sadasivam" w:date="2022-02-22T15:13:00Z">
         <w:r>
           <w:t>Benefits</w:t>
         </w:r>
@@ -2477,11 +2477,11 @@
           <w:numId w:val="1"/>
         </w:numPr>
         <w:rPr>
-          <w:ins w:id="119" w:author="Srikumar Sadasivam" w:date="2022-02-22T15:01:00Z"/>
+          <w:ins w:id="119" w:author="Srikumar Sadasivam" w:date="2022-02-22T15:13:00Z"/>
           <w:rFonts w:eastAsia="Source Sans Pro"/>
         </w:rPr>
       </w:pPr>
-      <w:ins w:id="120" w:author="Srikumar Sadasivam" w:date="2022-02-22T15:01:00Z">
+      <w:ins w:id="120" w:author="Srikumar Sadasivam" w:date="2022-02-22T15:13:00Z">
         <w:r>
           <w:rPr>
             <w:rFonts w:eastAsia="Source Sans Pro"/>
@@ -2543,11 +2543,11 @@
           <w:numId w:val="1"/>
         </w:numPr>
         <w:rPr>
-          <w:ins w:id="121" w:author="Srikumar Sadasivam" w:date="2022-02-22T15:01:00Z"/>
+          <w:ins w:id="121" w:author="Srikumar Sadasivam" w:date="2022-02-22T15:13:00Z"/>
           <w:rFonts w:eastAsia="Source Sans Pro"/>
         </w:rPr>
       </w:pPr>
-      <w:ins w:id="122" w:author="Srikumar Sadasivam" w:date="2022-02-22T15:01:00Z">
+      <w:ins w:id="122" w:author="Srikumar Sadasivam" w:date="2022-02-22T15:13:00Z">
         <w:r>
           <w:rPr>
             <w:rFonts w:eastAsia="Source Sans Pro"/>
@@ -2599,7 +2599,7 @@
     <w:p>
       <w:pPr>
         <w:rPr>
-          <w:ins w:id="123" w:author="Srikumar Sadasivam" w:date="2022-02-22T15:01:00Z"/>
+          <w:ins w:id="123" w:author="Srikumar Sadasivam" w:date="2022-02-22T15:13:00Z"/>
           <w:rFonts w:eastAsia="Source Sans Pro"/>
           <w:color w:val="172B4D"/>
           <w:shd w:val="clear" w:color="auto" w:fill="F4F5F7"/>
@@ -2609,12 +2609,12 @@
     <w:p>
       <w:pPr>
         <w:rPr>
-          <w:ins w:id="124" w:author="Srikumar Sadasivam" w:date="2022-02-22T15:01:00Z"/>
+          <w:ins w:id="124" w:author="Srikumar Sadasivam" w:date="2022-02-22T15:13:00Z"/>
           <w:rFonts w:eastAsia="Source Sans Pro"/>
           <w:b/>
         </w:rPr>
       </w:pPr>
-      <w:ins w:id="125" w:author="Srikumar Sadasivam" w:date="2022-02-22T15:01:00Z">
+      <w:ins w:id="125" w:author="Srikumar Sadasivam" w:date="2022-02-22T15:13:00Z">
         <w:r>
           <w:rPr>
             <w:rFonts w:eastAsia="Source Sans Pro"/>
@@ -2650,11 +2650,11 @@
       <w:pPr>
         <w:pStyle w:val="Heading2"/>
         <w:rPr>
-          <w:ins w:id="126" w:author="Srikumar Sadasivam" w:date="2022-02-22T15:01:00Z"/>
+          <w:ins w:id="126" w:author="Srikumar Sadasivam" w:date="2022-02-22T15:13:00Z"/>
         </w:rPr>
       </w:pPr>
       <w:bookmarkStart w:id="127" w:name="_Toc96422569"/>
-      <w:ins w:id="128" w:author="Srikumar Sadasivam" w:date="2022-02-22T15:01:00Z">
+      <w:ins w:id="128" w:author="Srikumar Sadasivam" w:date="2022-02-22T15:13:00Z">
         <w:r>
           <w:t>Metadata</w:t>
         </w:r>
@@ -2664,12 +2664,12 @@
     <w:p>
       <w:pPr>
         <w:rPr>
-          <w:ins w:id="129" w:author="Srikumar Sadasivam" w:date="2022-02-22T15:01:00Z"/>
+          <w:ins w:id="129" w:author="Srikumar Sadasivam" w:date="2022-02-22T15:13:00Z"/>
           <w:rFonts w:eastAsia="Source Sans Pro"/>
           <w:highlight w:val="white"/>
         </w:rPr>
       </w:pPr>
-      <w:ins w:id="130" w:author="Srikumar Sadasivam" w:date="2022-02-22T15:01:00Z">
+      <w:ins w:id="130" w:author="Srikumar Sadasivam" w:date="2022-02-22T15:13:00Z">
         <w:r>
           <w:rPr>
             <w:rFonts w:eastAsia="Source Sans Pro"/>
@@ -2719,7 +2719,7 @@
     <w:p>
       <w:pPr>
         <w:rPr>
-          <w:ins w:id="131" w:author="Srikumar Sadasivam" w:date="2022-02-22T15:01:00Z"/>
+          <w:ins w:id="131" w:author="Srikumar Sadasivam" w:date="2022-02-22T15:13:00Z"/>
           <w:rFonts w:eastAsia="Source Sans Pro"/>
           <w:highlight w:val="white"/>
         </w:rPr>
@@ -2733,12 +2733,12 @@
           <w:numId w:val="10"/>
         </w:numPr>
         <w:rPr>
-          <w:ins w:id="132" w:author="Srikumar Sadasivam" w:date="2022-02-22T15:01:00Z"/>
+          <w:ins w:id="132" w:author="Srikumar Sadasivam" w:date="2022-02-22T15:13:00Z"/>
           <w:rFonts w:eastAsia="Source Sans Pro"/>
         </w:rPr>
       </w:pPr>
       <w:proofErr w:type="spellStart"/>
-      <w:ins w:id="133" w:author="Srikumar Sadasivam" w:date="2022-02-22T15:01:00Z">
+      <w:ins w:id="133" w:author="Srikumar Sadasivam" w:date="2022-02-22T15:13:00Z">
         <w:r>
           <w:rPr>
             <w:rFonts w:eastAsia="Source Sans Pro"/>
@@ -2780,12 +2780,12 @@
           <w:numId w:val="10"/>
         </w:numPr>
         <w:rPr>
-          <w:ins w:id="134" w:author="Srikumar Sadasivam" w:date="2022-02-22T15:01:00Z"/>
+          <w:ins w:id="134" w:author="Srikumar Sadasivam" w:date="2022-02-22T15:13:00Z"/>
           <w:rFonts w:eastAsia="Source Sans Pro"/>
         </w:rPr>
       </w:pPr>
       <w:proofErr w:type="spellStart"/>
-      <w:ins w:id="135" w:author="Srikumar Sadasivam" w:date="2022-02-22T15:01:00Z">
+      <w:ins w:id="135" w:author="Srikumar Sadasivam" w:date="2022-02-22T15:13:00Z">
         <w:r>
           <w:rPr>
             <w:rFonts w:eastAsia="Source Sans Pro"/>
@@ -2881,12 +2881,12 @@
           <w:numId w:val="10"/>
         </w:numPr>
         <w:rPr>
-          <w:ins w:id="136" w:author="Srikumar Sadasivam" w:date="2022-02-22T15:01:00Z"/>
+          <w:ins w:id="136" w:author="Srikumar Sadasivam" w:date="2022-02-22T15:13:00Z"/>
           <w:rFonts w:eastAsia="Source Sans Pro"/>
           <w:highlight w:val="white"/>
         </w:rPr>
       </w:pPr>
-      <w:ins w:id="137" w:author="Srikumar Sadasivam" w:date="2022-02-22T15:01:00Z">
+      <w:ins w:id="137" w:author="Srikumar Sadasivam" w:date="2022-02-22T15:13:00Z">
         <w:r>
           <w:rPr>
             <w:rFonts w:eastAsia="Source Sans Pro"/>
@@ -2915,12 +2915,12 @@
           <w:numId w:val="10"/>
         </w:numPr>
         <w:rPr>
-          <w:ins w:id="138" w:author="Srikumar Sadasivam" w:date="2022-02-22T15:01:00Z"/>
+          <w:ins w:id="138" w:author="Srikumar Sadasivam" w:date="2022-02-22T15:13:00Z"/>
           <w:rFonts w:eastAsia="Source Sans Pro"/>
           <w:highlight w:val="white"/>
         </w:rPr>
       </w:pPr>
-      <w:ins w:id="139" w:author="Srikumar Sadasivam" w:date="2022-02-22T15:01:00Z">
+      <w:ins w:id="139" w:author="Srikumar Sadasivam" w:date="2022-02-22T15:13:00Z">
         <w:r>
           <w:rPr>
             <w:rFonts w:eastAsia="Source Sans Pro"/>
@@ -3008,11 +3008,11 @@
           <w:numId w:val="10"/>
         </w:numPr>
         <w:rPr>
-          <w:ins w:id="140" w:author="Srikumar Sadasivam" w:date="2022-02-22T15:01:00Z"/>
+          <w:ins w:id="140" w:author="Srikumar Sadasivam" w:date="2022-02-22T15:13:00Z"/>
           <w:highlight w:val="white"/>
         </w:rPr>
       </w:pPr>
-      <w:ins w:id="141" w:author="Srikumar Sadasivam" w:date="2022-02-22T15:01:00Z">
+      <w:ins w:id="141" w:author="Srikumar Sadasivam" w:date="2022-02-22T15:13:00Z">
         <w:r>
           <w:rPr>
             <w:rFonts w:eastAsia="Source Sans Pro"/>
@@ -3102,12 +3102,12 @@
           <w:numId w:val="10"/>
         </w:numPr>
         <w:rPr>
-          <w:ins w:id="142" w:author="Srikumar Sadasivam" w:date="2022-02-22T15:01:00Z"/>
+          <w:ins w:id="142" w:author="Srikumar Sadasivam" w:date="2022-02-22T15:13:00Z"/>
           <w:rFonts w:eastAsia="Source Sans Pro"/>
           <w:highlight w:val="white"/>
         </w:rPr>
       </w:pPr>
-      <w:ins w:id="143" w:author="Srikumar Sadasivam" w:date="2022-02-22T15:01:00Z">
+      <w:ins w:id="143" w:author="Srikumar Sadasivam" w:date="2022-02-22T15:13:00Z">
         <w:r>
           <w:rPr>
             <w:rFonts w:eastAsia="Source Sans Pro"/>
@@ -3155,11 +3155,11 @@
           <w:numId w:val="10"/>
         </w:numPr>
         <w:rPr>
-          <w:ins w:id="144" w:author="Srikumar Sadasivam" w:date="2022-02-22T15:01:00Z"/>
+          <w:ins w:id="144" w:author="Srikumar Sadasivam" w:date="2022-02-22T15:13:00Z"/>
           <w:rFonts w:eastAsia="Source Sans Pro"/>
         </w:rPr>
       </w:pPr>
-      <w:ins w:id="145" w:author="Srikumar Sadasivam" w:date="2022-02-22T15:01:00Z">
+      <w:ins w:id="145" w:author="Srikumar Sadasivam" w:date="2022-02-22T15:13:00Z">
         <w:r>
           <w:rPr>
             <w:rFonts w:eastAsia="Source Sans Pro"/>
@@ -3195,7 +3195,7 @@
     <w:p>
       <w:pPr>
         <w:rPr>
-          <w:ins w:id="146" w:author="Srikumar Sadasivam" w:date="2022-02-22T15:01:00Z"/>
+          <w:ins w:id="146" w:author="Srikumar Sadasivam" w:date="2022-02-22T15:13:00Z"/>
           <w:rFonts w:eastAsia="Source Sans Pro"/>
           <w:color w:val="1D1C1D"/>
           <w:highlight w:val="white"/>
@@ -3206,12 +3206,12 @@
       <w:pPr>
         <w:pStyle w:val="Heading2"/>
         <w:rPr>
-          <w:ins w:id="147" w:author="Srikumar Sadasivam" w:date="2022-02-22T15:01:00Z"/>
+          <w:ins w:id="147" w:author="Srikumar Sadasivam" w:date="2022-02-22T15:13:00Z"/>
           <w:highlight w:val="white"/>
         </w:rPr>
       </w:pPr>
       <w:bookmarkStart w:id="148" w:name="_Toc96422570"/>
-      <w:ins w:id="149" w:author="Srikumar Sadasivam" w:date="2022-02-22T15:01:00Z">
+      <w:ins w:id="149" w:author="Srikumar Sadasivam" w:date="2022-02-22T15:13:00Z">
         <w:r>
           <w:rPr>
             <w:highlight w:val="white"/>
@@ -3238,13 +3238,13 @@
         <w:shd w:val="clear" w:color="auto" w:fill="FFFFFF"/>
         <w:spacing w:before="240"/>
         <w:rPr>
-          <w:ins w:id="150" w:author="Srikumar Sadasivam" w:date="2022-02-22T15:01:00Z"/>
+          <w:ins w:id="150" w:author="Srikumar Sadasivam" w:date="2022-02-22T15:13:00Z"/>
           <w:rFonts w:eastAsia="Source Sans Pro"/>
           <w:color w:val="171717"/>
           <w:highlight w:val="white"/>
         </w:rPr>
       </w:pPr>
-      <w:ins w:id="151" w:author="Srikumar Sadasivam" w:date="2022-02-22T15:01:00Z">
+      <w:ins w:id="151" w:author="Srikumar Sadasivam" w:date="2022-02-22T15:13:00Z">
         <w:r>
           <w:rPr>
             <w:rFonts w:eastAsia="Source Sans Pro"/>
@@ -3277,7 +3277,7 @@
       <w:pPr>
         <w:spacing w:before="240"/>
         <w:rPr>
-          <w:ins w:id="152" w:author="Srikumar Sadasivam" w:date="2022-02-22T15:01:00Z"/>
+          <w:ins w:id="152" w:author="Srikumar Sadasivam" w:date="2022-02-22T15:13:00Z"/>
           <w:rFonts w:eastAsia="Source Sans Pro"/>
           <w:b/>
           <w:bCs/>
@@ -3285,7 +3285,7 @@
           <w:highlight w:val="white"/>
         </w:rPr>
       </w:pPr>
-      <w:ins w:id="153" w:author="Srikumar Sadasivam" w:date="2022-02-22T15:01:00Z">
+      <w:ins w:id="153" w:author="Srikumar Sadasivam" w:date="2022-02-22T15:13:00Z">
         <w:r>
           <w:rPr>
             <w:rFonts w:eastAsia="Source Sans Pro"/>
@@ -3301,13 +3301,13 @@
     <w:p>
       <w:pPr>
         <w:rPr>
-          <w:ins w:id="154" w:author="Srikumar Sadasivam" w:date="2022-02-22T15:01:00Z"/>
+          <w:ins w:id="154" w:author="Srikumar Sadasivam" w:date="2022-02-22T15:13:00Z"/>
           <w:rFonts w:eastAsia="Source Sans Pro"/>
           <w:color w:val="171717"/>
           <w:highlight w:val="white"/>
         </w:rPr>
       </w:pPr>
-      <w:ins w:id="155" w:author="Srikumar Sadasivam" w:date="2022-02-22T15:01:00Z">
+      <w:ins w:id="155" w:author="Srikumar Sadasivam" w:date="2022-02-22T15:13:00Z">
         <w:r>
           <w:fldChar w:fldCharType="begin"/>
         </w:r>
@@ -3367,7 +3367,7 @@
     <w:p>
       <w:pPr>
         <w:rPr>
-          <w:ins w:id="156" w:author="Srikumar Sadasivam" w:date="2022-02-22T15:01:00Z"/>
+          <w:ins w:id="156" w:author="Srikumar Sadasivam" w:date="2022-02-22T15:13:00Z"/>
           <w:rFonts w:eastAsia="Source Sans Pro"/>
           <w:color w:val="171717"/>
           <w:highlight w:val="white"/>
@@ -3395,7 +3395,7 @@
       </w:tblGrid>
       <w:tr>
         <w:trPr>
-          <w:ins w:id="157" w:author="Srikumar Sadasivam" w:date="2022-02-22T15:01:00Z"/>
+          <w:ins w:id="157" w:author="Srikumar Sadasivam" w:date="2022-02-22T15:13:00Z"/>
         </w:trPr>
         <w:tc>
           <w:tcPr>
@@ -3420,14 +3420,14 @@
               </w:pBdr>
               <w:spacing w:line="240" w:lineRule="auto"/>
               <w:rPr>
-                <w:ins w:id="158" w:author="Srikumar Sadasivam" w:date="2022-02-22T15:01:00Z"/>
+                <w:ins w:id="158" w:author="Srikumar Sadasivam" w:date="2022-02-22T15:13:00Z"/>
                 <w:rFonts w:eastAsia="Source Sans Pro"/>
                 <w:b/>
                 <w:color w:val="171717"/>
                 <w:highlight w:val="white"/>
               </w:rPr>
             </w:pPr>
-            <w:ins w:id="159" w:author="Srikumar Sadasivam" w:date="2022-02-22T15:01:00Z">
+            <w:ins w:id="159" w:author="Srikumar Sadasivam" w:date="2022-02-22T15:13:00Z">
               <w:r>
                 <w:rPr>
                   <w:rFonts w:eastAsia="Source Sans Pro"/>
@@ -3463,14 +3463,14 @@
               </w:pBdr>
               <w:spacing w:line="240" w:lineRule="auto"/>
               <w:rPr>
-                <w:ins w:id="160" w:author="Srikumar Sadasivam" w:date="2022-02-22T15:01:00Z"/>
+                <w:ins w:id="160" w:author="Srikumar Sadasivam" w:date="2022-02-22T15:13:00Z"/>
                 <w:rFonts w:eastAsia="Source Sans Pro"/>
                 <w:b/>
                 <w:color w:val="171717"/>
                 <w:highlight w:val="white"/>
               </w:rPr>
             </w:pPr>
-            <w:ins w:id="161" w:author="Srikumar Sadasivam" w:date="2022-02-22T15:01:00Z">
+            <w:ins w:id="161" w:author="Srikumar Sadasivam" w:date="2022-02-22T15:13:00Z">
               <w:r>
                 <w:rPr>
                   <w:rFonts w:eastAsia="Source Sans Pro"/>
@@ -3506,14 +3506,14 @@
               </w:pBdr>
               <w:spacing w:line="240" w:lineRule="auto"/>
               <w:rPr>
-                <w:ins w:id="162" w:author="Srikumar Sadasivam" w:date="2022-02-22T15:01:00Z"/>
+                <w:ins w:id="162" w:author="Srikumar Sadasivam" w:date="2022-02-22T15:13:00Z"/>
                 <w:rFonts w:eastAsia="Source Sans Pro"/>
                 <w:b/>
                 <w:color w:val="171717"/>
                 <w:highlight w:val="white"/>
               </w:rPr>
             </w:pPr>
-            <w:ins w:id="163" w:author="Srikumar Sadasivam" w:date="2022-02-22T15:01:00Z">
+            <w:ins w:id="163" w:author="Srikumar Sadasivam" w:date="2022-02-22T15:13:00Z">
               <w:r>
                 <w:rPr>
                   <w:rFonts w:eastAsia="Source Sans Pro"/>
@@ -3538,7 +3538,7 @@
       </w:tr>
       <w:tr>
         <w:trPr>
-          <w:ins w:id="164" w:author="Srikumar Sadasivam" w:date="2022-02-22T15:01:00Z"/>
+          <w:ins w:id="164" w:author="Srikumar Sadasivam" w:date="2022-02-22T15:13:00Z"/>
         </w:trPr>
         <w:tc>
           <w:tcPr>
@@ -3563,14 +3563,14 @@
               </w:pBdr>
               <w:spacing w:line="240" w:lineRule="auto"/>
               <w:rPr>
-                <w:ins w:id="165" w:author="Srikumar Sadasivam" w:date="2022-02-22T15:01:00Z"/>
+                <w:ins w:id="165" w:author="Srikumar Sadasivam" w:date="2022-02-22T15:13:00Z"/>
                 <w:rFonts w:eastAsia="Source Sans Pro"/>
                 <w:color w:val="171717"/>
                 <w:highlight w:val="white"/>
               </w:rPr>
             </w:pPr>
             <w:proofErr w:type="spellStart"/>
-            <w:ins w:id="166" w:author="Srikumar Sadasivam" w:date="2022-02-22T15:01:00Z">
+            <w:ins w:id="166" w:author="Srikumar Sadasivam" w:date="2022-02-22T15:13:00Z">
               <w:r>
                 <w:rPr>
                   <w:rFonts w:eastAsia="Source Sans Pro"/>
@@ -3606,13 +3606,13 @@
               </w:pBdr>
               <w:spacing w:line="240" w:lineRule="auto"/>
               <w:rPr>
-                <w:ins w:id="167" w:author="Srikumar Sadasivam" w:date="2022-02-22T15:01:00Z"/>
+                <w:ins w:id="167" w:author="Srikumar Sadasivam" w:date="2022-02-22T15:13:00Z"/>
                 <w:rFonts w:eastAsia="Source Sans Pro"/>
                 <w:color w:val="171717"/>
                 <w:highlight w:val="white"/>
               </w:rPr>
             </w:pPr>
-            <w:ins w:id="168" w:author="Srikumar Sadasivam" w:date="2022-02-22T15:01:00Z">
+            <w:ins w:id="168" w:author="Srikumar Sadasivam" w:date="2022-02-22T15:13:00Z">
               <w:r>
                 <w:rPr>
                   <w:rFonts w:eastAsia="Source Sans Pro"/>
@@ -3647,13 +3647,13 @@
               </w:pBdr>
               <w:spacing w:line="240" w:lineRule="auto"/>
               <w:rPr>
-                <w:ins w:id="169" w:author="Srikumar Sadasivam" w:date="2022-02-22T15:01:00Z"/>
+                <w:ins w:id="169" w:author="Srikumar Sadasivam" w:date="2022-02-22T15:13:00Z"/>
                 <w:rFonts w:eastAsia="Source Sans Pro"/>
                 <w:color w:val="171717"/>
                 <w:highlight w:val="white"/>
               </w:rPr>
             </w:pPr>
-            <w:ins w:id="170" w:author="Srikumar Sadasivam" w:date="2022-02-22T15:01:00Z">
+            <w:ins w:id="170" w:author="Srikumar Sadasivam" w:date="2022-02-22T15:13:00Z">
               <w:r>
                 <w:rPr>
                   <w:rFonts w:eastAsia="Source Sans Pro"/>
@@ -3676,7 +3676,7 @@
       </w:tr>
       <w:tr>
         <w:trPr>
-          <w:ins w:id="171" w:author="Srikumar Sadasivam" w:date="2022-02-22T15:01:00Z"/>
+          <w:ins w:id="171" w:author="Srikumar Sadasivam" w:date="2022-02-22T15:13:00Z"/>
         </w:trPr>
         <w:tc>
           <w:tcPr>
@@ -3693,14 +3693,14 @@
             <w:pPr>
               <w:widowControl w:val="0"/>
               <w:rPr>
-                <w:ins w:id="172" w:author="Srikumar Sadasivam" w:date="2022-02-22T15:01:00Z"/>
+                <w:ins w:id="172" w:author="Srikumar Sadasivam" w:date="2022-02-22T15:13:00Z"/>
                 <w:rFonts w:eastAsia="Source Sans Pro"/>
                 <w:color w:val="171717"/>
                 <w:highlight w:val="white"/>
               </w:rPr>
             </w:pPr>
             <w:proofErr w:type="spellStart"/>
-            <w:ins w:id="173" w:author="Srikumar Sadasivam" w:date="2022-02-22T15:01:00Z">
+            <w:ins w:id="173" w:author="Srikumar Sadasivam" w:date="2022-02-22T15:13:00Z">
               <w:r>
                 <w:rPr>
                   <w:rFonts w:eastAsia="Source Sans Pro"/>
@@ -3724,7 +3724,7 @@
               </w:pBdr>
               <w:spacing w:line="240" w:lineRule="auto"/>
               <w:rPr>
-                <w:ins w:id="174" w:author="Srikumar Sadasivam" w:date="2022-02-22T15:01:00Z"/>
+                <w:ins w:id="174" w:author="Srikumar Sadasivam" w:date="2022-02-22T15:13:00Z"/>
                 <w:rFonts w:eastAsia="Source Sans Pro"/>
                 <w:color w:val="171717"/>
                 <w:highlight w:val="white"/>
@@ -3755,13 +3755,13 @@
               </w:pBdr>
               <w:spacing w:line="240" w:lineRule="auto"/>
               <w:rPr>
-                <w:ins w:id="175" w:author="Srikumar Sadasivam" w:date="2022-02-22T15:01:00Z"/>
+                <w:ins w:id="175" w:author="Srikumar Sadasivam" w:date="2022-02-22T15:13:00Z"/>
                 <w:rFonts w:eastAsia="Source Sans Pro"/>
                 <w:color w:val="171717"/>
                 <w:highlight w:val="white"/>
               </w:rPr>
             </w:pPr>
-            <w:ins w:id="176" w:author="Srikumar Sadasivam" w:date="2022-02-22T15:01:00Z">
+            <w:ins w:id="176" w:author="Srikumar Sadasivam" w:date="2022-02-22T15:13:00Z">
               <w:r>
                 <w:rPr>
                   <w:rFonts w:eastAsia="Source Sans Pro"/>
@@ -3796,13 +3796,13 @@
               </w:pBdr>
               <w:spacing w:line="240" w:lineRule="auto"/>
               <w:rPr>
-                <w:ins w:id="177" w:author="Srikumar Sadasivam" w:date="2022-02-22T15:01:00Z"/>
+                <w:ins w:id="177" w:author="Srikumar Sadasivam" w:date="2022-02-22T15:13:00Z"/>
                 <w:rFonts w:eastAsia="Source Sans Pro"/>
                 <w:color w:val="171717"/>
                 <w:highlight w:val="white"/>
               </w:rPr>
             </w:pPr>
-            <w:ins w:id="178" w:author="Srikumar Sadasivam" w:date="2022-02-22T15:01:00Z">
+            <w:ins w:id="178" w:author="Srikumar Sadasivam" w:date="2022-02-22T15:13:00Z">
               <w:r>
                 <w:rPr>
                   <w:rFonts w:eastAsia="Source Sans Pro"/>
@@ -3825,7 +3825,7 @@
       </w:tr>
       <w:tr>
         <w:trPr>
-          <w:ins w:id="179" w:author="Srikumar Sadasivam" w:date="2022-02-22T15:01:00Z"/>
+          <w:ins w:id="179" w:author="Srikumar Sadasivam" w:date="2022-02-22T15:13:00Z"/>
         </w:trPr>
         <w:tc>
           <w:tcPr>
@@ -3850,13 +3850,13 @@
               </w:pBdr>
               <w:spacing w:line="240" w:lineRule="auto"/>
               <w:rPr>
-                <w:ins w:id="180" w:author="Srikumar Sadasivam" w:date="2022-02-22T15:01:00Z"/>
+                <w:ins w:id="180" w:author="Srikumar Sadasivam" w:date="2022-02-22T15:13:00Z"/>
                 <w:rFonts w:eastAsia="Source Sans Pro"/>
                 <w:color w:val="171717"/>
                 <w:highlight w:val="white"/>
               </w:rPr>
             </w:pPr>
-            <w:ins w:id="181" w:author="Srikumar Sadasivam" w:date="2022-02-22T15:01:00Z">
+            <w:ins w:id="181" w:author="Srikumar Sadasivam" w:date="2022-02-22T15:13:00Z">
               <w:r>
                 <w:rPr>
                   <w:rFonts w:eastAsia="Source Sans Pro"/>
@@ -3891,12 +3891,12 @@
               </w:pBdr>
               <w:spacing w:line="240" w:lineRule="auto"/>
               <w:rPr>
-                <w:ins w:id="182" w:author="Srikumar Sadasivam" w:date="2022-02-22T15:01:00Z"/>
+                <w:ins w:id="182" w:author="Srikumar Sadasivam" w:date="2022-02-22T15:13:00Z"/>
                 <w:rFonts w:eastAsia="Source Sans Pro"/>
                 <w:color w:val="171717"/>
               </w:rPr>
             </w:pPr>
-            <w:ins w:id="183" w:author="Srikumar Sadasivam" w:date="2022-02-22T15:01:00Z">
+            <w:ins w:id="183" w:author="Srikumar Sadasivam" w:date="2022-02-22T15:13:00Z">
               <w:r>
                 <w:rPr>
                   <w:rFonts w:eastAsia="Source Sans Pro"/>
@@ -3930,13 +3930,13 @@
               </w:pBdr>
               <w:spacing w:line="240" w:lineRule="auto"/>
               <w:rPr>
-                <w:ins w:id="184" w:author="Srikumar Sadasivam" w:date="2022-02-22T15:01:00Z"/>
+                <w:ins w:id="184" w:author="Srikumar Sadasivam" w:date="2022-02-22T15:13:00Z"/>
                 <w:rFonts w:eastAsia="Source Sans Pro"/>
                 <w:color w:val="171717"/>
                 <w:highlight w:val="white"/>
               </w:rPr>
             </w:pPr>
-            <w:ins w:id="185" w:author="Srikumar Sadasivam" w:date="2022-02-22T15:01:00Z">
+            <w:ins w:id="185" w:author="Srikumar Sadasivam" w:date="2022-02-22T15:13:00Z">
               <w:r>
                 <w:rPr>
                   <w:rFonts w:eastAsia="Source Sans Pro"/>
@@ -3959,7 +3959,7 @@
               </w:pBdr>
               <w:spacing w:line="240" w:lineRule="auto"/>
               <w:rPr>
-                <w:ins w:id="186" w:author="Srikumar Sadasivam" w:date="2022-02-22T15:01:00Z"/>
+                <w:ins w:id="186" w:author="Srikumar Sadasivam" w:date="2022-02-22T15:13:00Z"/>
                 <w:rFonts w:eastAsia="Source Sans Pro"/>
                 <w:color w:val="171717"/>
                 <w:highlight w:val="white"/>
@@ -3972,7 +3972,7 @@
     <w:p>
       <w:pPr>
         <w:rPr>
-          <w:ins w:id="187" w:author="Srikumar Sadasivam" w:date="2022-02-22T15:01:00Z"/>
+          <w:ins w:id="187" w:author="Srikumar Sadasivam" w:date="2022-02-22T15:13:00Z"/>
           <w:rFonts w:eastAsia="Source Sans Pro"/>
           <w:color w:val="171717"/>
           <w:highlight w:val="white"/>
@@ -3983,12 +3983,12 @@
       <w:pPr>
         <w:pStyle w:val="Heading2"/>
         <w:rPr>
-          <w:ins w:id="188" w:author="Srikumar Sadasivam" w:date="2022-02-22T15:01:00Z"/>
+          <w:ins w:id="188" w:author="Srikumar Sadasivam" w:date="2022-02-22T15:13:00Z"/>
           <w:highlight w:val="white"/>
         </w:rPr>
       </w:pPr>
       <w:bookmarkStart w:id="189" w:name="_Toc96422571"/>
-      <w:ins w:id="190" w:author="Srikumar Sadasivam" w:date="2022-02-22T15:01:00Z">
+      <w:ins w:id="190" w:author="Srikumar Sadasivam" w:date="2022-02-22T15:13:00Z">
         <w:r>
           <w:rPr>
             <w:highlight w:val="white"/>
@@ -4014,7 +4014,7 @@
     <w:p>
       <w:pPr>
         <w:rPr>
-          <w:ins w:id="191" w:author="Srikumar Sadasivam" w:date="2022-02-22T15:01:00Z"/>
+          <w:ins w:id="191" w:author="Srikumar Sadasivam" w:date="2022-02-22T15:13:00Z"/>
           <w:rFonts w:eastAsia="Source Sans Pro"/>
           <w:color w:val="171717"/>
           <w:highlight w:val="white"/>
@@ -4033,7 +4033,7 @@
       </w:tblGrid>
       <w:tr>
         <w:trPr>
-          <w:ins w:id="192" w:author="Srikumar Sadasivam" w:date="2022-02-22T15:01:00Z"/>
+          <w:ins w:id="192" w:author="Srikumar Sadasivam" w:date="2022-02-22T15:13:00Z"/>
         </w:trPr>
         <w:tc>
           <w:tcPr>
@@ -4042,13 +4042,13 @@
           <w:p>
             <w:pPr>
               <w:rPr>
-                <w:ins w:id="193" w:author="Srikumar Sadasivam" w:date="2022-02-22T15:01:00Z"/>
+                <w:ins w:id="193" w:author="Srikumar Sadasivam" w:date="2022-02-22T15:13:00Z"/>
                 <w:rFonts w:eastAsia="Source Sans Pro"/>
                 <w:color w:val="171717"/>
                 <w:highlight w:val="white"/>
               </w:rPr>
             </w:pPr>
-            <w:ins w:id="194" w:author="Srikumar Sadasivam" w:date="2022-02-22T15:01:00Z">
+            <w:ins w:id="194" w:author="Srikumar Sadasivam" w:date="2022-02-22T15:13:00Z">
               <w:r>
                 <w:rPr>
                   <w:rFonts w:eastAsia="Source Sans Pro"/>
@@ -4067,13 +4067,13 @@
           <w:p>
             <w:pPr>
               <w:rPr>
-                <w:ins w:id="195" w:author="Srikumar Sadasivam" w:date="2022-02-22T15:01:00Z"/>
+                <w:ins w:id="195" w:author="Srikumar Sadasivam" w:date="2022-02-22T15:13:00Z"/>
                 <w:rFonts w:eastAsia="Source Sans Pro"/>
                 <w:color w:val="171717"/>
                 <w:shd w:val="clear" w:color="auto" w:fill="FAFAFA"/>
               </w:rPr>
             </w:pPr>
-            <w:ins w:id="196" w:author="Srikumar Sadasivam" w:date="2022-02-22T15:01:00Z">
+            <w:ins w:id="196" w:author="Srikumar Sadasivam" w:date="2022-02-22T15:13:00Z">
               <w:r>
                 <w:rPr>
                   <w:rFonts w:eastAsia="Source Sans Pro"/>
@@ -4124,7 +4124,7 @@
       </w:tr>
       <w:tr>
         <w:trPr>
-          <w:ins w:id="197" w:author="Srikumar Sadasivam" w:date="2022-02-22T15:01:00Z"/>
+          <w:ins w:id="197" w:author="Srikumar Sadasivam" w:date="2022-02-22T15:13:00Z"/>
         </w:trPr>
         <w:tc>
           <w:tcPr>
@@ -4133,13 +4133,13 @@
           <w:p>
             <w:pPr>
               <w:rPr>
-                <w:ins w:id="198" w:author="Srikumar Sadasivam" w:date="2022-02-22T15:01:00Z"/>
+                <w:ins w:id="198" w:author="Srikumar Sadasivam" w:date="2022-02-22T15:13:00Z"/>
                 <w:rFonts w:eastAsia="Source Sans Pro"/>
                 <w:color w:val="171717"/>
                 <w:highlight w:val="white"/>
               </w:rPr>
             </w:pPr>
-            <w:ins w:id="199" w:author="Srikumar Sadasivam" w:date="2022-02-22T15:01:00Z">
+            <w:ins w:id="199" w:author="Srikumar Sadasivam" w:date="2022-02-22T15:13:00Z">
               <w:r>
                 <w:rPr>
                   <w:rFonts w:eastAsia="Source Sans Pro"/>
@@ -4158,13 +4158,13 @@
           <w:p>
             <w:pPr>
               <w:rPr>
-                <w:ins w:id="200" w:author="Srikumar Sadasivam" w:date="2022-02-22T15:01:00Z"/>
+                <w:ins w:id="200" w:author="Srikumar Sadasivam" w:date="2022-02-22T15:13:00Z"/>
                 <w:rFonts w:eastAsia="Source Sans Pro"/>
                 <w:color w:val="171717"/>
                 <w:highlight w:val="white"/>
               </w:rPr>
             </w:pPr>
-            <w:ins w:id="201" w:author="Srikumar Sadasivam" w:date="2022-02-22T15:01:00Z">
+            <w:ins w:id="201" w:author="Srikumar Sadasivam" w:date="2022-02-22T15:13:00Z">
               <w:r>
                 <w:rPr>
                   <w:rFonts w:eastAsia="Source Sans Pro"/>
@@ -4179,7 +4179,7 @@
       </w:tr>
       <w:tr>
         <w:trPr>
-          <w:ins w:id="202" w:author="Srikumar Sadasivam" w:date="2022-02-22T15:01:00Z"/>
+          <w:ins w:id="202" w:author="Srikumar Sadasivam" w:date="2022-02-22T15:13:00Z"/>
         </w:trPr>
         <w:tc>
           <w:tcPr>
@@ -4188,13 +4188,13 @@
           <w:p>
             <w:pPr>
               <w:rPr>
-                <w:ins w:id="203" w:author="Srikumar Sadasivam" w:date="2022-02-22T15:01:00Z"/>
+                <w:ins w:id="203" w:author="Srikumar Sadasivam" w:date="2022-02-22T15:13:00Z"/>
                 <w:rFonts w:eastAsia="Source Sans Pro"/>
                 <w:color w:val="171717"/>
                 <w:highlight w:val="white"/>
               </w:rPr>
             </w:pPr>
-            <w:ins w:id="204" w:author="Srikumar Sadasivam" w:date="2022-02-22T15:01:00Z">
+            <w:ins w:id="204" w:author="Srikumar Sadasivam" w:date="2022-02-22T15:13:00Z">
               <w:r>
                 <w:rPr>
                   <w:rFonts w:eastAsia="Source Sans Pro"/>
@@ -4213,13 +4213,13 @@
           <w:p>
             <w:pPr>
               <w:rPr>
-                <w:ins w:id="205" w:author="Srikumar Sadasivam" w:date="2022-02-22T15:01:00Z"/>
+                <w:ins w:id="205" w:author="Srikumar Sadasivam" w:date="2022-02-22T15:13:00Z"/>
                 <w:rFonts w:eastAsia="Source Sans Pro"/>
                 <w:color w:val="171717"/>
                 <w:highlight w:val="white"/>
               </w:rPr>
             </w:pPr>
-            <w:ins w:id="206" w:author="Srikumar Sadasivam" w:date="2022-02-22T15:01:00Z">
+            <w:ins w:id="206" w:author="Srikumar Sadasivam" w:date="2022-02-22T15:13:00Z">
               <w:r>
                 <w:rPr>
                   <w:rFonts w:eastAsia="Source Sans Pro"/>
@@ -4246,7 +4246,7 @@
     <w:p>
       <w:pPr>
         <w:rPr>
-          <w:ins w:id="207" w:author="Srikumar Sadasivam" w:date="2022-02-22T15:01:00Z"/>
+          <w:ins w:id="207" w:author="Srikumar Sadasivam" w:date="2022-02-22T15:13:00Z"/>
           <w:rFonts w:eastAsia="Source Sans Pro"/>
           <w:color w:val="171717"/>
           <w:highlight w:val="white"/>
@@ -4256,14 +4256,14 @@
     <w:p>
       <w:pPr>
         <w:rPr>
-          <w:ins w:id="208" w:author="Srikumar Sadasivam" w:date="2022-02-22T15:01:00Z"/>
+          <w:ins w:id="208" w:author="Srikumar Sadasivam" w:date="2022-02-22T15:13:00Z"/>
           <w:rFonts w:eastAsia="Source Sans Pro"/>
           <w:b/>
           <w:color w:val="171717"/>
           <w:highlight w:val="white"/>
         </w:rPr>
       </w:pPr>
-      <w:ins w:id="209" w:author="Srikumar Sadasivam" w:date="2022-02-22T15:01:00Z">
+      <w:ins w:id="209" w:author="Srikumar Sadasivam" w:date="2022-02-22T15:13:00Z">
         <w:r>
           <w:rPr>
             <w:rFonts w:eastAsia="Source Sans Pro"/>
@@ -4296,12 +4296,12 @@
       <w:pPr>
         <w:pStyle w:val="Heading2"/>
         <w:rPr>
-          <w:ins w:id="210" w:author="Srikumar Sadasivam" w:date="2022-02-22T15:01:00Z"/>
+          <w:ins w:id="210" w:author="Srikumar Sadasivam" w:date="2022-02-22T15:13:00Z"/>
           <w:highlight w:val="white"/>
         </w:rPr>
       </w:pPr>
       <w:bookmarkStart w:id="211" w:name="_Toc96422572"/>
-      <w:ins w:id="212" w:author="Srikumar Sadasivam" w:date="2022-02-22T15:01:00Z">
+      <w:ins w:id="212" w:author="Srikumar Sadasivam" w:date="2022-02-22T15:13:00Z">
         <w:r>
           <w:rPr>
             <w:highlight w:val="white"/>
@@ -4338,13 +4338,13 @@
     <w:p>
       <w:pPr>
         <w:rPr>
-          <w:ins w:id="213" w:author="Srikumar Sadasivam" w:date="2022-02-22T15:01:00Z"/>
+          <w:ins w:id="213" w:author="Srikumar Sadasivam" w:date="2022-02-22T15:13:00Z"/>
           <w:rFonts w:eastAsia="Source Sans Pro"/>
           <w:color w:val="171717"/>
           <w:highlight w:val="white"/>
         </w:rPr>
       </w:pPr>
-      <w:ins w:id="214" w:author="Srikumar Sadasivam" w:date="2022-02-22T15:01:00Z">
+      <w:ins w:id="214" w:author="Srikumar Sadasivam" w:date="2022-02-22T15:13:00Z">
         <w:r>
           <w:rPr>
             <w:rFonts w:eastAsia="Source Sans Pro"/>
@@ -4358,7 +4358,7 @@
     <w:p>
       <w:pPr>
         <w:rPr>
-          <w:ins w:id="215" w:author="Srikumar Sadasivam" w:date="2022-02-22T15:01:00Z"/>
+          <w:ins w:id="215" w:author="Srikumar Sadasivam" w:date="2022-02-22T15:13:00Z"/>
           <w:color w:val="171717"/>
           <w:sz w:val="24"/>
           <w:szCs w:val="24"/>
@@ -4387,7 +4387,7 @@
       </w:tblGrid>
       <w:tr>
         <w:trPr>
-          <w:ins w:id="216" w:author="Srikumar Sadasivam" w:date="2022-02-22T15:01:00Z"/>
+          <w:ins w:id="216" w:author="Srikumar Sadasivam" w:date="2022-02-22T15:13:00Z"/>
         </w:trPr>
         <w:tc>
           <w:tcPr>
@@ -4405,13 +4405,13 @@
               <w:widowControl w:val="0"/>
               <w:spacing w:line="240" w:lineRule="auto"/>
               <w:rPr>
-                <w:ins w:id="217" w:author="Srikumar Sadasivam" w:date="2022-02-22T15:01:00Z"/>
+                <w:ins w:id="217" w:author="Srikumar Sadasivam" w:date="2022-02-22T15:13:00Z"/>
                 <w:rFonts w:eastAsia="Source Sans Pro"/>
                 <w:color w:val="171717"/>
                 <w:highlight w:val="white"/>
               </w:rPr>
             </w:pPr>
-            <w:ins w:id="218" w:author="Srikumar Sadasivam" w:date="2022-02-22T15:01:00Z">
+            <w:ins w:id="218" w:author="Srikumar Sadasivam" w:date="2022-02-22T15:13:00Z">
               <w:r>
                 <w:rPr>
                   <w:rFonts w:eastAsia="Source Sans Pro"/>
@@ -4440,13 +4440,13 @@
               <w:widowControl w:val="0"/>
               <w:spacing w:line="240" w:lineRule="auto"/>
               <w:rPr>
-                <w:ins w:id="219" w:author="Srikumar Sadasivam" w:date="2022-02-22T15:01:00Z"/>
+                <w:ins w:id="219" w:author="Srikumar Sadasivam" w:date="2022-02-22T15:13:00Z"/>
                 <w:rFonts w:eastAsia="Source Sans Pro"/>
                 <w:color w:val="171717"/>
                 <w:highlight w:val="white"/>
               </w:rPr>
             </w:pPr>
-            <w:ins w:id="220" w:author="Srikumar Sadasivam" w:date="2022-02-22T15:01:00Z">
+            <w:ins w:id="220" w:author="Srikumar Sadasivam" w:date="2022-02-22T15:13:00Z">
               <w:r>
                 <w:rPr>
                   <w:rFonts w:eastAsia="Source Sans Pro"/>
@@ -4475,13 +4475,13 @@
               <w:widowControl w:val="0"/>
               <w:spacing w:line="240" w:lineRule="auto"/>
               <w:rPr>
-                <w:ins w:id="221" w:author="Srikumar Sadasivam" w:date="2022-02-22T15:01:00Z"/>
+                <w:ins w:id="221" w:author="Srikumar Sadasivam" w:date="2022-02-22T15:13:00Z"/>
                 <w:rFonts w:eastAsia="Source Sans Pro"/>
                 <w:color w:val="171717"/>
                 <w:highlight w:val="white"/>
               </w:rPr>
             </w:pPr>
-            <w:ins w:id="222" w:author="Srikumar Sadasivam" w:date="2022-02-22T15:01:00Z">
+            <w:ins w:id="222" w:author="Srikumar Sadasivam" w:date="2022-02-22T15:13:00Z">
               <w:r>
                 <w:rPr>
                   <w:rFonts w:eastAsia="Source Sans Pro"/>
@@ -4497,7 +4497,7 @@
       </w:tr>
       <w:tr>
         <w:trPr>
-          <w:ins w:id="223" w:author="Srikumar Sadasivam" w:date="2022-02-22T15:01:00Z"/>
+          <w:ins w:id="223" w:author="Srikumar Sadasivam" w:date="2022-02-22T15:13:00Z"/>
         </w:trPr>
         <w:tc>
           <w:tcPr>
@@ -4522,13 +4522,13 @@
               </w:pBdr>
               <w:spacing w:line="240" w:lineRule="auto"/>
               <w:rPr>
-                <w:ins w:id="224" w:author="Srikumar Sadasivam" w:date="2022-02-22T15:01:00Z"/>
+                <w:ins w:id="224" w:author="Srikumar Sadasivam" w:date="2022-02-22T15:13:00Z"/>
                 <w:rFonts w:eastAsia="Source Sans Pro"/>
                 <w:color w:val="171717"/>
                 <w:highlight w:val="white"/>
               </w:rPr>
             </w:pPr>
-            <w:ins w:id="225" w:author="Srikumar Sadasivam" w:date="2022-02-22T15:01:00Z">
+            <w:ins w:id="225" w:author="Srikumar Sadasivam" w:date="2022-02-22T15:13:00Z">
               <w:r>
                 <w:rPr>
                   <w:rFonts w:eastAsia="Source Sans Pro"/>
@@ -4563,13 +4563,13 @@
               </w:pBdr>
               <w:spacing w:line="240" w:lineRule="auto"/>
               <w:rPr>
-                <w:ins w:id="226" w:author="Srikumar Sadasivam" w:date="2022-02-22T15:01:00Z"/>
+                <w:ins w:id="226" w:author="Srikumar Sadasivam" w:date="2022-02-22T15:13:00Z"/>
                 <w:rFonts w:eastAsia="Source Sans Pro"/>
                 <w:color w:val="171717"/>
                 <w:highlight w:val="white"/>
               </w:rPr>
             </w:pPr>
-            <w:ins w:id="227" w:author="Srikumar Sadasivam" w:date="2022-02-22T15:01:00Z">
+            <w:ins w:id="227" w:author="Srikumar Sadasivam" w:date="2022-02-22T15:13:00Z">
               <w:r>
                 <w:rPr>
                   <w:rFonts w:eastAsia="Source Sans Pro"/>
@@ -4604,13 +4604,13 @@
               </w:pBdr>
               <w:spacing w:line="240" w:lineRule="auto"/>
               <w:rPr>
-                <w:ins w:id="228" w:author="Srikumar Sadasivam" w:date="2022-02-22T15:01:00Z"/>
+                <w:ins w:id="228" w:author="Srikumar Sadasivam" w:date="2022-02-22T15:13:00Z"/>
                 <w:rFonts w:eastAsia="Source Sans Pro"/>
                 <w:color w:val="171717"/>
                 <w:highlight w:val="white"/>
               </w:rPr>
             </w:pPr>
-            <w:ins w:id="229" w:author="Srikumar Sadasivam" w:date="2022-02-22T15:01:00Z">
+            <w:ins w:id="229" w:author="Srikumar Sadasivam" w:date="2022-02-22T15:13:00Z">
               <w:r>
                 <w:rPr>
                   <w:rFonts w:eastAsia="Source Sans Pro"/>
@@ -4633,7 +4633,7 @@
       </w:tr>
       <w:tr>
         <w:trPr>
-          <w:ins w:id="230" w:author="Srikumar Sadasivam" w:date="2022-02-22T15:01:00Z"/>
+          <w:ins w:id="230" w:author="Srikumar Sadasivam" w:date="2022-02-22T15:13:00Z"/>
         </w:trPr>
         <w:tc>
           <w:tcPr>
@@ -4658,13 +4658,13 @@
               </w:pBdr>
               <w:spacing w:line="240" w:lineRule="auto"/>
               <w:rPr>
-                <w:ins w:id="231" w:author="Srikumar Sadasivam" w:date="2022-02-22T15:01:00Z"/>
+                <w:ins w:id="231" w:author="Srikumar Sadasivam" w:date="2022-02-22T15:13:00Z"/>
                 <w:rFonts w:eastAsia="Source Sans Pro"/>
                 <w:color w:val="171717"/>
                 <w:highlight w:val="white"/>
               </w:rPr>
             </w:pPr>
-            <w:ins w:id="232" w:author="Srikumar Sadasivam" w:date="2022-02-22T15:01:00Z">
+            <w:ins w:id="232" w:author="Srikumar Sadasivam" w:date="2022-02-22T15:13:00Z">
               <w:r>
                 <w:rPr>
                   <w:rFonts w:eastAsia="Source Sans Pro"/>
@@ -4699,13 +4699,13 @@
               </w:pBdr>
               <w:spacing w:line="240" w:lineRule="auto"/>
               <w:rPr>
-                <w:ins w:id="233" w:author="Srikumar Sadasivam" w:date="2022-02-22T15:01:00Z"/>
+                <w:ins w:id="233" w:author="Srikumar Sadasivam" w:date="2022-02-22T15:13:00Z"/>
                 <w:rFonts w:eastAsia="Source Sans Pro"/>
                 <w:color w:val="171717"/>
                 <w:highlight w:val="white"/>
               </w:rPr>
             </w:pPr>
-            <w:ins w:id="234" w:author="Srikumar Sadasivam" w:date="2022-02-22T15:01:00Z">
+            <w:ins w:id="234" w:author="Srikumar Sadasivam" w:date="2022-02-22T15:13:00Z">
               <w:r>
                 <w:rPr>
                   <w:rFonts w:eastAsia="Source Sans Pro"/>
@@ -4740,13 +4740,13 @@
               </w:pBdr>
               <w:spacing w:line="240" w:lineRule="auto"/>
               <w:rPr>
-                <w:ins w:id="235" w:author="Srikumar Sadasivam" w:date="2022-02-22T15:01:00Z"/>
+                <w:ins w:id="235" w:author="Srikumar Sadasivam" w:date="2022-02-22T15:13:00Z"/>
                 <w:rFonts w:eastAsia="Source Sans Pro"/>
                 <w:color w:val="171717"/>
                 <w:highlight w:val="white"/>
               </w:rPr>
             </w:pPr>
-            <w:ins w:id="236" w:author="Srikumar Sadasivam" w:date="2022-02-22T15:01:00Z">
+            <w:ins w:id="236" w:author="Srikumar Sadasivam" w:date="2022-02-22T15:13:00Z">
               <w:r>
                 <w:rPr>
                   <w:rFonts w:eastAsia="Source Sans Pro"/>
@@ -4761,7 +4761,7 @@
       </w:tr>
       <w:tr>
         <w:trPr>
-          <w:ins w:id="237" w:author="Srikumar Sadasivam" w:date="2022-02-22T15:01:00Z"/>
+          <w:ins w:id="237" w:author="Srikumar Sadasivam" w:date="2022-02-22T15:13:00Z"/>
         </w:trPr>
         <w:tc>
           <w:tcPr>
@@ -4779,13 +4779,13 @@
               <w:widowControl w:val="0"/>
               <w:spacing w:line="240" w:lineRule="auto"/>
               <w:rPr>
-                <w:ins w:id="238" w:author="Srikumar Sadasivam" w:date="2022-02-22T15:01:00Z"/>
+                <w:ins w:id="238" w:author="Srikumar Sadasivam" w:date="2022-02-22T15:13:00Z"/>
                 <w:rFonts w:eastAsia="Source Sans Pro"/>
                 <w:color w:val="171717"/>
                 <w:highlight w:val="white"/>
               </w:rPr>
             </w:pPr>
-            <w:ins w:id="239" w:author="Srikumar Sadasivam" w:date="2022-02-22T15:01:00Z">
+            <w:ins w:id="239" w:author="Srikumar Sadasivam" w:date="2022-02-22T15:13:00Z">
               <w:r>
                 <w:rPr>
                   <w:rFonts w:eastAsia="Source Sans Pro"/>
@@ -4808,7 +4808,7 @@
               </w:pBdr>
               <w:spacing w:line="240" w:lineRule="auto"/>
               <w:rPr>
-                <w:ins w:id="240" w:author="Srikumar Sadasivam" w:date="2022-02-22T15:01:00Z"/>
+                <w:ins w:id="240" w:author="Srikumar Sadasivam" w:date="2022-02-22T15:13:00Z"/>
                 <w:rFonts w:eastAsia="Source Sans Pro"/>
                 <w:color w:val="171717"/>
                 <w:highlight w:val="white"/>
@@ -4832,13 +4832,13 @@
               <w:widowControl w:val="0"/>
               <w:spacing w:line="240" w:lineRule="auto"/>
               <w:rPr>
-                <w:ins w:id="241" w:author="Srikumar Sadasivam" w:date="2022-02-22T15:01:00Z"/>
+                <w:ins w:id="241" w:author="Srikumar Sadasivam" w:date="2022-02-22T15:13:00Z"/>
                 <w:rFonts w:eastAsia="Source Sans Pro"/>
                 <w:color w:val="171717"/>
                 <w:highlight w:val="white"/>
               </w:rPr>
             </w:pPr>
-            <w:ins w:id="242" w:author="Srikumar Sadasivam" w:date="2022-02-22T15:01:00Z">
+            <w:ins w:id="242" w:author="Srikumar Sadasivam" w:date="2022-02-22T15:13:00Z">
               <w:r>
                 <w:rPr>
                   <w:rFonts w:eastAsia="Source Sans Pro"/>
@@ -4866,7 +4866,7 @@
               <w:widowControl w:val="0"/>
               <w:spacing w:line="240" w:lineRule="auto"/>
               <w:rPr>
-                <w:ins w:id="243" w:author="Srikumar Sadasivam" w:date="2022-02-22T15:01:00Z"/>
+                <w:ins w:id="243" w:author="Srikumar Sadasivam" w:date="2022-02-22T15:13:00Z"/>
                 <w:rFonts w:eastAsia="Source Sans Pro"/>
                 <w:color w:val="171717"/>
                 <w:highlight w:val="white"/>
@@ -4885,13 +4885,13 @@
               </w:pBdr>
               <w:spacing w:line="240" w:lineRule="auto"/>
               <w:rPr>
-                <w:ins w:id="244" w:author="Srikumar Sadasivam" w:date="2022-02-22T15:01:00Z"/>
+                <w:ins w:id="244" w:author="Srikumar Sadasivam" w:date="2022-02-22T15:13:00Z"/>
                 <w:rFonts w:eastAsia="Source Sans Pro"/>
                 <w:color w:val="171717"/>
                 <w:highlight w:val="white"/>
               </w:rPr>
             </w:pPr>
-            <w:ins w:id="245" w:author="Srikumar Sadasivam" w:date="2022-02-22T15:01:00Z">
+            <w:ins w:id="245" w:author="Srikumar Sadasivam" w:date="2022-02-22T15:13:00Z">
               <w:r>
                 <w:rPr>
                   <w:rFonts w:eastAsia="Source Sans Pro"/>
@@ -4906,7 +4906,7 @@
       </w:tr>
       <w:tr>
         <w:trPr>
-          <w:ins w:id="246" w:author="Srikumar Sadasivam" w:date="2022-02-22T15:01:00Z"/>
+          <w:ins w:id="246" w:author="Srikumar Sadasivam" w:date="2022-02-22T15:13:00Z"/>
         </w:trPr>
         <w:tc>
           <w:tcPr>
@@ -4924,14 +4924,14 @@
               <w:widowControl w:val="0"/>
               <w:spacing w:line="240" w:lineRule="auto"/>
               <w:rPr>
-                <w:ins w:id="247" w:author="Srikumar Sadasivam" w:date="2022-02-22T15:01:00Z"/>
+                <w:ins w:id="247" w:author="Srikumar Sadasivam" w:date="2022-02-22T15:13:00Z"/>
                 <w:rFonts w:eastAsia="Source Sans Pro"/>
                 <w:color w:val="171717"/>
                 <w:highlight w:val="white"/>
               </w:rPr>
             </w:pPr>
             <w:proofErr w:type="spellStart"/>
-            <w:ins w:id="248" w:author="Srikumar Sadasivam" w:date="2022-02-22T15:01:00Z">
+            <w:ins w:id="248" w:author="Srikumar Sadasivam" w:date="2022-02-22T15:13:00Z">
               <w:r>
                 <w:rPr>
                   <w:rFonts w:eastAsia="Source Sans Pro"/>
@@ -4948,7 +4948,7 @@
               <w:widowControl w:val="0"/>
               <w:spacing w:line="240" w:lineRule="auto"/>
               <w:rPr>
-                <w:ins w:id="249" w:author="Srikumar Sadasivam" w:date="2022-02-22T15:01:00Z"/>
+                <w:ins w:id="249" w:author="Srikumar Sadasivam" w:date="2022-02-22T15:13:00Z"/>
                 <w:rFonts w:eastAsia="Source Sans Pro"/>
                 <w:color w:val="171717"/>
                 <w:highlight w:val="white"/>
@@ -4972,13 +4972,13 @@
               <w:widowControl w:val="0"/>
               <w:spacing w:line="240" w:lineRule="auto"/>
               <w:rPr>
-                <w:ins w:id="250" w:author="Srikumar Sadasivam" w:date="2022-02-22T15:01:00Z"/>
+                <w:ins w:id="250" w:author="Srikumar Sadasivam" w:date="2022-02-22T15:13:00Z"/>
                 <w:rFonts w:eastAsia="Source Sans Pro"/>
                 <w:color w:val="171717"/>
                 <w:highlight w:val="white"/>
               </w:rPr>
             </w:pPr>
-            <w:ins w:id="251" w:author="Srikumar Sadasivam" w:date="2022-02-22T15:01:00Z">
+            <w:ins w:id="251" w:author="Srikumar Sadasivam" w:date="2022-02-22T15:13:00Z">
               <w:r>
                 <w:rPr>
                   <w:rFonts w:eastAsia="Source Sans Pro"/>
@@ -5006,13 +5006,13 @@
               <w:widowControl w:val="0"/>
               <w:spacing w:line="240" w:lineRule="auto"/>
               <w:rPr>
-                <w:ins w:id="252" w:author="Srikumar Sadasivam" w:date="2022-02-22T15:01:00Z"/>
+                <w:ins w:id="252" w:author="Srikumar Sadasivam" w:date="2022-02-22T15:13:00Z"/>
                 <w:rFonts w:eastAsia="Source Sans Pro"/>
                 <w:color w:val="171717"/>
                 <w:highlight w:val="white"/>
               </w:rPr>
             </w:pPr>
-            <w:ins w:id="253" w:author="Srikumar Sadasivam" w:date="2022-02-22T15:01:00Z">
+            <w:ins w:id="253" w:author="Srikumar Sadasivam" w:date="2022-02-22T15:13:00Z">
               <w:r>
                 <w:rPr>
                   <w:rFonts w:eastAsia="Source Sans Pro"/>
@@ -5027,7 +5027,7 @@
       </w:tr>
       <w:tr>
         <w:trPr>
-          <w:ins w:id="254" w:author="Srikumar Sadasivam" w:date="2022-02-22T15:01:00Z"/>
+          <w:ins w:id="254" w:author="Srikumar Sadasivam" w:date="2022-02-22T15:13:00Z"/>
         </w:trPr>
         <w:tc>
           <w:tcPr>
@@ -5045,14 +5045,14 @@
               <w:widowControl w:val="0"/>
               <w:spacing w:line="240" w:lineRule="auto"/>
               <w:rPr>
-                <w:ins w:id="255" w:author="Srikumar Sadasivam" w:date="2022-02-22T15:01:00Z"/>
+                <w:ins w:id="255" w:author="Srikumar Sadasivam" w:date="2022-02-22T15:13:00Z"/>
                 <w:rFonts w:eastAsia="Source Sans Pro"/>
                 <w:color w:val="171717"/>
                 <w:highlight w:val="white"/>
               </w:rPr>
             </w:pPr>
             <w:proofErr w:type="spellStart"/>
-            <w:ins w:id="256" w:author="Srikumar Sadasivam" w:date="2022-02-22T15:01:00Z">
+            <w:ins w:id="256" w:author="Srikumar Sadasivam" w:date="2022-02-22T15:13:00Z">
               <w:r>
                 <w:rPr>
                   <w:rFonts w:eastAsia="Source Sans Pro"/>
@@ -5081,13 +5081,13 @@
               <w:widowControl w:val="0"/>
               <w:spacing w:line="240" w:lineRule="auto"/>
               <w:rPr>
-                <w:ins w:id="257" w:author="Srikumar Sadasivam" w:date="2022-02-22T15:01:00Z"/>
+                <w:ins w:id="257" w:author="Srikumar Sadasivam" w:date="2022-02-22T15:13:00Z"/>
                 <w:rFonts w:eastAsia="Source Sans Pro"/>
                 <w:color w:val="171717"/>
                 <w:highlight w:val="white"/>
               </w:rPr>
             </w:pPr>
-            <w:ins w:id="258" w:author="Srikumar Sadasivam" w:date="2022-02-22T15:01:00Z">
+            <w:ins w:id="258" w:author="Srikumar Sadasivam" w:date="2022-02-22T15:13:00Z">
               <w:r>
                 <w:rPr>
                   <w:rFonts w:eastAsia="Source Sans Pro"/>
@@ -5165,13 +5165,13 @@
               <w:widowControl w:val="0"/>
               <w:spacing w:line="240" w:lineRule="auto"/>
               <w:rPr>
-                <w:ins w:id="259" w:author="Srikumar Sadasivam" w:date="2022-02-22T15:01:00Z"/>
+                <w:ins w:id="259" w:author="Srikumar Sadasivam" w:date="2022-02-22T15:13:00Z"/>
                 <w:rFonts w:eastAsia="Source Sans Pro"/>
                 <w:color w:val="171717"/>
                 <w:highlight w:val="white"/>
               </w:rPr>
             </w:pPr>
-            <w:ins w:id="260" w:author="Srikumar Sadasivam" w:date="2022-02-22T15:01:00Z">
+            <w:ins w:id="260" w:author="Srikumar Sadasivam" w:date="2022-02-22T15:13:00Z">
               <w:r>
                 <w:rPr>
                   <w:rFonts w:eastAsia="Source Sans Pro"/>
@@ -5186,7 +5186,7 @@
       </w:tr>
       <w:tr>
         <w:trPr>
-          <w:ins w:id="261" w:author="Srikumar Sadasivam" w:date="2022-02-22T15:01:00Z"/>
+          <w:ins w:id="261" w:author="Srikumar Sadasivam" w:date="2022-02-22T15:13:00Z"/>
         </w:trPr>
         <w:tc>
           <w:tcPr>
@@ -5204,14 +5204,14 @@
               <w:widowControl w:val="0"/>
               <w:spacing w:line="240" w:lineRule="auto"/>
               <w:rPr>
-                <w:ins w:id="262" w:author="Srikumar Sadasivam" w:date="2022-02-22T15:01:00Z"/>
+                <w:ins w:id="262" w:author="Srikumar Sadasivam" w:date="2022-02-22T15:13:00Z"/>
                 <w:rFonts w:eastAsia="Source Sans Pro"/>
                 <w:color w:val="171717"/>
                 <w:highlight w:val="white"/>
               </w:rPr>
             </w:pPr>
             <w:proofErr w:type="spellStart"/>
-            <w:ins w:id="263" w:author="Srikumar Sadasivam" w:date="2022-02-22T15:01:00Z">
+            <w:ins w:id="263" w:author="Srikumar Sadasivam" w:date="2022-02-22T15:13:00Z">
               <w:r>
                 <w:rPr>
                   <w:rFonts w:eastAsia="Source Sans Pro"/>
@@ -5240,13 +5240,13 @@
               <w:widowControl w:val="0"/>
               <w:spacing w:line="240" w:lineRule="auto"/>
               <w:rPr>
-                <w:ins w:id="264" w:author="Srikumar Sadasivam" w:date="2022-02-22T15:01:00Z"/>
+                <w:ins w:id="264" w:author="Srikumar Sadasivam" w:date="2022-02-22T15:13:00Z"/>
                 <w:rFonts w:eastAsia="Source Sans Pro"/>
                 <w:color w:val="171717"/>
                 <w:highlight w:val="white"/>
               </w:rPr>
             </w:pPr>
-            <w:ins w:id="265" w:author="Srikumar Sadasivam" w:date="2022-02-22T15:01:00Z">
+            <w:ins w:id="265" w:author="Srikumar Sadasivam" w:date="2022-02-22T15:13:00Z">
               <w:r>
                 <w:rPr>
                   <w:rFonts w:eastAsia="Source Sans Pro"/>
@@ -5274,13 +5274,13 @@
               <w:widowControl w:val="0"/>
               <w:spacing w:line="240" w:lineRule="auto"/>
               <w:rPr>
-                <w:ins w:id="266" w:author="Srikumar Sadasivam" w:date="2022-02-22T15:01:00Z"/>
+                <w:ins w:id="266" w:author="Srikumar Sadasivam" w:date="2022-02-22T15:13:00Z"/>
                 <w:rFonts w:eastAsia="Source Sans Pro"/>
                 <w:color w:val="171717"/>
                 <w:highlight w:val="white"/>
               </w:rPr>
             </w:pPr>
-            <w:ins w:id="267" w:author="Srikumar Sadasivam" w:date="2022-02-22T15:01:00Z">
+            <w:ins w:id="267" w:author="Srikumar Sadasivam" w:date="2022-02-22T15:13:00Z">
               <w:r>
                 <w:rPr>
                   <w:rFonts w:eastAsia="Source Sans Pro"/>
@@ -5295,7 +5295,7 @@
       </w:tr>
       <w:tr>
         <w:trPr>
-          <w:ins w:id="268" w:author="Srikumar Sadasivam" w:date="2022-02-22T15:01:00Z"/>
+          <w:ins w:id="268" w:author="Srikumar Sadasivam" w:date="2022-02-22T15:13:00Z"/>
         </w:trPr>
         <w:tc>
           <w:tcPr>
@@ -5313,14 +5313,14 @@
               <w:widowControl w:val="0"/>
               <w:spacing w:line="240" w:lineRule="auto"/>
               <w:rPr>
-                <w:ins w:id="269" w:author="Srikumar Sadasivam" w:date="2022-02-22T15:01:00Z"/>
+                <w:ins w:id="269" w:author="Srikumar Sadasivam" w:date="2022-02-22T15:13:00Z"/>
                 <w:rFonts w:eastAsia="Source Sans Pro"/>
                 <w:color w:val="171717"/>
                 <w:highlight w:val="white"/>
               </w:rPr>
             </w:pPr>
             <w:proofErr w:type="spellStart"/>
-            <w:ins w:id="270" w:author="Srikumar Sadasivam" w:date="2022-02-22T15:01:00Z">
+            <w:ins w:id="270" w:author="Srikumar Sadasivam" w:date="2022-02-22T15:13:00Z">
               <w:r>
                 <w:rPr>
                   <w:rFonts w:eastAsia="Source Sans Pro"/>
@@ -5349,13 +5349,13 @@
               <w:widowControl w:val="0"/>
               <w:spacing w:line="240" w:lineRule="auto"/>
               <w:rPr>
-                <w:ins w:id="271" w:author="Srikumar Sadasivam" w:date="2022-02-22T15:01:00Z"/>
+                <w:ins w:id="271" w:author="Srikumar Sadasivam" w:date="2022-02-22T15:13:00Z"/>
                 <w:rFonts w:eastAsia="Source Sans Pro"/>
                 <w:color w:val="171717"/>
                 <w:highlight w:val="white"/>
               </w:rPr>
             </w:pPr>
-            <w:ins w:id="272" w:author="Srikumar Sadasivam" w:date="2022-02-22T15:01:00Z">
+            <w:ins w:id="272" w:author="Srikumar Sadasivam" w:date="2022-02-22T15:13:00Z">
               <w:r>
                 <w:rPr>
                   <w:rFonts w:eastAsia="Source Sans Pro"/>
@@ -5371,7 +5371,7 @@
               <w:widowControl w:val="0"/>
               <w:spacing w:line="240" w:lineRule="auto"/>
               <w:rPr>
-                <w:ins w:id="273" w:author="Srikumar Sadasivam" w:date="2022-02-22T15:01:00Z"/>
+                <w:ins w:id="273" w:author="Srikumar Sadasivam" w:date="2022-02-22T15:13:00Z"/>
                 <w:rFonts w:eastAsia="Source Sans Pro"/>
                 <w:color w:val="171717"/>
                 <w:highlight w:val="white"/>
@@ -5395,13 +5395,13 @@
               <w:widowControl w:val="0"/>
               <w:spacing w:line="240" w:lineRule="auto"/>
               <w:rPr>
-                <w:ins w:id="274" w:author="Srikumar Sadasivam" w:date="2022-02-22T15:01:00Z"/>
+                <w:ins w:id="274" w:author="Srikumar Sadasivam" w:date="2022-02-22T15:13:00Z"/>
                 <w:rFonts w:eastAsia="Source Sans Pro"/>
                 <w:color w:val="171717"/>
                 <w:highlight w:val="white"/>
               </w:rPr>
             </w:pPr>
-            <w:ins w:id="275" w:author="Srikumar Sadasivam" w:date="2022-02-22T15:01:00Z">
+            <w:ins w:id="275" w:author="Srikumar Sadasivam" w:date="2022-02-22T15:13:00Z">
               <w:r>
                 <w:rPr>
                   <w:rFonts w:eastAsia="Source Sans Pro"/>
@@ -5418,7 +5418,7 @@
     <w:p>
       <w:pPr>
         <w:rPr>
-          <w:ins w:id="276" w:author="Srikumar Sadasivam" w:date="2022-02-22T15:01:00Z"/>
+          <w:ins w:id="276" w:author="Srikumar Sadasivam" w:date="2022-02-22T15:13:00Z"/>
           <w:rFonts w:eastAsia="Source Sans Pro"/>
           <w:color w:val="171717"/>
           <w:highlight w:val="white"/>
@@ -5429,12 +5429,12 @@
       <w:pPr>
         <w:pStyle w:val="Heading2"/>
         <w:rPr>
-          <w:ins w:id="277" w:author="Srikumar Sadasivam" w:date="2022-02-22T15:01:00Z"/>
+          <w:ins w:id="277" w:author="Srikumar Sadasivam" w:date="2022-02-22T15:13:00Z"/>
           <w:highlight w:val="white"/>
         </w:rPr>
       </w:pPr>
       <w:bookmarkStart w:id="278" w:name="_Toc96422573"/>
-      <w:ins w:id="279" w:author="Srikumar Sadasivam" w:date="2022-02-22T15:01:00Z">
+      <w:ins w:id="279" w:author="Srikumar Sadasivam" w:date="2022-02-22T15:13:00Z">
         <w:r>
           <w:rPr>
             <w:highlight w:val="white"/>
@@ -5459,14 +5459,14 @@
     <w:p>
       <w:pPr>
         <w:rPr>
-          <w:ins w:id="280" w:author="Srikumar Sadasivam" w:date="2022-02-22T15:01:00Z"/>
+          <w:ins w:id="280" w:author="Srikumar Sadasivam" w:date="2022-02-22T15:13:00Z"/>
           <w:rFonts w:eastAsia="Source Sans Pro"/>
           <w:b/>
           <w:color w:val="1D1C1D"/>
           <w:highlight w:val="white"/>
         </w:rPr>
       </w:pPr>
-      <w:ins w:id="281" w:author="Srikumar Sadasivam" w:date="2022-02-22T15:01:00Z">
+      <w:ins w:id="281" w:author="Srikumar Sadasivam" w:date="2022-02-22T15:13:00Z">
         <w:r>
           <w:rPr>
             <w:rFonts w:eastAsia="Source Sans Pro"/>
@@ -5481,7 +5481,7 @@
     <w:p>
       <w:pPr>
         <w:rPr>
-          <w:ins w:id="282" w:author="Srikumar Sadasivam" w:date="2022-02-22T15:01:00Z"/>
+          <w:ins w:id="282" w:author="Srikumar Sadasivam" w:date="2022-02-22T15:13:00Z"/>
           <w:rFonts w:eastAsia="Source Sans Pro"/>
           <w:color w:val="1D1C1D"/>
           <w:sz w:val="21"/>
@@ -5489,7 +5489,7 @@
           <w:highlight w:val="white"/>
         </w:rPr>
       </w:pPr>
-      <w:ins w:id="283" w:author="Srikumar Sadasivam" w:date="2022-02-22T15:01:00Z">
+      <w:ins w:id="283" w:author="Srikumar Sadasivam" w:date="2022-02-22T15:13:00Z">
         <w:r>
           <w:rPr>
             <w:rFonts w:eastAsia="Source Sans Pro"/>
@@ -5528,7 +5528,7 @@
     <w:p>
       <w:pPr>
         <w:rPr>
-          <w:ins w:id="284" w:author="Srikumar Sadasivam" w:date="2022-02-22T15:01:00Z"/>
+          <w:ins w:id="284" w:author="Srikumar Sadasivam" w:date="2022-02-22T15:13:00Z"/>
           <w:rFonts w:eastAsia="Source Sans Pro"/>
           <w:color w:val="1D1C1D"/>
           <w:sz w:val="21"/>
@@ -5536,7 +5536,7 @@
           <w:highlight w:val="white"/>
         </w:rPr>
       </w:pPr>
-      <w:ins w:id="285" w:author="Srikumar Sadasivam" w:date="2022-02-22T15:01:00Z">
+      <w:ins w:id="285" w:author="Srikumar Sadasivam" w:date="2022-02-22T15:13:00Z">
         <w:r>
           <w:rPr>
             <w:rFonts w:eastAsia="Source Sans Pro"/>
@@ -5552,7 +5552,7 @@
     <w:p>
       <w:pPr>
         <w:rPr>
-          <w:ins w:id="286" w:author="Srikumar Sadasivam" w:date="2022-02-22T15:01:00Z"/>
+          <w:ins w:id="286" w:author="Srikumar Sadasivam" w:date="2022-02-22T15:13:00Z"/>
           <w:rFonts w:eastAsia="Source Sans Pro"/>
           <w:color w:val="1D1C1D"/>
           <w:sz w:val="21"/>
@@ -5560,7 +5560,7 @@
           <w:highlight w:val="white"/>
         </w:rPr>
       </w:pPr>
-      <w:ins w:id="287" w:author="Srikumar Sadasivam" w:date="2022-02-22T15:01:00Z">
+      <w:ins w:id="287" w:author="Srikumar Sadasivam" w:date="2022-02-22T15:13:00Z">
         <w:r>
           <w:rPr>
             <w:rFonts w:eastAsia="Source Sans Pro"/>
@@ -5576,7 +5576,7 @@
     <w:p>
       <w:pPr>
         <w:rPr>
-          <w:ins w:id="288" w:author="Srikumar Sadasivam" w:date="2022-02-22T15:01:00Z"/>
+          <w:ins w:id="288" w:author="Srikumar Sadasivam" w:date="2022-02-22T15:13:00Z"/>
           <w:rFonts w:eastAsia="Source Sans Pro"/>
           <w:color w:val="1D1C1D"/>
           <w:sz w:val="21"/>
@@ -5584,7 +5584,7 @@
           <w:highlight w:val="white"/>
         </w:rPr>
       </w:pPr>
-      <w:ins w:id="289" w:author="Srikumar Sadasivam" w:date="2022-02-22T15:01:00Z">
+      <w:ins w:id="289" w:author="Srikumar Sadasivam" w:date="2022-02-22T15:13:00Z">
         <w:r>
           <w:rPr>
             <w:rFonts w:eastAsia="Source Sans Pro"/>
@@ -5634,7 +5634,7 @@
     <w:p>
       <w:pPr>
         <w:rPr>
-          <w:ins w:id="290" w:author="Srikumar Sadasivam" w:date="2022-02-22T15:01:00Z"/>
+          <w:ins w:id="290" w:author="Srikumar Sadasivam" w:date="2022-02-22T15:13:00Z"/>
           <w:rFonts w:eastAsia="Source Sans Pro"/>
           <w:color w:val="1D1C1D"/>
           <w:sz w:val="21"/>
@@ -5642,7 +5642,7 @@
           <w:highlight w:val="white"/>
         </w:rPr>
       </w:pPr>
-      <w:ins w:id="291" w:author="Srikumar Sadasivam" w:date="2022-02-22T15:01:00Z">
+      <w:ins w:id="291" w:author="Srikumar Sadasivam" w:date="2022-02-22T15:13:00Z">
         <w:r>
           <w:rPr>
             <w:rFonts w:eastAsia="Source Sans Pro"/>
@@ -5692,7 +5692,7 @@
     <w:p>
       <w:pPr>
         <w:rPr>
-          <w:ins w:id="292" w:author="Srikumar Sadasivam" w:date="2022-02-22T15:01:00Z"/>
+          <w:ins w:id="292" w:author="Srikumar Sadasivam" w:date="2022-02-22T15:13:00Z"/>
           <w:rFonts w:eastAsia="Source Sans Pro"/>
           <w:color w:val="1D1C1D"/>
           <w:sz w:val="21"/>
@@ -5700,7 +5700,7 @@
           <w:highlight w:val="white"/>
         </w:rPr>
       </w:pPr>
-      <w:ins w:id="293" w:author="Srikumar Sadasivam" w:date="2022-02-22T15:01:00Z">
+      <w:ins w:id="293" w:author="Srikumar Sadasivam" w:date="2022-02-22T15:13:00Z">
         <w:r>
           <w:rPr>
             <w:rFonts w:eastAsia="Source Sans Pro"/>
@@ -5716,7 +5716,7 @@
     <w:p>
       <w:pPr>
         <w:rPr>
-          <w:ins w:id="294" w:author="Srikumar Sadasivam" w:date="2022-02-22T15:01:00Z"/>
+          <w:ins w:id="294" w:author="Srikumar Sadasivam" w:date="2022-02-22T15:13:00Z"/>
           <w:rFonts w:eastAsia="Source Sans Pro"/>
           <w:color w:val="1D1C1D"/>
           <w:sz w:val="21"/>
@@ -5724,7 +5724,7 @@
           <w:highlight w:val="white"/>
         </w:rPr>
       </w:pPr>
-      <w:ins w:id="295" w:author="Srikumar Sadasivam" w:date="2022-02-22T15:01:00Z">
+      <w:ins w:id="295" w:author="Srikumar Sadasivam" w:date="2022-02-22T15:13:00Z">
         <w:r>
           <w:rPr>
             <w:rFonts w:eastAsia="Source Sans Pro"/>
@@ -5774,7 +5774,7 @@
     <w:p>
       <w:pPr>
         <w:rPr>
-          <w:ins w:id="296" w:author="Srikumar Sadasivam" w:date="2022-02-22T15:01:00Z"/>
+          <w:ins w:id="296" w:author="Srikumar Sadasivam" w:date="2022-02-22T15:13:00Z"/>
           <w:rFonts w:eastAsia="Source Sans Pro"/>
           <w:color w:val="1D1C1D"/>
           <w:sz w:val="21"/>
@@ -5782,7 +5782,7 @@
           <w:highlight w:val="white"/>
         </w:rPr>
       </w:pPr>
-      <w:ins w:id="297" w:author="Srikumar Sadasivam" w:date="2022-02-22T15:01:00Z">
+      <w:ins w:id="297" w:author="Srikumar Sadasivam" w:date="2022-02-22T15:13:00Z">
         <w:r>
           <w:rPr>
             <w:rFonts w:eastAsia="Source Sans Pro"/>
@@ -5842,7 +5842,7 @@
     <w:p>
       <w:pPr>
         <w:rPr>
-          <w:ins w:id="298" w:author="Srikumar Sadasivam" w:date="2022-02-22T15:01:00Z"/>
+          <w:ins w:id="298" w:author="Srikumar Sadasivam" w:date="2022-02-22T15:13:00Z"/>
           <w:rFonts w:eastAsia="Source Sans Pro"/>
           <w:color w:val="1D1C1D"/>
           <w:sz w:val="21"/>
@@ -5850,7 +5850,7 @@
           <w:highlight w:val="white"/>
         </w:rPr>
       </w:pPr>
-      <w:ins w:id="299" w:author="Srikumar Sadasivam" w:date="2022-02-22T15:01:00Z">
+      <w:ins w:id="299" w:author="Srikumar Sadasivam" w:date="2022-02-22T15:13:00Z">
         <w:r>
           <w:rPr>
             <w:rFonts w:eastAsia="Source Sans Pro"/>
@@ -5866,7 +5866,7 @@
     <w:p>
       <w:pPr>
         <w:rPr>
-          <w:ins w:id="300" w:author="Srikumar Sadasivam" w:date="2022-02-22T15:01:00Z"/>
+          <w:ins w:id="300" w:author="Srikumar Sadasivam" w:date="2022-02-22T15:13:00Z"/>
           <w:rFonts w:eastAsia="Source Sans Pro"/>
           <w:color w:val="1D1C1D"/>
           <w:sz w:val="21"/>
@@ -5878,7 +5878,7 @@
     <w:p>
       <w:pPr>
         <w:rPr>
-          <w:ins w:id="301" w:author="Srikumar Sadasivam" w:date="2022-02-22T15:01:00Z"/>
+          <w:ins w:id="301" w:author="Srikumar Sadasivam" w:date="2022-02-22T15:13:00Z"/>
           <w:rFonts w:eastAsia="Source Sans Pro"/>
           <w:b/>
           <w:color w:val="1D1C1D"/>
@@ -5887,7 +5887,7 @@
           <w:highlight w:val="white"/>
         </w:rPr>
       </w:pPr>
-      <w:ins w:id="302" w:author="Srikumar Sadasivam" w:date="2022-02-22T15:01:00Z">
+      <w:ins w:id="302" w:author="Srikumar Sadasivam" w:date="2022-02-22T15:13:00Z">
         <w:r>
           <w:rPr>
             <w:rFonts w:eastAsia="Source Sans Pro"/>
@@ -5904,7 +5904,7 @@
     <w:p>
       <w:pPr>
         <w:rPr>
-          <w:ins w:id="303" w:author="Srikumar Sadasivam" w:date="2022-02-22T15:01:00Z"/>
+          <w:ins w:id="303" w:author="Srikumar Sadasivam" w:date="2022-02-22T15:13:00Z"/>
           <w:rFonts w:eastAsia="Source Sans Pro"/>
           <w:color w:val="1D1C1D"/>
           <w:sz w:val="21"/>
@@ -5912,7 +5912,7 @@
           <w:highlight w:val="white"/>
         </w:rPr>
       </w:pPr>
-      <w:ins w:id="304" w:author="Srikumar Sadasivam" w:date="2022-02-22T15:01:00Z">
+      <w:ins w:id="304" w:author="Srikumar Sadasivam" w:date="2022-02-22T15:13:00Z">
         <w:r>
           <w:rPr>
             <w:rFonts w:eastAsia="Source Sans Pro"/>
@@ -5928,7 +5928,7 @@
     <w:p>
       <w:pPr>
         <w:rPr>
-          <w:ins w:id="305" w:author="Srikumar Sadasivam" w:date="2022-02-22T15:01:00Z"/>
+          <w:ins w:id="305" w:author="Srikumar Sadasivam" w:date="2022-02-22T15:13:00Z"/>
           <w:rFonts w:eastAsia="Source Sans Pro"/>
           <w:color w:val="1D1C1D"/>
           <w:sz w:val="21"/>
@@ -5936,7 +5936,7 @@
           <w:highlight w:val="white"/>
         </w:rPr>
       </w:pPr>
-      <w:ins w:id="306" w:author="Srikumar Sadasivam" w:date="2022-02-22T15:01:00Z">
+      <w:ins w:id="306" w:author="Srikumar Sadasivam" w:date="2022-02-22T15:13:00Z">
         <w:r>
           <w:rPr>
             <w:rFonts w:eastAsia="Source Sans Pro"/>
@@ -5952,7 +5952,7 @@
     <w:p>
       <w:pPr>
         <w:rPr>
-          <w:ins w:id="307" w:author="Srikumar Sadasivam" w:date="2022-02-22T15:01:00Z"/>
+          <w:ins w:id="307" w:author="Srikumar Sadasivam" w:date="2022-02-22T15:13:00Z"/>
           <w:rFonts w:eastAsia="Source Sans Pro"/>
           <w:color w:val="1D1C1D"/>
           <w:sz w:val="21"/>
@@ -5960,7 +5960,7 @@
           <w:highlight w:val="white"/>
         </w:rPr>
       </w:pPr>
-      <w:ins w:id="308" w:author="Srikumar Sadasivam" w:date="2022-02-22T15:01:00Z">
+      <w:ins w:id="308" w:author="Srikumar Sadasivam" w:date="2022-02-22T15:13:00Z">
         <w:r>
           <w:rPr>
             <w:rFonts w:eastAsia="Source Sans Pro"/>
@@ -6010,7 +6010,7 @@
     <w:p>
       <w:pPr>
         <w:rPr>
-          <w:ins w:id="309" w:author="Srikumar Sadasivam" w:date="2022-02-22T15:01:00Z"/>
+          <w:ins w:id="309" w:author="Srikumar Sadasivam" w:date="2022-02-22T15:13:00Z"/>
           <w:rFonts w:eastAsia="Source Sans Pro"/>
           <w:color w:val="1D1C1D"/>
           <w:sz w:val="21"/>
@@ -6018,7 +6018,7 @@
           <w:highlight w:val="white"/>
         </w:rPr>
       </w:pPr>
-      <w:ins w:id="310" w:author="Srikumar Sadasivam" w:date="2022-02-22T15:01:00Z">
+      <w:ins w:id="310" w:author="Srikumar Sadasivam" w:date="2022-02-22T15:13:00Z">
         <w:r>
           <w:rPr>
             <w:rFonts w:eastAsia="Source Sans Pro"/>
@@ -6068,7 +6068,7 @@
     <w:p>
       <w:pPr>
         <w:rPr>
-          <w:ins w:id="311" w:author="Srikumar Sadasivam" w:date="2022-02-22T15:01:00Z"/>
+          <w:ins w:id="311" w:author="Srikumar Sadasivam" w:date="2022-02-22T15:13:00Z"/>
           <w:rFonts w:eastAsia="Source Sans Pro"/>
           <w:color w:val="1D1C1D"/>
           <w:sz w:val="21"/>
@@ -6076,7 +6076,7 @@
           <w:highlight w:val="white"/>
         </w:rPr>
       </w:pPr>
-      <w:ins w:id="312" w:author="Srikumar Sadasivam" w:date="2022-02-22T15:01:00Z">
+      <w:ins w:id="312" w:author="Srikumar Sadasivam" w:date="2022-02-22T15:13:00Z">
         <w:r>
           <w:rPr>
             <w:rFonts w:eastAsia="Source Sans Pro"/>
@@ -6126,7 +6126,7 @@
     <w:p>
       <w:pPr>
         <w:rPr>
-          <w:ins w:id="313" w:author="Srikumar Sadasivam" w:date="2022-02-22T15:01:00Z"/>
+          <w:ins w:id="313" w:author="Srikumar Sadasivam" w:date="2022-02-22T15:13:00Z"/>
           <w:rFonts w:eastAsia="Source Sans Pro"/>
           <w:color w:val="1D1C1D"/>
           <w:sz w:val="21"/>
@@ -6134,7 +6134,7 @@
           <w:highlight w:val="white"/>
         </w:rPr>
       </w:pPr>
-      <w:ins w:id="314" w:author="Srikumar Sadasivam" w:date="2022-02-22T15:01:00Z">
+      <w:ins w:id="314" w:author="Srikumar Sadasivam" w:date="2022-02-22T15:13:00Z">
         <w:r>
           <w:rPr>
             <w:rFonts w:eastAsia="Source Sans Pro"/>
@@ -6150,7 +6150,7 @@
     <w:p>
       <w:pPr>
         <w:rPr>
-          <w:ins w:id="315" w:author="Srikumar Sadasivam" w:date="2022-02-22T15:01:00Z"/>
+          <w:ins w:id="315" w:author="Srikumar Sadasivam" w:date="2022-02-22T15:13:00Z"/>
           <w:rFonts w:eastAsia="Source Sans Pro"/>
           <w:color w:val="1D1C1D"/>
           <w:sz w:val="21"/>
@@ -6158,7 +6158,7 @@
           <w:highlight w:val="white"/>
         </w:rPr>
       </w:pPr>
-      <w:ins w:id="316" w:author="Srikumar Sadasivam" w:date="2022-02-22T15:01:00Z">
+      <w:ins w:id="316" w:author="Srikumar Sadasivam" w:date="2022-02-22T15:13:00Z">
         <w:r>
           <w:rPr>
             <w:rFonts w:eastAsia="Source Sans Pro"/>
@@ -6208,7 +6208,7 @@
     <w:p>
       <w:pPr>
         <w:rPr>
-          <w:ins w:id="317" w:author="Srikumar Sadasivam" w:date="2022-02-22T15:01:00Z"/>
+          <w:ins w:id="317" w:author="Srikumar Sadasivam" w:date="2022-02-22T15:13:00Z"/>
           <w:rFonts w:eastAsia="Source Sans Pro"/>
           <w:color w:val="1D1C1D"/>
           <w:sz w:val="21"/>
@@ -6216,7 +6216,7 @@
           <w:highlight w:val="white"/>
         </w:rPr>
       </w:pPr>
-      <w:ins w:id="318" w:author="Srikumar Sadasivam" w:date="2022-02-22T15:01:00Z">
+      <w:ins w:id="318" w:author="Srikumar Sadasivam" w:date="2022-02-22T15:13:00Z">
         <w:r>
           <w:rPr>
             <w:rFonts w:eastAsia="Source Sans Pro"/>
@@ -6276,7 +6276,7 @@
     <w:p>
       <w:pPr>
         <w:rPr>
-          <w:ins w:id="319" w:author="Srikumar Sadasivam" w:date="2022-02-22T15:01:00Z"/>
+          <w:ins w:id="319" w:author="Srikumar Sadasivam" w:date="2022-02-22T15:13:00Z"/>
           <w:rFonts w:eastAsia="Source Sans Pro"/>
           <w:color w:val="1D1C1D"/>
           <w:sz w:val="21"/>
@@ -6284,7 +6284,7 @@
           <w:highlight w:val="white"/>
         </w:rPr>
       </w:pPr>
-      <w:ins w:id="320" w:author="Srikumar Sadasivam" w:date="2022-02-22T15:01:00Z">
+      <w:ins w:id="320" w:author="Srikumar Sadasivam" w:date="2022-02-22T15:13:00Z">
         <w:r>
           <w:rPr>
             <w:rFonts w:eastAsia="Source Sans Pro"/>
@@ -6300,7 +6300,7 @@
     <w:p>
       <w:pPr>
         <w:rPr>
-          <w:ins w:id="321" w:author="Srikumar Sadasivam" w:date="2022-02-22T15:01:00Z"/>
+          <w:ins w:id="321" w:author="Srikumar Sadasivam" w:date="2022-02-22T15:13:00Z"/>
           <w:rFonts w:eastAsia="Source Sans Pro"/>
           <w:color w:val="1D1C1D"/>
           <w:sz w:val="21"/>
@@ -6312,7 +6312,7 @@
     <w:p>
       <w:pPr>
         <w:rPr>
-          <w:ins w:id="322" w:author="Srikumar Sadasivam" w:date="2022-02-22T15:01:00Z"/>
+          <w:ins w:id="322" w:author="Srikumar Sadasivam" w:date="2022-02-22T15:13:00Z"/>
           <w:rFonts w:eastAsia="Source Sans Pro"/>
           <w:color w:val="1D1C1D"/>
           <w:sz w:val="21"/>
@@ -6324,14 +6324,14 @@
     <w:p>
       <w:pPr>
         <w:rPr>
-          <w:ins w:id="323" w:author="Srikumar Sadasivam" w:date="2022-02-22T15:01:00Z"/>
+          <w:ins w:id="323" w:author="Srikumar Sadasivam" w:date="2022-02-22T15:13:00Z"/>
           <w:rFonts w:eastAsia="Source Sans Pro"/>
           <w:b/>
           <w:color w:val="1D1C1D"/>
           <w:highlight w:val="white"/>
         </w:rPr>
       </w:pPr>
-      <w:ins w:id="324" w:author="Srikumar Sadasivam" w:date="2022-02-22T15:01:00Z">
+      <w:ins w:id="324" w:author="Srikumar Sadasivam" w:date="2022-02-22T15:13:00Z">
         <w:r>
           <w:rPr>
             <w:rFonts w:eastAsia="Source Sans Pro"/>
@@ -6346,7 +6346,7 @@
     <w:p>
       <w:pPr>
         <w:rPr>
-          <w:ins w:id="325" w:author="Srikumar Sadasivam" w:date="2022-02-22T15:01:00Z"/>
+          <w:ins w:id="325" w:author="Srikumar Sadasivam" w:date="2022-02-22T15:13:00Z"/>
           <w:rFonts w:eastAsia="Source Sans Pro"/>
           <w:b/>
           <w:color w:val="1D1C1D"/>
@@ -6357,7 +6357,7 @@
     <w:p>
       <w:pPr>
         <w:rPr>
-          <w:ins w:id="326" w:author="Srikumar Sadasivam" w:date="2022-02-22T15:01:00Z"/>
+          <w:ins w:id="326" w:author="Srikumar Sadasivam" w:date="2022-02-22T15:13:00Z"/>
           <w:rFonts w:eastAsia="Source Sans Pro"/>
           <w:color w:val="1D1C1D"/>
           <w:sz w:val="21"/>
@@ -6365,7 +6365,7 @@
           <w:highlight w:val="white"/>
         </w:rPr>
       </w:pPr>
-      <w:ins w:id="327" w:author="Srikumar Sadasivam" w:date="2022-02-22T15:01:00Z">
+      <w:ins w:id="327" w:author="Srikumar Sadasivam" w:date="2022-02-22T15:13:00Z">
         <w:r>
           <w:rPr>
             <w:rFonts w:eastAsia="Source Sans Pro"/>
@@ -6381,7 +6381,7 @@
     <w:p>
       <w:pPr>
         <w:rPr>
-          <w:ins w:id="328" w:author="Srikumar Sadasivam" w:date="2022-02-22T15:01:00Z"/>
+          <w:ins w:id="328" w:author="Srikumar Sadasivam" w:date="2022-02-22T15:13:00Z"/>
           <w:rFonts w:eastAsia="Source Sans Pro"/>
           <w:color w:val="1D1C1D"/>
           <w:sz w:val="21"/>
@@ -6389,7 +6389,7 @@
           <w:highlight w:val="white"/>
         </w:rPr>
       </w:pPr>
-      <w:ins w:id="329" w:author="Srikumar Sadasivam" w:date="2022-02-22T15:01:00Z">
+      <w:ins w:id="329" w:author="Srikumar Sadasivam" w:date="2022-02-22T15:13:00Z">
         <w:r>
           <w:rPr>
             <w:rFonts w:eastAsia="Source Sans Pro"/>
@@ -6405,7 +6405,7 @@
     <w:p>
       <w:pPr>
         <w:rPr>
-          <w:ins w:id="330" w:author="Srikumar Sadasivam" w:date="2022-02-22T15:01:00Z"/>
+          <w:ins w:id="330" w:author="Srikumar Sadasivam" w:date="2022-02-22T15:13:00Z"/>
           <w:rFonts w:eastAsia="Source Sans Pro"/>
           <w:color w:val="1D1C1D"/>
           <w:sz w:val="21"/>
@@ -6413,7 +6413,7 @@
           <w:highlight w:val="white"/>
         </w:rPr>
       </w:pPr>
-      <w:ins w:id="331" w:author="Srikumar Sadasivam" w:date="2022-02-22T15:01:00Z">
+      <w:ins w:id="331" w:author="Srikumar Sadasivam" w:date="2022-02-22T15:13:00Z">
         <w:r>
           <w:rPr>
             <w:rFonts w:eastAsia="Source Sans Pro"/>
@@ -6463,7 +6463,7 @@
     <w:p>
       <w:pPr>
         <w:rPr>
-          <w:ins w:id="332" w:author="Srikumar Sadasivam" w:date="2022-02-22T15:01:00Z"/>
+          <w:ins w:id="332" w:author="Srikumar Sadasivam" w:date="2022-02-22T15:13:00Z"/>
           <w:rFonts w:eastAsia="Source Sans Pro"/>
           <w:color w:val="1D1C1D"/>
           <w:sz w:val="21"/>
@@ -6471,7 +6471,7 @@
           <w:highlight w:val="white"/>
         </w:rPr>
       </w:pPr>
-      <w:ins w:id="333" w:author="Srikumar Sadasivam" w:date="2022-02-22T15:01:00Z">
+      <w:ins w:id="333" w:author="Srikumar Sadasivam" w:date="2022-02-22T15:13:00Z">
         <w:r>
           <w:rPr>
             <w:rFonts w:eastAsia="Source Sans Pro"/>
@@ -6521,7 +6521,7 @@
     <w:p>
       <w:pPr>
         <w:rPr>
-          <w:ins w:id="334" w:author="Srikumar Sadasivam" w:date="2022-02-22T15:01:00Z"/>
+          <w:ins w:id="334" w:author="Srikumar Sadasivam" w:date="2022-02-22T15:13:00Z"/>
           <w:rFonts w:eastAsia="Source Sans Pro"/>
           <w:color w:val="1D1C1D"/>
           <w:sz w:val="21"/>
@@ -6529,7 +6529,7 @@
           <w:highlight w:val="white"/>
         </w:rPr>
       </w:pPr>
-      <w:ins w:id="335" w:author="Srikumar Sadasivam" w:date="2022-02-22T15:01:00Z">
+      <w:ins w:id="335" w:author="Srikumar Sadasivam" w:date="2022-02-22T15:13:00Z">
         <w:r>
           <w:rPr>
             <w:rFonts w:eastAsia="Source Sans Pro"/>
@@ -6579,7 +6579,7 @@
     <w:p>
       <w:pPr>
         <w:rPr>
-          <w:ins w:id="336" w:author="Srikumar Sadasivam" w:date="2022-02-22T15:01:00Z"/>
+          <w:ins w:id="336" w:author="Srikumar Sadasivam" w:date="2022-02-22T15:13:00Z"/>
           <w:rFonts w:eastAsia="Source Sans Pro"/>
           <w:color w:val="1D1C1D"/>
           <w:sz w:val="21"/>
@@ -6587,7 +6587,7 @@
           <w:highlight w:val="white"/>
         </w:rPr>
       </w:pPr>
-      <w:ins w:id="337" w:author="Srikumar Sadasivam" w:date="2022-02-22T15:01:00Z">
+      <w:ins w:id="337" w:author="Srikumar Sadasivam" w:date="2022-02-22T15:13:00Z">
         <w:r>
           <w:rPr>
             <w:rFonts w:eastAsia="Source Sans Pro"/>
@@ -6603,7 +6603,7 @@
     <w:p>
       <w:pPr>
         <w:rPr>
-          <w:ins w:id="338" w:author="Srikumar Sadasivam" w:date="2022-02-22T15:01:00Z"/>
+          <w:ins w:id="338" w:author="Srikumar Sadasivam" w:date="2022-02-22T15:13:00Z"/>
           <w:rFonts w:eastAsia="Source Sans Pro"/>
           <w:color w:val="1D1C1D"/>
           <w:sz w:val="21"/>
@@ -6611,7 +6611,7 @@
           <w:highlight w:val="white"/>
         </w:rPr>
       </w:pPr>
-      <w:ins w:id="339" w:author="Srikumar Sadasivam" w:date="2022-02-22T15:01:00Z">
+      <w:ins w:id="339" w:author="Srikumar Sadasivam" w:date="2022-02-22T15:13:00Z">
         <w:r>
           <w:rPr>
             <w:rFonts w:eastAsia="Source Sans Pro"/>
@@ -6661,7 +6661,7 @@
     <w:p>
       <w:pPr>
         <w:rPr>
-          <w:ins w:id="340" w:author="Srikumar Sadasivam" w:date="2022-02-22T15:01:00Z"/>
+          <w:ins w:id="340" w:author="Srikumar Sadasivam" w:date="2022-02-22T15:13:00Z"/>
           <w:rFonts w:eastAsia="Source Sans Pro"/>
           <w:color w:val="1D1C1D"/>
           <w:sz w:val="21"/>
@@ -6669,7 +6669,7 @@
           <w:highlight w:val="white"/>
         </w:rPr>
       </w:pPr>
-      <w:ins w:id="341" w:author="Srikumar Sadasivam" w:date="2022-02-22T15:01:00Z">
+      <w:ins w:id="341" w:author="Srikumar Sadasivam" w:date="2022-02-22T15:13:00Z">
         <w:r>
           <w:rPr>
             <w:rFonts w:eastAsia="Source Sans Pro"/>
@@ -6729,7 +6729,7 @@
     <w:p>
       <w:pPr>
         <w:rPr>
-          <w:ins w:id="342" w:author="Srikumar Sadasivam" w:date="2022-02-22T15:01:00Z"/>
+          <w:ins w:id="342" w:author="Srikumar Sadasivam" w:date="2022-02-22T15:13:00Z"/>
           <w:rFonts w:eastAsia="Source Sans Pro"/>
           <w:color w:val="1D1C1D"/>
           <w:sz w:val="21"/>
@@ -6737,7 +6737,7 @@
           <w:highlight w:val="white"/>
         </w:rPr>
       </w:pPr>
-      <w:ins w:id="343" w:author="Srikumar Sadasivam" w:date="2022-02-22T15:01:00Z">
+      <w:ins w:id="343" w:author="Srikumar Sadasivam" w:date="2022-02-22T15:13:00Z">
         <w:r>
           <w:rPr>
             <w:rFonts w:eastAsia="Source Sans Pro"/>
@@ -6753,7 +6753,7 @@
     <w:p>
       <w:pPr>
         <w:rPr>
-          <w:ins w:id="344" w:author="Srikumar Sadasivam" w:date="2022-02-22T15:01:00Z"/>
+          <w:ins w:id="344" w:author="Srikumar Sadasivam" w:date="2022-02-22T15:13:00Z"/>
           <w:rFonts w:eastAsia="Source Sans Pro"/>
           <w:color w:val="1D1C1D"/>
           <w:sz w:val="21"/>
@@ -6765,14 +6765,14 @@
     <w:p>
       <w:pPr>
         <w:rPr>
-          <w:ins w:id="345" w:author="Srikumar Sadasivam" w:date="2022-02-22T15:01:00Z"/>
+          <w:ins w:id="345" w:author="Srikumar Sadasivam" w:date="2022-02-22T15:13:00Z"/>
           <w:rFonts w:eastAsia="Source Sans Pro"/>
           <w:b/>
           <w:color w:val="1D1C1D"/>
           <w:highlight w:val="white"/>
         </w:rPr>
       </w:pPr>
-      <w:ins w:id="346" w:author="Srikumar Sadasivam" w:date="2022-02-22T15:01:00Z">
+      <w:ins w:id="346" w:author="Srikumar Sadasivam" w:date="2022-02-22T15:13:00Z">
         <w:r>
           <w:rPr>
             <w:rFonts w:eastAsia="Source Sans Pro"/>
@@ -6831,7 +6831,7 @@
     <w:p>
       <w:pPr>
         <w:rPr>
-          <w:ins w:id="347" w:author="Srikumar Sadasivam" w:date="2022-02-22T15:01:00Z"/>
+          <w:ins w:id="347" w:author="Srikumar Sadasivam" w:date="2022-02-22T15:13:00Z"/>
           <w:rFonts w:eastAsia="Source Sans Pro"/>
           <w:b/>
           <w:color w:val="1D1C1D"/>
@@ -6842,7 +6842,7 @@
     <w:p>
       <w:pPr>
         <w:rPr>
-          <w:ins w:id="348" w:author="Srikumar Sadasivam" w:date="2022-02-22T15:01:00Z"/>
+          <w:ins w:id="348" w:author="Srikumar Sadasivam" w:date="2022-02-22T15:13:00Z"/>
           <w:rFonts w:eastAsia="Source Sans Pro"/>
           <w:color w:val="1D1C1D"/>
           <w:sz w:val="21"/>
@@ -6850,7 +6850,7 @@
           <w:highlight w:val="white"/>
         </w:rPr>
       </w:pPr>
-      <w:ins w:id="349" w:author="Srikumar Sadasivam" w:date="2022-02-22T15:01:00Z">
+      <w:ins w:id="349" w:author="Srikumar Sadasivam" w:date="2022-02-22T15:13:00Z">
         <w:r>
           <w:rPr>
             <w:rFonts w:eastAsia="Source Sans Pro"/>
@@ -6866,7 +6866,7 @@
     <w:p>
       <w:pPr>
         <w:rPr>
-          <w:ins w:id="350" w:author="Srikumar Sadasivam" w:date="2022-02-22T15:01:00Z"/>
+          <w:ins w:id="350" w:author="Srikumar Sadasivam" w:date="2022-02-22T15:13:00Z"/>
           <w:rFonts w:eastAsia="Source Sans Pro"/>
           <w:color w:val="1D1C1D"/>
           <w:sz w:val="21"/>
@@ -6874,7 +6874,7 @@
           <w:highlight w:val="white"/>
         </w:rPr>
       </w:pPr>
-      <w:ins w:id="351" w:author="Srikumar Sadasivam" w:date="2022-02-22T15:01:00Z">
+      <w:ins w:id="351" w:author="Srikumar Sadasivam" w:date="2022-02-22T15:13:00Z">
         <w:r>
           <w:rPr>
             <w:rFonts w:eastAsia="Source Sans Pro"/>
@@ -6891,13 +6891,13 @@
     <w:p>
       <w:pPr>
         <w:rPr>
-          <w:ins w:id="352" w:author="Srikumar Sadasivam" w:date="2022-02-22T15:01:00Z"/>
+          <w:ins w:id="352" w:author="Srikumar Sadasivam" w:date="2022-02-22T15:13:00Z"/>
           <w:rFonts w:eastAsia="Source Sans Pro"/>
           <w:color w:val="171717"/>
           <w:highlight w:val="white"/>
         </w:rPr>
       </w:pPr>
-      <w:ins w:id="353" w:author="Srikumar Sadasivam" w:date="2022-02-22T15:01:00Z">
+      <w:ins w:id="353" w:author="Srikumar Sadasivam" w:date="2022-02-22T15:13:00Z">
         <w:r>
           <w:rPr>
             <w:rFonts w:eastAsia="Source Sans Pro"/>
@@ -6913,7 +6913,7 @@
     <w:p>
       <w:pPr>
         <w:rPr>
-          <w:ins w:id="354" w:author="Srikumar Sadasivam" w:date="2022-02-22T15:01:00Z"/>
+          <w:ins w:id="354" w:author="Srikumar Sadasivam" w:date="2022-02-22T15:13:00Z"/>
           <w:rFonts w:eastAsia="Source Sans Pro"/>
           <w:color w:val="171717"/>
           <w:highlight w:val="white"/>
@@ -6923,7 +6923,7 @@
     <w:p>
       <w:pPr>
         <w:rPr>
-          <w:ins w:id="355" w:author="Srikumar Sadasivam" w:date="2022-02-22T15:01:00Z"/>
+          <w:ins w:id="355" w:author="Srikumar Sadasivam" w:date="2022-02-22T15:13:00Z"/>
           <w:rFonts w:eastAsia="Source Sans Pro"/>
           <w:color w:val="1D1C1D"/>
           <w:highlight w:val="white"/>
@@ -6933,14 +6933,14 @@
     <w:p>
       <w:pPr>
         <w:rPr>
-          <w:ins w:id="356" w:author="Srikumar Sadasivam" w:date="2022-02-22T15:01:00Z"/>
+          <w:ins w:id="356" w:author="Srikumar Sadasivam" w:date="2022-02-22T15:13:00Z"/>
           <w:rFonts w:eastAsia="Source Sans Pro"/>
           <w:b/>
           <w:color w:val="1D1C1D"/>
           <w:highlight w:val="white"/>
         </w:rPr>
       </w:pPr>
-      <w:ins w:id="357" w:author="Srikumar Sadasivam" w:date="2022-02-22T15:01:00Z">
+      <w:ins w:id="357" w:author="Srikumar Sadasivam" w:date="2022-02-22T15:13:00Z">
         <w:r>
           <w:rPr>
             <w:rFonts w:eastAsia="Source Sans Pro"/>
@@ -6955,7 +6955,7 @@
     <w:p>
       <w:pPr>
         <w:rPr>
-          <w:ins w:id="358" w:author="Srikumar Sadasivam" w:date="2022-02-22T15:01:00Z"/>
+          <w:ins w:id="358" w:author="Srikumar Sadasivam" w:date="2022-02-22T15:13:00Z"/>
           <w:rFonts w:eastAsia="Source Sans Pro"/>
           <w:b/>
           <w:color w:val="1D1C1D"/>
@@ -6983,7 +6983,7 @@
       </w:tblGrid>
       <w:tr>
         <w:trPr>
-          <w:ins w:id="359" w:author="Srikumar Sadasivam" w:date="2022-02-22T15:01:00Z"/>
+          <w:ins w:id="359" w:author="Srikumar Sadasivam" w:date="2022-02-22T15:13:00Z"/>
         </w:trPr>
         <w:tc>
           <w:tcPr>
@@ -7008,14 +7008,14 @@
               </w:pBdr>
               <w:spacing w:line="240" w:lineRule="auto"/>
               <w:rPr>
-                <w:ins w:id="360" w:author="Srikumar Sadasivam" w:date="2022-02-22T15:01:00Z"/>
+                <w:ins w:id="360" w:author="Srikumar Sadasivam" w:date="2022-02-22T15:13:00Z"/>
                 <w:rFonts w:eastAsia="Source Sans Pro"/>
                 <w:b/>
                 <w:color w:val="1D1C1D"/>
                 <w:highlight w:val="white"/>
               </w:rPr>
             </w:pPr>
-            <w:ins w:id="361" w:author="Srikumar Sadasivam" w:date="2022-02-22T15:01:00Z">
+            <w:ins w:id="361" w:author="Srikumar Sadasivam" w:date="2022-02-22T15:13:00Z">
               <w:r>
                 <w:rPr>
                   <w:rFonts w:eastAsia="Source Sans Pro"/>
@@ -7051,14 +7051,14 @@
               </w:pBdr>
               <w:spacing w:line="240" w:lineRule="auto"/>
               <w:rPr>
-                <w:ins w:id="362" w:author="Srikumar Sadasivam" w:date="2022-02-22T15:01:00Z"/>
+                <w:ins w:id="362" w:author="Srikumar Sadasivam" w:date="2022-02-22T15:13:00Z"/>
                 <w:rFonts w:eastAsia="Source Sans Pro"/>
                 <w:b/>
                 <w:color w:val="1D1C1D"/>
                 <w:highlight w:val="white"/>
               </w:rPr>
             </w:pPr>
-            <w:ins w:id="363" w:author="Srikumar Sadasivam" w:date="2022-02-22T15:01:00Z">
+            <w:ins w:id="363" w:author="Srikumar Sadasivam" w:date="2022-02-22T15:13:00Z">
               <w:r>
                 <w:rPr>
                   <w:rFonts w:eastAsia="Source Sans Pro"/>
@@ -7082,7 +7082,7 @@
               </w:pBdr>
               <w:spacing w:line="240" w:lineRule="auto"/>
               <w:rPr>
-                <w:ins w:id="364" w:author="Srikumar Sadasivam" w:date="2022-02-22T15:01:00Z"/>
+                <w:ins w:id="364" w:author="Srikumar Sadasivam" w:date="2022-02-22T15:13:00Z"/>
                 <w:rFonts w:eastAsia="Source Sans Pro"/>
                 <w:b/>
                 <w:color w:val="1D1C1D"/>
@@ -7094,7 +7094,7 @@
       </w:tr>
       <w:tr>
         <w:trPr>
-          <w:ins w:id="365" w:author="Srikumar Sadasivam" w:date="2022-02-22T15:01:00Z"/>
+          <w:ins w:id="365" w:author="Srikumar Sadasivam" w:date="2022-02-22T15:13:00Z"/>
         </w:trPr>
         <w:tc>
           <w:tcPr>
@@ -7119,13 +7119,13 @@
               </w:pBdr>
               <w:spacing w:line="240" w:lineRule="auto"/>
               <w:rPr>
-                <w:ins w:id="366" w:author="Srikumar Sadasivam" w:date="2022-02-22T15:01:00Z"/>
+                <w:ins w:id="366" w:author="Srikumar Sadasivam" w:date="2022-02-22T15:13:00Z"/>
                 <w:rFonts w:eastAsia="Source Sans Pro"/>
                 <w:color w:val="1D1C1D"/>
                 <w:highlight w:val="white"/>
               </w:rPr>
             </w:pPr>
-            <w:ins w:id="367" w:author="Srikumar Sadasivam" w:date="2022-02-22T15:01:00Z">
+            <w:ins w:id="367" w:author="Srikumar Sadasivam" w:date="2022-02-22T15:13:00Z">
               <w:r>
                 <w:rPr>
                   <w:rFonts w:eastAsia="Source Sans Pro"/>
@@ -7160,13 +7160,13 @@
               </w:pBdr>
               <w:spacing w:line="240" w:lineRule="auto"/>
               <w:rPr>
-                <w:ins w:id="368" w:author="Srikumar Sadasivam" w:date="2022-02-22T15:01:00Z"/>
+                <w:ins w:id="368" w:author="Srikumar Sadasivam" w:date="2022-02-22T15:13:00Z"/>
                 <w:rFonts w:eastAsia="Source Sans Pro"/>
                 <w:color w:val="1D1C1D"/>
                 <w:highlight w:val="white"/>
               </w:rPr>
             </w:pPr>
-            <w:ins w:id="369" w:author="Srikumar Sadasivam" w:date="2022-02-22T15:01:00Z">
+            <w:ins w:id="369" w:author="Srikumar Sadasivam" w:date="2022-02-22T15:13:00Z">
               <w:r>
                 <w:rPr>
                   <w:rFonts w:eastAsia="Source Sans Pro"/>
@@ -7191,7 +7191,7 @@
       </w:tr>
       <w:tr>
         <w:trPr>
-          <w:ins w:id="370" w:author="Srikumar Sadasivam" w:date="2022-02-22T15:01:00Z"/>
+          <w:ins w:id="370" w:author="Srikumar Sadasivam" w:date="2022-02-22T15:13:00Z"/>
         </w:trPr>
         <w:tc>
           <w:tcPr>
@@ -7216,13 +7216,13 @@
               </w:pBdr>
               <w:spacing w:line="240" w:lineRule="auto"/>
               <w:rPr>
-                <w:ins w:id="371" w:author="Srikumar Sadasivam" w:date="2022-02-22T15:01:00Z"/>
+                <w:ins w:id="371" w:author="Srikumar Sadasivam" w:date="2022-02-22T15:13:00Z"/>
                 <w:rFonts w:eastAsia="Source Sans Pro"/>
                 <w:color w:val="1D1C1D"/>
                 <w:highlight w:val="white"/>
               </w:rPr>
             </w:pPr>
-            <w:ins w:id="372" w:author="Srikumar Sadasivam" w:date="2022-02-22T15:01:00Z">
+            <w:ins w:id="372" w:author="Srikumar Sadasivam" w:date="2022-02-22T15:13:00Z">
               <w:r>
                 <w:rPr>
                   <w:rFonts w:eastAsia="Source Sans Pro"/>
@@ -7268,7 +7268,7 @@
               <w:widowControl w:val="0"/>
               <w:spacing w:line="240" w:lineRule="auto"/>
               <w:rPr>
-                <w:ins w:id="373" w:author="Srikumar Sadasivam" w:date="2022-02-22T15:01:00Z"/>
+                <w:ins w:id="373" w:author="Srikumar Sadasivam" w:date="2022-02-22T15:13:00Z"/>
                 <w:rFonts w:eastAsia="Source Sans Pro"/>
                 <w:color w:val="1D1C1D"/>
                 <w:sz w:val="20"/>
@@ -7276,7 +7276,7 @@
                 <w:highlight w:val="white"/>
               </w:rPr>
             </w:pPr>
-            <w:ins w:id="374" w:author="Srikumar Sadasivam" w:date="2022-02-22T15:01:00Z">
+            <w:ins w:id="374" w:author="Srikumar Sadasivam" w:date="2022-02-22T15:13:00Z">
               <w:r>
                 <w:rPr>
                   <w:rFonts w:eastAsia="Source Sans Pro"/>
@@ -7293,7 +7293,7 @@
       </w:tr>
       <w:tr>
         <w:trPr>
-          <w:ins w:id="375" w:author="Srikumar Sadasivam" w:date="2022-02-22T15:01:00Z"/>
+          <w:ins w:id="375" w:author="Srikumar Sadasivam" w:date="2022-02-22T15:13:00Z"/>
         </w:trPr>
         <w:tc>
           <w:tcPr>
@@ -7318,13 +7318,13 @@
               </w:pBdr>
               <w:spacing w:line="240" w:lineRule="auto"/>
               <w:rPr>
-                <w:ins w:id="376" w:author="Srikumar Sadasivam" w:date="2022-02-22T15:01:00Z"/>
+                <w:ins w:id="376" w:author="Srikumar Sadasivam" w:date="2022-02-22T15:13:00Z"/>
                 <w:rFonts w:eastAsia="Source Sans Pro"/>
                 <w:color w:val="1D1C1D"/>
                 <w:highlight w:val="white"/>
               </w:rPr>
             </w:pPr>
-            <w:ins w:id="377" w:author="Srikumar Sadasivam" w:date="2022-02-22T15:01:00Z">
+            <w:ins w:id="377" w:author="Srikumar Sadasivam" w:date="2022-02-22T15:13:00Z">
               <w:r>
                 <w:rPr>
                   <w:rFonts w:eastAsia="Source Sans Pro"/>
@@ -7352,7 +7352,7 @@
               <w:widowControl w:val="0"/>
               <w:spacing w:line="240" w:lineRule="auto"/>
               <w:rPr>
-                <w:ins w:id="378" w:author="Srikumar Sadasivam" w:date="2022-02-22T15:01:00Z"/>
+                <w:ins w:id="378" w:author="Srikumar Sadasivam" w:date="2022-02-22T15:13:00Z"/>
                 <w:rFonts w:eastAsia="Source Sans Pro"/>
                 <w:color w:val="1D1C1D"/>
                 <w:sz w:val="20"/>
@@ -7360,7 +7360,7 @@
                 <w:highlight w:val="white"/>
               </w:rPr>
             </w:pPr>
-            <w:ins w:id="379" w:author="Srikumar Sadasivam" w:date="2022-02-22T15:01:00Z">
+            <w:ins w:id="379" w:author="Srikumar Sadasivam" w:date="2022-02-22T15:13:00Z">
               <w:r>
                 <w:rPr>
                   <w:rFonts w:eastAsia="Source Sans Pro"/>
@@ -7379,7 +7379,7 @@
     <w:p>
       <w:pPr>
         <w:rPr>
-          <w:ins w:id="380" w:author="Srikumar Sadasivam" w:date="2022-02-22T15:01:00Z"/>
+          <w:ins w:id="380" w:author="Srikumar Sadasivam" w:date="2022-02-22T15:13:00Z"/>
           <w:rFonts w:eastAsia="Source Sans Pro"/>
           <w:b/>
           <w:color w:val="1D1C1D"/>
@@ -7393,13 +7393,13 @@
         <w:spacing w:line="273" w:lineRule="auto"/>
         <w:ind w:left="360"/>
         <w:rPr>
-          <w:ins w:id="381" w:author="Srikumar Sadasivam" w:date="2022-02-22T15:01:00Z"/>
+          <w:ins w:id="381" w:author="Srikumar Sadasivam" w:date="2022-02-22T15:13:00Z"/>
           <w:rFonts w:eastAsia="Source Sans Pro SemiBold"/>
           <w:color w:val="0077B5"/>
         </w:rPr>
       </w:pPr>
       <w:bookmarkStart w:id="382" w:name="_Toc96422574"/>
-      <w:ins w:id="383" w:author="Srikumar Sadasivam" w:date="2022-02-22T15:01:00Z">
+      <w:ins w:id="383" w:author="Srikumar Sadasivam" w:date="2022-02-22T15:13:00Z">
         <w:r>
           <w:rPr>
             <w:rFonts w:eastAsia="Source Sans Pro SemiBold"/>
@@ -7419,12 +7419,12 @@
         <w:spacing w:before="120" w:line="273" w:lineRule="auto"/>
         <w:ind w:left="1080"/>
         <w:rPr>
-          <w:ins w:id="384" w:author="Srikumar Sadasivam" w:date="2022-02-22T15:01:00Z"/>
+          <w:ins w:id="384" w:author="Srikumar Sadasivam" w:date="2022-02-22T15:13:00Z"/>
           <w:rFonts w:eastAsia="Source Sans Pro"/>
           <w:b/>
         </w:rPr>
       </w:pPr>
-      <w:ins w:id="385" w:author="Srikumar Sadasivam" w:date="2022-02-22T15:01:00Z">
+      <w:ins w:id="385" w:author="Srikumar Sadasivam" w:date="2022-02-22T15:13:00Z">
         <w:r>
           <w:fldChar w:fldCharType="begin"/>
         </w:r>
@@ -7470,12 +7470,12 @@
         <w:spacing w:before="120" w:line="273" w:lineRule="auto"/>
         <w:ind w:left="1080"/>
         <w:rPr>
-          <w:ins w:id="386" w:author="Srikumar Sadasivam" w:date="2022-02-22T15:01:00Z"/>
+          <w:ins w:id="386" w:author="Srikumar Sadasivam" w:date="2022-02-22T15:13:00Z"/>
           <w:rFonts w:eastAsia="Source Sans Pro"/>
           <w:b/>
         </w:rPr>
       </w:pPr>
-      <w:ins w:id="387" w:author="Srikumar Sadasivam" w:date="2022-02-22T15:01:00Z">
+      <w:ins w:id="387" w:author="Srikumar Sadasivam" w:date="2022-02-22T15:13:00Z">
         <w:r>
           <w:rPr>
             <w:rFonts w:eastAsia="Source Sans Pro"/>
@@ -7514,7 +7514,7 @@
     <w:p>
       <w:pPr>
         <w:rPr>
-          <w:ins w:id="388" w:author="Srikumar Sadasivam" w:date="2022-02-22T15:01:00Z"/>
+          <w:ins w:id="388" w:author="Srikumar Sadasivam" w:date="2022-02-22T15:13:00Z"/>
           <w:sz w:val="20"/>
           <w:szCs w:val="20"/>
         </w:rPr>
@@ -7523,7 +7523,7 @@
     <w:p>
       <w:pPr>
         <w:rPr>
-          <w:ins w:id="389" w:author="Srikumar Sadasivam" w:date="2022-02-22T15:01:00Z"/>
+          <w:ins w:id="389" w:author="Srikumar Sadasivam" w:date="2022-02-22T15:13:00Z"/>
           <w:b/>
           <w:sz w:val="20"/>
           <w:szCs w:val="20"/>
@@ -7534,7 +7534,7 @@
       <w:pPr>
         <w:ind w:left="720"/>
         <w:rPr>
-          <w:ins w:id="390" w:author="Srikumar Sadasivam" w:date="2022-02-22T15:01:00Z"/>
+          <w:ins w:id="390" w:author="Srikumar Sadasivam" w:date="2022-02-22T15:13:00Z"/>
           <w:sz w:val="20"/>
           <w:szCs w:val="20"/>
         </w:rPr>
@@ -8649,10 +8649,7 @@
           <w:fldChar w:fldCharType="begin"/>
         </w:r>
         <w:r>
-          <w:delInstrText xml:space="preserve"> HYPERLINK "https://www.l</w:delInstrText>
-        </w:r>
-        <w:r>
-          <w:delInstrText xml:space="preserve">inkedin-ei.com/oauth/v2/introspect" \h </w:delInstrText>
+          <w:delInstrText xml:space="preserve"> HYPERLINK "https://www.linkedin-ei.com/oauth/v2/introspect" \h </w:delInstrText>
         </w:r>
         <w:r>
           <w:fldChar w:fldCharType="separate"/>

</xml_diff>